<commit_message>
Chnaged terrain normal calculation to be neater
</commit_message>
<xml_diff>
--- a/Implementation log.docx
+++ b/Implementation log.docx
@@ -8,15 +8,7 @@
         <w:pStyle w:val="Heading1"/>
       </w:pPr>
       <w:r>
-        <w:t>G</w:t>
-      </w:r>
-      <w:proofErr w:type="gramStart"/>
-      <w:r>
-        <w:t>2:-</w:t>
-      </w:r>
-      <w:proofErr w:type="gramEnd"/>
-      <w:r>
-        <w:t xml:space="preserve"> Work log</w:t>
+        <w:t>G2:- Work log</w:t>
       </w:r>
     </w:p>
     <w:tbl>
@@ -26,8 +18,8 @@
         <w:tblLook w:val="04A0" w:firstRow="1" w:lastRow="0" w:firstColumn="1" w:lastColumn="0" w:noHBand="0" w:noVBand="1"/>
       </w:tblPr>
       <w:tblGrid>
-        <w:gridCol w:w="1181"/>
-        <w:gridCol w:w="1068"/>
+        <w:gridCol w:w="1200"/>
+        <w:gridCol w:w="1049"/>
         <w:gridCol w:w="6767"/>
       </w:tblGrid>
       <w:tr>
@@ -135,13 +127,8 @@
               </w:numPr>
             </w:pPr>
             <w:r>
-              <w:t xml:space="preserve">Started implementing class that overrides from </w:t>
-            </w:r>
-            <w:proofErr w:type="spellStart"/>
-            <w:r>
-              <w:t>scenenode</w:t>
-            </w:r>
-            <w:proofErr w:type="spellEnd"/>
+              <w:t>Started implementing class that overrides from scenenode</w:t>
+            </w:r>
           </w:p>
           <w:p>
             <w:pPr>
@@ -254,15 +241,7 @@
               </w:numPr>
             </w:pPr>
             <w:r>
-              <w:t xml:space="preserve">Update issue of not being able to multiply an </w:t>
-            </w:r>
-            <w:proofErr w:type="spellStart"/>
-            <w:r>
-              <w:t>xmmatrix</w:t>
-            </w:r>
-            <w:proofErr w:type="spellEnd"/>
-            <w:r>
-              <w:t xml:space="preserve"> by an xmfloat4x4</w:t>
+              <w:t>Update issue of not being able to multiply an xmmatrix by an xmfloat4x4</w:t>
             </w:r>
           </w:p>
         </w:tc>
@@ -308,23 +287,7 @@
                 <w:rFonts w:cstheme="minorHAnsi"/>
                 <w:color w:val="000000"/>
               </w:rPr>
-              <w:t>XMLoadFloat4x</w:t>
-            </w:r>
-            <w:proofErr w:type="gramStart"/>
-            <w:r>
-              <w:rPr>
-                <w:rFonts w:cstheme="minorHAnsi"/>
-                <w:color w:val="000000"/>
-              </w:rPr>
-              <w:t>4 :</w:t>
-            </w:r>
-            <w:proofErr w:type="gramEnd"/>
-            <w:r>
-              <w:rPr>
-                <w:rFonts w:cstheme="minorHAnsi"/>
-                <w:color w:val="000000"/>
-              </w:rPr>
-              <w:t>- turns a float4x4 into an FXMATRIX</w:t>
+              <w:t>XMLoadFloat4x4 :- turns a float4x4 into an FXMATRIX</w:t>
             </w:r>
           </w:p>
           <w:p>
@@ -343,23 +306,7 @@
                 <w:rFonts w:cstheme="minorHAnsi"/>
                 <w:color w:val="000000"/>
               </w:rPr>
-              <w:t xml:space="preserve">Messed about with folders due to </w:t>
-            </w:r>
-            <w:proofErr w:type="spellStart"/>
-            <w:r>
-              <w:rPr>
-                <w:rFonts w:cstheme="minorHAnsi"/>
-                <w:color w:val="000000"/>
-              </w:rPr>
-              <w:t>uni</w:t>
-            </w:r>
-            <w:proofErr w:type="spellEnd"/>
-            <w:r>
-              <w:rPr>
-                <w:rFonts w:cstheme="minorHAnsi"/>
-                <w:color w:val="000000"/>
-              </w:rPr>
-              <w:t xml:space="preserve"> computers not having enough space to save my work</w:t>
+              <w:t>Messed about with folders due to uni computers not having enough space to save my work</w:t>
             </w:r>
           </w:p>
         </w:tc>
@@ -404,21 +351,12 @@
                 <w:color w:val="000000"/>
               </w:rPr>
             </w:pPr>
-            <w:proofErr w:type="spellStart"/>
-            <w:r>
-              <w:rPr>
-                <w:rFonts w:cstheme="minorHAnsi"/>
-                <w:color w:val="000000"/>
-              </w:rPr>
-              <w:t>Rewatched</w:t>
-            </w:r>
-            <w:proofErr w:type="spellEnd"/>
-            <w:r>
-              <w:rPr>
-                <w:rFonts w:cstheme="minorHAnsi"/>
-                <w:color w:val="000000"/>
-              </w:rPr>
-              <w:t xml:space="preserve"> lecture recording to try and understand better</w:t>
+            <w:r>
+              <w:rPr>
+                <w:rFonts w:cstheme="minorHAnsi"/>
+                <w:color w:val="000000"/>
+              </w:rPr>
+              <w:t>Rewatched lecture recording to try and understand better</w:t>
             </w:r>
           </w:p>
           <w:p>
@@ -438,23 +376,7 @@
                 <w:rFonts w:cstheme="minorHAnsi"/>
                 <w:color w:val="000000"/>
               </w:rPr>
-              <w:t xml:space="preserve">Setup a </w:t>
-            </w:r>
-            <w:proofErr w:type="spellStart"/>
-            <w:r>
-              <w:rPr>
-                <w:rFonts w:cstheme="minorHAnsi"/>
-                <w:color w:val="000000"/>
-              </w:rPr>
-              <w:t>scenegraph</w:t>
-            </w:r>
-            <w:proofErr w:type="spellEnd"/>
-            <w:r>
-              <w:rPr>
-                <w:rFonts w:cstheme="minorHAnsi"/>
-                <w:color w:val="000000"/>
-              </w:rPr>
-              <w:t xml:space="preserve"> in graphics2.cpp</w:t>
+              <w:t>Setup a scenegraph in graphics2.cpp</w:t>
             </w:r>
           </w:p>
           <w:p>
@@ -501,23 +423,7 @@
                 <w:rFonts w:cstheme="minorHAnsi"/>
                 <w:color w:val="000000"/>
               </w:rPr>
-              <w:t xml:space="preserve">, “No default constructor in </w:t>
-            </w:r>
-            <w:proofErr w:type="spellStart"/>
-            <w:r>
-              <w:rPr>
-                <w:rFonts w:cstheme="minorHAnsi"/>
-                <w:color w:val="000000"/>
-              </w:rPr>
-              <w:t>scenenode</w:t>
-            </w:r>
-            <w:proofErr w:type="spellEnd"/>
-            <w:r>
-              <w:rPr>
-                <w:rFonts w:cstheme="minorHAnsi"/>
-                <w:color w:val="000000"/>
-              </w:rPr>
-              <w:t xml:space="preserve"> exists”</w:t>
+              <w:t>, “No default constructor in scenenode exists”</w:t>
             </w:r>
           </w:p>
           <w:p>
@@ -537,25 +443,8 @@
                 <w:rFonts w:cstheme="minorHAnsi"/>
                 <w:color w:val="000000"/>
               </w:rPr>
-              <w:t xml:space="preserve">Only able to make a constructor if inherited, do not understand </w:t>
-            </w:r>
-            <w:proofErr w:type="gramStart"/>
-            <w:r>
-              <w:rPr>
-                <w:rFonts w:cstheme="minorHAnsi"/>
-                <w:color w:val="000000"/>
-              </w:rPr>
-              <w:t>what :</w:t>
-            </w:r>
-            <w:proofErr w:type="gramEnd"/>
-            <w:r>
-              <w:rPr>
-                <w:rFonts w:cstheme="minorHAnsi"/>
-                <w:color w:val="000000"/>
-              </w:rPr>
-              <w:t xml:space="preserve"> </w:t>
-            </w:r>
-            <w:proofErr w:type="spellStart"/>
+              <w:t xml:space="preserve">Only able to make a constructor if inherited, do not understand what : </w:t>
+            </w:r>
             <w:r>
               <w:rPr>
                 <w:rFonts w:ascii="Consolas" w:hAnsi="Consolas" w:cs="Consolas"/>
@@ -565,7 +454,6 @@
               </w:rPr>
               <w:t>SceneNode</w:t>
             </w:r>
-            <w:proofErr w:type="spellEnd"/>
             <w:r>
               <w:rPr>
                 <w:rFonts w:ascii="Consolas" w:hAnsi="Consolas" w:cs="Consolas"/>
@@ -575,7 +463,6 @@
               </w:rPr>
               <w:t>(</w:t>
             </w:r>
-            <w:proofErr w:type="spellStart"/>
             <w:r>
               <w:rPr>
                 <w:rFonts w:ascii="Consolas" w:hAnsi="Consolas" w:cs="Consolas"/>
@@ -583,25 +470,15 @@
                 <w:sz w:val="19"/>
                 <w:szCs w:val="19"/>
               </w:rPr>
-              <w:t>L"Root</w:t>
-            </w:r>
-            <w:proofErr w:type="spellEnd"/>
+              <w:t>L"Root"</w:t>
+            </w:r>
             <w:r>
               <w:rPr>
                 <w:rFonts w:ascii="Consolas" w:hAnsi="Consolas" w:cs="Consolas"/>
-                <w:color w:val="A31515"/>
+                <w:color w:val="000000"/>
                 <w:sz w:val="19"/>
                 <w:szCs w:val="19"/>
               </w:rPr>
-              <w:t>"</w:t>
-            </w:r>
-            <w:r>
-              <w:rPr>
-                <w:rFonts w:ascii="Consolas" w:hAnsi="Consolas" w:cs="Consolas"/>
-                <w:color w:val="000000"/>
-                <w:sz w:val="19"/>
-                <w:szCs w:val="19"/>
-              </w:rPr>
               <w:t xml:space="preserve">) {}; </w:t>
             </w:r>
             <w:r>
@@ -651,21 +528,12 @@
               </w:rPr>
               <w:t xml:space="preserve">Nope, cannot build as: </w:t>
             </w:r>
-            <w:proofErr w:type="gramStart"/>
-            <w:r>
-              <w:rPr>
-                <w:rFonts w:cstheme="minorHAnsi"/>
-                <w:color w:val="000000"/>
-              </w:rPr>
-              <w:t>Cube::</w:t>
-            </w:r>
-            <w:proofErr w:type="gramEnd"/>
-            <w:r>
-              <w:rPr>
-                <w:rFonts w:cstheme="minorHAnsi"/>
-                <w:color w:val="000000"/>
-              </w:rPr>
-              <w:t>Cube(DirectX::XMFLOAT4) already has a body</w:t>
+            <w:r>
+              <w:rPr>
+                <w:rFonts w:cstheme="minorHAnsi"/>
+                <w:color w:val="000000"/>
+              </w:rPr>
+              <w:t>Cube::Cube(DirectX::XMFLOAT4) already has a body</w:t>
             </w:r>
           </w:p>
         </w:tc>
@@ -752,23 +620,7 @@
                 <w:rFonts w:cstheme="minorHAnsi"/>
                 <w:color w:val="000000"/>
               </w:rPr>
-              <w:t xml:space="preserve">Ask </w:t>
-            </w:r>
-            <w:proofErr w:type="spellStart"/>
-            <w:r>
-              <w:rPr>
-                <w:rFonts w:cstheme="minorHAnsi"/>
-                <w:color w:val="000000"/>
-              </w:rPr>
-              <w:t>wayne</w:t>
-            </w:r>
-            <w:proofErr w:type="spellEnd"/>
-            <w:r>
-              <w:rPr>
-                <w:rFonts w:cstheme="minorHAnsi"/>
-                <w:color w:val="000000"/>
-              </w:rPr>
-              <w:t xml:space="preserve"> about shader, and inherited constructor</w:t>
+              <w:t>Ask wayne about shader, and inherited constructor</w:t>
             </w:r>
           </w:p>
         </w:tc>
@@ -902,23 +754,7 @@
                 <w:rFonts w:cstheme="minorHAnsi"/>
                 <w:color w:val="000000"/>
               </w:rPr>
-              <w:t xml:space="preserve">Fixed one issue where all </w:t>
-            </w:r>
-            <w:proofErr w:type="gramStart"/>
-            <w:r>
-              <w:rPr>
-                <w:rFonts w:cstheme="minorHAnsi"/>
-                <w:color w:val="000000"/>
-              </w:rPr>
-              <w:t>my</w:t>
-            </w:r>
-            <w:proofErr w:type="gramEnd"/>
-            <w:r>
-              <w:rPr>
-                <w:rFonts w:cstheme="minorHAnsi"/>
-                <w:color w:val="000000"/>
-              </w:rPr>
-              <w:t xml:space="preserve"> for loops in scene node were getting a vector size of 0, however still no cube displayed.</w:t>
+              <w:t>Fixed one issue where all my for loops in scene node were getting a vector size of 0, however still no cube displayed.</w:t>
             </w:r>
           </w:p>
         </w:tc>
@@ -986,23 +822,7 @@
                 <w:rFonts w:cstheme="minorHAnsi"/>
                 <w:color w:val="000000"/>
               </w:rPr>
-              <w:t xml:space="preserve">New: Realised that I should be using </w:t>
-            </w:r>
-            <w:proofErr w:type="spellStart"/>
-            <w:r>
-              <w:rPr>
-                <w:rFonts w:cstheme="minorHAnsi"/>
-                <w:color w:val="000000"/>
-              </w:rPr>
-              <w:t>directxframework</w:t>
-            </w:r>
-            <w:proofErr w:type="spellEnd"/>
-            <w:r>
-              <w:rPr>
-                <w:rFonts w:cstheme="minorHAnsi"/>
-                <w:color w:val="000000"/>
-              </w:rPr>
-              <w:t xml:space="preserve"> view and projection transformation</w:t>
+              <w:t>New: Realised that I should be using directxframework view and projection transformation</w:t>
             </w:r>
           </w:p>
         </w:tc>
@@ -1045,85 +865,12 @@
                 <w:color w:val="000000"/>
               </w:rPr>
             </w:pPr>
-            <w:proofErr w:type="spellStart"/>
-            <w:r>
-              <w:rPr>
-                <w:rFonts w:cstheme="minorHAnsi"/>
-                <w:color w:val="000000"/>
-              </w:rPr>
-              <w:t>Wstring</w:t>
-            </w:r>
-            <w:proofErr w:type="spellEnd"/>
-            <w:r>
-              <w:rPr>
-                <w:rFonts w:cstheme="minorHAnsi"/>
-                <w:color w:val="000000"/>
-              </w:rPr>
-              <w:t xml:space="preserve"> .</w:t>
-            </w:r>
-            <w:proofErr w:type="spellStart"/>
-            <w:r>
-              <w:rPr>
-                <w:rFonts w:cstheme="minorHAnsi"/>
-                <w:color w:val="000000"/>
-              </w:rPr>
-              <w:t>c_str</w:t>
-            </w:r>
-            <w:proofErr w:type="spellEnd"/>
-            <w:r>
-              <w:rPr>
-                <w:rFonts w:cstheme="minorHAnsi"/>
-                <w:color w:val="000000"/>
-              </w:rPr>
-              <w:t xml:space="preserve"> function converts </w:t>
-            </w:r>
-            <w:proofErr w:type="spellStart"/>
-            <w:r>
-              <w:rPr>
-                <w:rFonts w:cstheme="minorHAnsi"/>
-                <w:color w:val="000000"/>
-              </w:rPr>
-              <w:t>wstring</w:t>
-            </w:r>
-            <w:proofErr w:type="spellEnd"/>
-            <w:r>
-              <w:rPr>
-                <w:rFonts w:cstheme="minorHAnsi"/>
-                <w:color w:val="000000"/>
-              </w:rPr>
-              <w:t xml:space="preserve"> into a </w:t>
-            </w:r>
-            <w:proofErr w:type="spellStart"/>
-            <w:r>
-              <w:rPr>
-                <w:rFonts w:cstheme="minorHAnsi"/>
-                <w:color w:val="000000"/>
-              </w:rPr>
-              <w:t>w_chart</w:t>
-            </w:r>
-            <w:proofErr w:type="spellEnd"/>
-            <w:r>
-              <w:rPr>
-                <w:rFonts w:cstheme="minorHAnsi"/>
-                <w:color w:val="000000"/>
-              </w:rPr>
-              <w:t xml:space="preserve"> array so that </w:t>
-            </w:r>
-            <w:proofErr w:type="spellStart"/>
-            <w:r>
-              <w:rPr>
-                <w:rFonts w:cstheme="minorHAnsi"/>
-                <w:color w:val="000000"/>
-              </w:rPr>
-              <w:t>createWICtexture</w:t>
-            </w:r>
-            <w:proofErr w:type="spellEnd"/>
-            <w:r>
-              <w:rPr>
-                <w:rFonts w:cstheme="minorHAnsi"/>
-                <w:color w:val="000000"/>
-              </w:rPr>
-              <w:t xml:space="preserve"> does not have issues</w:t>
+            <w:r>
+              <w:rPr>
+                <w:rFonts w:cstheme="minorHAnsi"/>
+                <w:color w:val="000000"/>
+              </w:rPr>
+              <w:t>Wstring .c_str function converts wstring into a w_chart array so that createWICtexture does not have issues</w:t>
             </w:r>
           </w:p>
           <w:p>
@@ -1201,21 +948,12 @@
                 <w:color w:val="000000"/>
               </w:rPr>
             </w:pPr>
-            <w:proofErr w:type="gramStart"/>
-            <w:r>
-              <w:rPr>
-                <w:rFonts w:cstheme="minorHAnsi"/>
-                <w:color w:val="000000"/>
-              </w:rPr>
-              <w:t>Hey</w:t>
-            </w:r>
-            <w:proofErr w:type="gramEnd"/>
-            <w:r>
-              <w:rPr>
-                <w:rFonts w:cstheme="minorHAnsi"/>
-                <w:color w:val="000000"/>
-              </w:rPr>
-              <w:t xml:space="preserve"> it works the plane is now displayed!</w:t>
+            <w:r>
+              <w:rPr>
+                <w:rFonts w:cstheme="minorHAnsi"/>
+                <w:color w:val="000000"/>
+              </w:rPr>
+              <w:t>Hey it works the plane is now displayed!</w:t>
             </w:r>
           </w:p>
         </w:tc>
@@ -1334,23 +1072,7 @@
                 <w:rFonts w:cstheme="minorHAnsi"/>
                 <w:color w:val="000000"/>
               </w:rPr>
-              <w:t xml:space="preserve">Started making the </w:t>
-            </w:r>
-            <w:proofErr w:type="spellStart"/>
-            <w:r>
-              <w:rPr>
-                <w:rFonts w:cstheme="minorHAnsi"/>
-                <w:color w:val="000000"/>
-              </w:rPr>
-              <w:t>TerrainNode</w:t>
-            </w:r>
-            <w:proofErr w:type="spellEnd"/>
-            <w:r>
-              <w:rPr>
-                <w:rFonts w:cstheme="minorHAnsi"/>
-                <w:color w:val="000000"/>
-              </w:rPr>
-              <w:t xml:space="preserve"> class</w:t>
+              <w:t>Started making the TerrainNode class</w:t>
             </w:r>
             <w:r>
               <w:rPr>
@@ -1502,23 +1224,7 @@
                 <w:rFonts w:cstheme="minorHAnsi"/>
                 <w:color w:val="000000"/>
               </w:rPr>
-              <w:t xml:space="preserve">Errors about PS, fixed by changing </w:t>
-            </w:r>
-            <w:proofErr w:type="spellStart"/>
-            <w:r>
-              <w:rPr>
-                <w:rFonts w:cstheme="minorHAnsi"/>
-                <w:color w:val="000000"/>
-              </w:rPr>
-              <w:t>buildshader</w:t>
-            </w:r>
-            <w:proofErr w:type="spellEnd"/>
-            <w:r>
-              <w:rPr>
-                <w:rFonts w:cstheme="minorHAnsi"/>
-                <w:color w:val="000000"/>
-              </w:rPr>
-              <w:t xml:space="preserve"> code</w:t>
+              <w:t>Errors about PS, fixed by changing buildshader code</w:t>
             </w:r>
           </w:p>
           <w:p>
@@ -1706,60 +1412,28 @@
                 <w:rFonts w:cstheme="minorHAnsi"/>
                 <w:color w:val="000000"/>
               </w:rPr>
-              <w:t xml:space="preserve">Issue: </w:t>
-            </w:r>
-            <w:proofErr w:type="spellStart"/>
-            <w:r>
-              <w:rPr>
-                <w:rFonts w:cstheme="minorHAnsi"/>
-                <w:color w:val="000000"/>
-              </w:rPr>
-              <w:t>viewtransformation</w:t>
-            </w:r>
-            <w:proofErr w:type="spellEnd"/>
-            <w:r>
-              <w:rPr>
-                <w:rFonts w:cstheme="minorHAnsi"/>
-                <w:color w:val="000000"/>
-              </w:rPr>
-              <w:t xml:space="preserve"> is never initialised</w:t>
-            </w:r>
-          </w:p>
-          <w:p>
-            <w:pPr>
-              <w:pStyle w:val="ListParagraph"/>
-              <w:numPr>
-                <w:ilvl w:val="0"/>
-                <w:numId w:val="2"/>
-              </w:numPr>
-              <w:spacing w:line="256" w:lineRule="auto"/>
-              <w:rPr>
-                <w:rFonts w:cstheme="minorHAnsi"/>
-                <w:color w:val="000000"/>
-              </w:rPr>
-            </w:pPr>
-            <w:r>
-              <w:rPr>
-                <w:rFonts w:cstheme="minorHAnsi"/>
-                <w:color w:val="000000"/>
-              </w:rPr>
-              <w:t xml:space="preserve">Fix: </w:t>
-            </w:r>
-            <w:proofErr w:type="spellStart"/>
-            <w:r>
-              <w:rPr>
-                <w:rFonts w:cstheme="minorHAnsi"/>
-                <w:color w:val="000000"/>
-              </w:rPr>
-              <w:t>viewtransformation</w:t>
-            </w:r>
-            <w:proofErr w:type="spellEnd"/>
-            <w:r>
-              <w:rPr>
-                <w:rFonts w:cstheme="minorHAnsi"/>
-                <w:color w:val="000000"/>
-              </w:rPr>
-              <w:t xml:space="preserve"> was only ever set in initialise, need</w:t>
+              <w:t>Issue: viewtransformation is never initialised</w:t>
+            </w:r>
+          </w:p>
+          <w:p>
+            <w:pPr>
+              <w:pStyle w:val="ListParagraph"/>
+              <w:numPr>
+                <w:ilvl w:val="0"/>
+                <w:numId w:val="2"/>
+              </w:numPr>
+              <w:spacing w:line="256" w:lineRule="auto"/>
+              <w:rPr>
+                <w:rFonts w:cstheme="minorHAnsi"/>
+                <w:color w:val="000000"/>
+              </w:rPr>
+            </w:pPr>
+            <w:r>
+              <w:rPr>
+                <w:rFonts w:cstheme="minorHAnsi"/>
+                <w:color w:val="000000"/>
+              </w:rPr>
+              <w:t>Fix: viewtransformation was only ever set in initialise, need</w:t>
             </w:r>
             <w:r>
               <w:rPr>
@@ -1948,83 +1622,8 @@
                 <w:rFonts w:cstheme="minorHAnsi"/>
                 <w:color w:val="000000"/>
               </w:rPr>
-              <w:t xml:space="preserve">Fix: </w:t>
-            </w:r>
-            <w:proofErr w:type="spellStart"/>
-            <w:r>
-              <w:rPr>
-                <w:rFonts w:cstheme="minorHAnsi"/>
-                <w:color w:val="000000"/>
-              </w:rPr>
-              <w:t>drawindexed</w:t>
-            </w:r>
-            <w:proofErr w:type="spellEnd"/>
-            <w:r>
-              <w:rPr>
-                <w:rFonts w:cstheme="minorHAnsi"/>
-                <w:color w:val="000000"/>
-              </w:rPr>
-              <w:t xml:space="preserve"> should call _</w:t>
-            </w:r>
-            <w:proofErr w:type="spellStart"/>
-            <w:proofErr w:type="gramStart"/>
-            <w:r>
-              <w:rPr>
-                <w:rFonts w:cstheme="minorHAnsi"/>
-                <w:color w:val="000000"/>
-              </w:rPr>
-              <w:t>indices.size</w:t>
-            </w:r>
-            <w:proofErr w:type="spellEnd"/>
-            <w:proofErr w:type="gramEnd"/>
-            <w:r>
-              <w:rPr>
-                <w:rFonts w:cstheme="minorHAnsi"/>
-                <w:color w:val="000000"/>
-              </w:rPr>
-              <w:t xml:space="preserve">() as should </w:t>
-            </w:r>
-            <w:proofErr w:type="spellStart"/>
-            <w:r>
-              <w:rPr>
-                <w:rFonts w:cstheme="minorHAnsi"/>
-                <w:color w:val="000000"/>
-              </w:rPr>
-              <w:t>indexbuffer</w:t>
-            </w:r>
-            <w:proofErr w:type="spellEnd"/>
-            <w:r>
-              <w:rPr>
-                <w:rFonts w:cstheme="minorHAnsi"/>
-                <w:color w:val="000000"/>
-              </w:rPr>
-              <w:t xml:space="preserve"> setup whereas </w:t>
-            </w:r>
-            <w:proofErr w:type="spellStart"/>
-            <w:r>
-              <w:rPr>
-                <w:rFonts w:cstheme="minorHAnsi"/>
-                <w:color w:val="000000"/>
-              </w:rPr>
-              <w:t>vertexbuffer</w:t>
-            </w:r>
-            <w:proofErr w:type="spellEnd"/>
-            <w:r>
-              <w:rPr>
-                <w:rFonts w:cstheme="minorHAnsi"/>
-                <w:color w:val="000000"/>
-              </w:rPr>
-              <w:t xml:space="preserve"> should use _</w:t>
-            </w:r>
-            <w:proofErr w:type="spellStart"/>
-            <w:r>
-              <w:rPr>
-                <w:rFonts w:cstheme="minorHAnsi"/>
-                <w:color w:val="000000"/>
-              </w:rPr>
-              <w:t>vertices.size</w:t>
-            </w:r>
-            <w:proofErr w:type="spellEnd"/>
+              <w:t>Fix: drawindexed should call _indices.size() as should indexbuffer setup whereas vertexbuffer should use _vertices.size</w:t>
+            </w:r>
           </w:p>
           <w:p>
             <w:pPr>
@@ -2086,23 +1685,7 @@
                 <w:rFonts w:cstheme="minorHAnsi"/>
                 <w:color w:val="000000"/>
               </w:rPr>
-              <w:t xml:space="preserve">Had issue of multiplying two unsigned </w:t>
-            </w:r>
-            <w:proofErr w:type="spellStart"/>
-            <w:r>
-              <w:rPr>
-                <w:rFonts w:cstheme="minorHAnsi"/>
-                <w:color w:val="000000"/>
-              </w:rPr>
-              <w:t>ints</w:t>
-            </w:r>
-            <w:proofErr w:type="spellEnd"/>
-            <w:r>
-              <w:rPr>
-                <w:rFonts w:cstheme="minorHAnsi"/>
-                <w:color w:val="000000"/>
-              </w:rPr>
-              <w:t xml:space="preserve"> by each other, then looping through the result</w:t>
+              <w:t>Had issue of multiplying two unsigned ints by each other, then looping through the result</w:t>
             </w:r>
           </w:p>
           <w:p>
@@ -2144,55 +1727,7 @@
                 <w:rFonts w:cstheme="minorHAnsi"/>
                 <w:color w:val="000000"/>
               </w:rPr>
-              <w:t xml:space="preserve">Tried to fix and </w:t>
-            </w:r>
-            <w:proofErr w:type="spellStart"/>
-            <w:r>
-              <w:rPr>
-                <w:rFonts w:cstheme="minorHAnsi"/>
-                <w:color w:val="000000"/>
-              </w:rPr>
-              <w:t>theres</w:t>
-            </w:r>
-            <w:proofErr w:type="spellEnd"/>
-            <w:r>
-              <w:rPr>
-                <w:rFonts w:cstheme="minorHAnsi"/>
-                <w:color w:val="000000"/>
-              </w:rPr>
-              <w:t xml:space="preserve"> other issues – it </w:t>
-            </w:r>
-            <w:proofErr w:type="spellStart"/>
-            <w:r>
-              <w:rPr>
-                <w:rFonts w:cstheme="minorHAnsi"/>
-                <w:color w:val="000000"/>
-              </w:rPr>
-              <w:t>kinda</w:t>
-            </w:r>
-            <w:proofErr w:type="spellEnd"/>
-            <w:r>
-              <w:rPr>
-                <w:rFonts w:cstheme="minorHAnsi"/>
-                <w:color w:val="000000"/>
-              </w:rPr>
-              <w:t xml:space="preserve"> </w:t>
-            </w:r>
-            <w:proofErr w:type="spellStart"/>
-            <w:r>
-              <w:rPr>
-                <w:rFonts w:cstheme="minorHAnsi"/>
-                <w:color w:val="000000"/>
-              </w:rPr>
-              <w:t>displayes</w:t>
-            </w:r>
-            <w:proofErr w:type="spellEnd"/>
-            <w:r>
-              <w:rPr>
-                <w:rFonts w:cstheme="minorHAnsi"/>
-                <w:color w:val="000000"/>
-              </w:rPr>
-              <w:t xml:space="preserve"> one quadrant but very odd</w:t>
+              <w:t>Tried to fix and theres other issues – it kinda displayes one quadrant but very odd</w:t>
             </w:r>
           </w:p>
         </w:tc>
@@ -2336,146 +1871,71 @@
                 <w:rFonts w:cstheme="minorHAnsi"/>
                 <w:color w:val="000000"/>
               </w:rPr>
-              <w:t xml:space="preserve">Issue: </w:t>
-            </w:r>
-            <w:proofErr w:type="spellStart"/>
-            <w:r>
-              <w:rPr>
-                <w:rFonts w:cstheme="minorHAnsi"/>
-                <w:color w:val="000000"/>
-              </w:rPr>
-              <w:t>Cbuffer</w:t>
-            </w:r>
-            <w:proofErr w:type="spellEnd"/>
-            <w:r>
-              <w:rPr>
-                <w:rFonts w:cstheme="minorHAnsi"/>
-                <w:color w:val="000000"/>
-              </w:rPr>
-              <w:t xml:space="preserve"> expected by the shader was very different to the </w:t>
-            </w:r>
-            <w:proofErr w:type="spellStart"/>
-            <w:r>
-              <w:rPr>
-                <w:rFonts w:cstheme="minorHAnsi"/>
-                <w:color w:val="000000"/>
-              </w:rPr>
-              <w:t>cbuffer</w:t>
-            </w:r>
-            <w:proofErr w:type="spellEnd"/>
-            <w:r>
-              <w:rPr>
-                <w:rFonts w:cstheme="minorHAnsi"/>
-                <w:color w:val="000000"/>
-              </w:rPr>
-              <w:t xml:space="preserve"> being passed in</w:t>
-            </w:r>
-          </w:p>
-          <w:p>
-            <w:pPr>
-              <w:pStyle w:val="ListParagraph"/>
-              <w:numPr>
-                <w:ilvl w:val="0"/>
-                <w:numId w:val="2"/>
-              </w:numPr>
-              <w:spacing w:line="256" w:lineRule="auto"/>
-              <w:rPr>
-                <w:rFonts w:cstheme="minorHAnsi"/>
-                <w:color w:val="000000"/>
-              </w:rPr>
-            </w:pPr>
-            <w:r>
-              <w:rPr>
-                <w:rFonts w:cstheme="minorHAnsi"/>
-                <w:color w:val="000000"/>
-              </w:rPr>
-              <w:t xml:space="preserve">Issue: Trouble getting </w:t>
-            </w:r>
-            <w:proofErr w:type="spellStart"/>
-            <w:r>
-              <w:rPr>
-                <w:rFonts w:cstheme="minorHAnsi"/>
-                <w:color w:val="000000"/>
-              </w:rPr>
-              <w:t>camerapostion</w:t>
-            </w:r>
-            <w:proofErr w:type="spellEnd"/>
-          </w:p>
-          <w:p>
-            <w:pPr>
-              <w:pStyle w:val="ListParagraph"/>
-              <w:numPr>
-                <w:ilvl w:val="0"/>
-                <w:numId w:val="2"/>
-              </w:numPr>
-              <w:spacing w:line="256" w:lineRule="auto"/>
-              <w:rPr>
-                <w:rFonts w:cstheme="minorHAnsi"/>
-                <w:color w:val="000000"/>
-              </w:rPr>
-            </w:pPr>
-            <w:r>
-              <w:rPr>
-                <w:rFonts w:cstheme="minorHAnsi"/>
-                <w:color w:val="000000"/>
-              </w:rPr>
-              <w:t xml:space="preserve">Fix: Call </w:t>
-            </w:r>
-            <w:proofErr w:type="spellStart"/>
-            <w:r>
-              <w:rPr>
-                <w:rFonts w:cstheme="minorHAnsi"/>
-                <w:color w:val="000000"/>
-              </w:rPr>
-              <w:t>directxframework</w:t>
-            </w:r>
-            <w:proofErr w:type="spellEnd"/>
-            <w:r>
-              <w:rPr>
-                <w:rFonts w:cstheme="minorHAnsi"/>
-                <w:color w:val="000000"/>
-              </w:rPr>
-              <w:t xml:space="preserve"> to get the camera </w:t>
-            </w:r>
-            <w:proofErr w:type="spellStart"/>
-            <w:r>
-              <w:rPr>
-                <w:rFonts w:cstheme="minorHAnsi"/>
-                <w:color w:val="000000"/>
-              </w:rPr>
-              <w:t>postion</w:t>
-            </w:r>
-            <w:proofErr w:type="spellEnd"/>
-          </w:p>
-          <w:p>
-            <w:pPr>
-              <w:pStyle w:val="ListParagraph"/>
-              <w:numPr>
-                <w:ilvl w:val="0"/>
-                <w:numId w:val="2"/>
-              </w:numPr>
-              <w:spacing w:line="256" w:lineRule="auto"/>
-              <w:rPr>
-                <w:rFonts w:cstheme="minorHAnsi"/>
-                <w:color w:val="000000"/>
-              </w:rPr>
-            </w:pPr>
-            <w:r>
-              <w:rPr>
-                <w:rFonts w:cstheme="minorHAnsi"/>
-                <w:color w:val="000000"/>
-              </w:rPr>
-              <w:t xml:space="preserve">Fix: Can now pass in appropriate stuff for the </w:t>
-            </w:r>
-            <w:proofErr w:type="spellStart"/>
-            <w:r>
-              <w:rPr>
-                <w:rFonts w:cstheme="minorHAnsi"/>
-                <w:color w:val="000000"/>
-              </w:rPr>
-              <w:t>cbuffer</w:t>
-            </w:r>
-            <w:proofErr w:type="spellEnd"/>
+              <w:t>Issue: Cbuffer expected by the shader was very different to the cbuffer being passed in</w:t>
+            </w:r>
+          </w:p>
+          <w:p>
+            <w:pPr>
+              <w:pStyle w:val="ListParagraph"/>
+              <w:numPr>
+                <w:ilvl w:val="0"/>
+                <w:numId w:val="2"/>
+              </w:numPr>
+              <w:spacing w:line="256" w:lineRule="auto"/>
+              <w:rPr>
+                <w:rFonts w:cstheme="minorHAnsi"/>
+                <w:color w:val="000000"/>
+              </w:rPr>
+            </w:pPr>
+            <w:r>
+              <w:rPr>
+                <w:rFonts w:cstheme="minorHAnsi"/>
+                <w:color w:val="000000"/>
+              </w:rPr>
+              <w:t>Issue: Trouble getting camerapostion</w:t>
+            </w:r>
+          </w:p>
+          <w:p>
+            <w:pPr>
+              <w:pStyle w:val="ListParagraph"/>
+              <w:numPr>
+                <w:ilvl w:val="0"/>
+                <w:numId w:val="2"/>
+              </w:numPr>
+              <w:spacing w:line="256" w:lineRule="auto"/>
+              <w:rPr>
+                <w:rFonts w:cstheme="minorHAnsi"/>
+                <w:color w:val="000000"/>
+              </w:rPr>
+            </w:pPr>
+            <w:r>
+              <w:rPr>
+                <w:rFonts w:cstheme="minorHAnsi"/>
+                <w:color w:val="000000"/>
+              </w:rPr>
+              <w:t>Fix: Call directxframework to get the camera postion</w:t>
+            </w:r>
+          </w:p>
+          <w:p>
+            <w:pPr>
+              <w:pStyle w:val="ListParagraph"/>
+              <w:numPr>
+                <w:ilvl w:val="0"/>
+                <w:numId w:val="2"/>
+              </w:numPr>
+              <w:spacing w:line="256" w:lineRule="auto"/>
+              <w:rPr>
+                <w:rFonts w:cstheme="minorHAnsi"/>
+                <w:color w:val="000000"/>
+              </w:rPr>
+            </w:pPr>
+            <w:r>
+              <w:rPr>
+                <w:rFonts w:cstheme="minorHAnsi"/>
+                <w:color w:val="000000"/>
+              </w:rPr>
+              <w:t>Fix: Can now pass in appropriate stuff for the cbuffer</w:t>
+            </w:r>
           </w:p>
           <w:p>
             <w:pPr>
@@ -2590,53 +2050,28 @@
                 <w:rFonts w:cstheme="minorHAnsi"/>
                 <w:color w:val="000000"/>
               </w:rPr>
-              <w:t xml:space="preserve">Managed to implement the content from the tutorials </w:t>
-            </w:r>
-            <w:proofErr w:type="gramStart"/>
-            <w:r>
-              <w:rPr>
-                <w:rFonts w:cstheme="minorHAnsi"/>
-                <w:color w:val="000000"/>
-              </w:rPr>
-              <w:t>fairly painless</w:t>
-            </w:r>
-            <w:proofErr w:type="gramEnd"/>
-          </w:p>
-          <w:p>
-            <w:pPr>
-              <w:pStyle w:val="ListParagraph"/>
-              <w:numPr>
-                <w:ilvl w:val="0"/>
-                <w:numId w:val="2"/>
-              </w:numPr>
-              <w:spacing w:line="256" w:lineRule="auto"/>
-              <w:rPr>
-                <w:rFonts w:cstheme="minorHAnsi"/>
-                <w:color w:val="000000"/>
-              </w:rPr>
-            </w:pPr>
-            <w:r>
-              <w:rPr>
-                <w:rFonts w:cstheme="minorHAnsi"/>
-                <w:color w:val="000000"/>
-              </w:rPr>
-              <w:t xml:space="preserve">Having many </w:t>
-            </w:r>
-            <w:proofErr w:type="gramStart"/>
-            <w:r>
-              <w:rPr>
-                <w:rFonts w:cstheme="minorHAnsi"/>
-                <w:color w:val="000000"/>
-              </w:rPr>
-              <w:t>issue</w:t>
-            </w:r>
-            <w:proofErr w:type="gramEnd"/>
-            <w:r>
-              <w:rPr>
-                <w:rFonts w:cstheme="minorHAnsi"/>
-                <w:color w:val="000000"/>
-              </w:rPr>
-              <w:t xml:space="preserve"> trying to get a nice blend map going</w:t>
+              <w:t>Managed to implement the content from the tutorials fairly painless</w:t>
+            </w:r>
+          </w:p>
+          <w:p>
+            <w:pPr>
+              <w:pStyle w:val="ListParagraph"/>
+              <w:numPr>
+                <w:ilvl w:val="0"/>
+                <w:numId w:val="2"/>
+              </w:numPr>
+              <w:spacing w:line="256" w:lineRule="auto"/>
+              <w:rPr>
+                <w:rFonts w:cstheme="minorHAnsi"/>
+                <w:color w:val="000000"/>
+              </w:rPr>
+            </w:pPr>
+            <w:r>
+              <w:rPr>
+                <w:rFonts w:cstheme="minorHAnsi"/>
+                <w:color w:val="000000"/>
+              </w:rPr>
+              <w:t>Having many issue trying to get a nice blend map going</w:t>
             </w:r>
             <w:r>
               <w:rPr>
@@ -2722,23 +2157,7 @@
                 <w:rFonts w:cstheme="minorHAnsi"/>
                 <w:color w:val="000000"/>
               </w:rPr>
-              <w:t xml:space="preserve">Started adding the </w:t>
-            </w:r>
-            <w:proofErr w:type="spellStart"/>
-            <w:r>
-              <w:rPr>
-                <w:rFonts w:cstheme="minorHAnsi"/>
-                <w:color w:val="000000"/>
-              </w:rPr>
-              <w:t>skyNode</w:t>
-            </w:r>
-            <w:proofErr w:type="spellEnd"/>
-            <w:r>
-              <w:rPr>
-                <w:rFonts w:cstheme="minorHAnsi"/>
-                <w:color w:val="000000"/>
-              </w:rPr>
-              <w:t xml:space="preserve"> class</w:t>
+              <w:t>Started adding the skyNode class</w:t>
             </w:r>
           </w:p>
           <w:p>
@@ -2780,23 +2199,7 @@
                 <w:rFonts w:cstheme="minorHAnsi"/>
                 <w:color w:val="000000"/>
               </w:rPr>
-              <w:t xml:space="preserve">May have to scrap some of these changes as </w:t>
-            </w:r>
-            <w:proofErr w:type="spellStart"/>
-            <w:r>
-              <w:rPr>
-                <w:rFonts w:cstheme="minorHAnsi"/>
-                <w:color w:val="000000"/>
-              </w:rPr>
-              <w:t>Ive</w:t>
-            </w:r>
-            <w:proofErr w:type="spellEnd"/>
-            <w:r>
-              <w:rPr>
-                <w:rFonts w:cstheme="minorHAnsi"/>
-                <w:color w:val="000000"/>
-              </w:rPr>
-              <w:t xml:space="preserve"> somehow broken it quite badly</w:t>
+              <w:t>May have to scrap some of these changes as Ive somehow broken it quite badly</w:t>
             </w:r>
             <w:r>
               <w:rPr>
@@ -2831,71 +2234,14 @@
                 <w:rFonts w:cstheme="minorHAnsi"/>
                 <w:color w:val="000000"/>
               </w:rPr>
-              <w:t xml:space="preserve">Okay after reverting to an old copy then trying </w:t>
-            </w:r>
-            <w:proofErr w:type="gramStart"/>
-            <w:r>
-              <w:rPr>
-                <w:rFonts w:cstheme="minorHAnsi"/>
-                <w:color w:val="000000"/>
-              </w:rPr>
-              <w:t>add</w:t>
-            </w:r>
-            <w:proofErr w:type="gramEnd"/>
-            <w:r>
-              <w:rPr>
-                <w:rFonts w:cstheme="minorHAnsi"/>
-                <w:color w:val="000000"/>
-              </w:rPr>
-              <w:t xml:space="preserve"> the new changes it appears be the </w:t>
-            </w:r>
-            <w:proofErr w:type="spellStart"/>
-            <w:r>
-              <w:rPr>
-                <w:rFonts w:cstheme="minorHAnsi"/>
-                <w:color w:val="000000"/>
-              </w:rPr>
-              <w:t>skynode</w:t>
-            </w:r>
-            <w:proofErr w:type="spellEnd"/>
-            <w:r>
-              <w:rPr>
-                <w:rFonts w:cstheme="minorHAnsi"/>
-                <w:color w:val="000000"/>
-              </w:rPr>
-              <w:t xml:space="preserve"> somehow causing an error in initialising a grid for a </w:t>
-            </w:r>
-            <w:proofErr w:type="spellStart"/>
-            <w:r>
-              <w:rPr>
-                <w:rFonts w:cstheme="minorHAnsi"/>
-                <w:color w:val="000000"/>
-              </w:rPr>
-              <w:t>terrainnode</w:t>
-            </w:r>
-            <w:proofErr w:type="spellEnd"/>
-            <w:r>
-              <w:rPr>
-                <w:rFonts w:cstheme="minorHAnsi"/>
-                <w:color w:val="000000"/>
-              </w:rPr>
-              <w:t xml:space="preserve">. Excluding the </w:t>
-            </w:r>
-            <w:proofErr w:type="spellStart"/>
-            <w:r>
-              <w:rPr>
-                <w:rFonts w:cstheme="minorHAnsi"/>
-                <w:color w:val="000000"/>
-              </w:rPr>
-              <w:t>skynode</w:t>
-            </w:r>
-            <w:proofErr w:type="spellEnd"/>
-            <w:r>
-              <w:rPr>
-                <w:rFonts w:cstheme="minorHAnsi"/>
-                <w:color w:val="000000"/>
-              </w:rPr>
-              <w:t xml:space="preserve"> class for now.</w:t>
+              <w:t>Okay after reverting to an old copy then trying add the new changes it appears be the skynode somehow causing an error in initialising a grid for a terrainnode</w:t>
+            </w:r>
+            <w:r>
+              <w:rPr>
+                <w:rFonts w:cstheme="minorHAnsi"/>
+                <w:color w:val="000000"/>
+              </w:rPr>
+              <w:t>. Excluding the skynode class for now.</w:t>
             </w:r>
           </w:p>
           <w:p>
@@ -2923,56 +2269,29 @@
                 <w:rFonts w:cstheme="minorHAnsi"/>
                 <w:color w:val="000000"/>
               </w:rPr>
-              <w:t xml:space="preserve"> compared to &lt;= </w:t>
-            </w:r>
-            <w:proofErr w:type="spellStart"/>
-            <w:proofErr w:type="gramStart"/>
-            <w:r>
-              <w:rPr>
-                <w:rFonts w:cstheme="minorHAnsi"/>
-                <w:color w:val="000000"/>
-              </w:rPr>
-              <w:t>vector.size</w:t>
-            </w:r>
-            <w:proofErr w:type="spellEnd"/>
-            <w:proofErr w:type="gramEnd"/>
-            <w:r>
-              <w:rPr>
-                <w:rFonts w:cstheme="minorHAnsi"/>
-                <w:color w:val="000000"/>
-              </w:rPr>
-              <w:t xml:space="preserve"> rather than just &lt;</w:t>
-            </w:r>
-          </w:p>
-          <w:p>
-            <w:pPr>
-              <w:pStyle w:val="ListParagraph"/>
-              <w:numPr>
-                <w:ilvl w:val="0"/>
-                <w:numId w:val="2"/>
-              </w:numPr>
-              <w:spacing w:line="256" w:lineRule="auto"/>
-              <w:rPr>
-                <w:rFonts w:cstheme="minorHAnsi"/>
-                <w:color w:val="000000"/>
-              </w:rPr>
-            </w:pPr>
-            <w:r>
-              <w:rPr>
-                <w:rFonts w:cstheme="minorHAnsi"/>
-                <w:color w:val="000000"/>
-              </w:rPr>
-              <w:t xml:space="preserve">Somewhat better last row of the grid now still messy code </w:t>
-            </w:r>
-            <w:proofErr w:type="spellStart"/>
-            <w:r>
-              <w:rPr>
-                <w:rFonts w:cstheme="minorHAnsi"/>
-                <w:color w:val="000000"/>
-              </w:rPr>
-              <w:t>tho</w:t>
-            </w:r>
-            <w:proofErr w:type="spellEnd"/>
+              <w:t xml:space="preserve"> compared to &lt;= vector.size rather than just &lt;</w:t>
+            </w:r>
+          </w:p>
+          <w:p>
+            <w:pPr>
+              <w:pStyle w:val="ListParagraph"/>
+              <w:numPr>
+                <w:ilvl w:val="0"/>
+                <w:numId w:val="2"/>
+              </w:numPr>
+              <w:spacing w:line="256" w:lineRule="auto"/>
+              <w:rPr>
+                <w:rFonts w:cstheme="minorHAnsi"/>
+                <w:color w:val="000000"/>
+              </w:rPr>
+            </w:pPr>
+            <w:r>
+              <w:rPr>
+                <w:rFonts w:cstheme="minorHAnsi"/>
+                <w:color w:val="000000"/>
+              </w:rPr>
+              <w:t>Somewhat better last row of the grid now still messy code tho</w:t>
+            </w:r>
           </w:p>
         </w:tc>
       </w:tr>
@@ -3022,150 +2341,70 @@
                 <w:rFonts w:cstheme="minorHAnsi"/>
                 <w:color w:val="000000"/>
               </w:rPr>
-              <w:t xml:space="preserve">Messed around with blend map values for quite </w:t>
-            </w:r>
-            <w:proofErr w:type="spellStart"/>
-            <w:r>
-              <w:rPr>
-                <w:rFonts w:cstheme="minorHAnsi"/>
-                <w:color w:val="000000"/>
-              </w:rPr>
-              <w:t>awhile</w:t>
-            </w:r>
-            <w:proofErr w:type="spellEnd"/>
-            <w:r>
-              <w:rPr>
-                <w:rFonts w:cstheme="minorHAnsi"/>
-                <w:color w:val="000000"/>
-              </w:rPr>
-              <w:t xml:space="preserve"> whilst not being able to get more than one texture loading at a time</w:t>
-            </w:r>
-          </w:p>
-          <w:p>
-            <w:pPr>
-              <w:pStyle w:val="ListParagraph"/>
-              <w:numPr>
-                <w:ilvl w:val="0"/>
-                <w:numId w:val="2"/>
-              </w:numPr>
-              <w:spacing w:line="256" w:lineRule="auto"/>
-              <w:rPr>
-                <w:rFonts w:cstheme="minorHAnsi"/>
-                <w:color w:val="000000"/>
-              </w:rPr>
-            </w:pPr>
-            <w:r>
-              <w:rPr>
-                <w:rFonts w:cstheme="minorHAnsi"/>
-                <w:color w:val="000000"/>
-              </w:rPr>
-              <w:t xml:space="preserve">Discovered blend map </w:t>
-            </w:r>
-            <w:proofErr w:type="spellStart"/>
-            <w:r>
-              <w:rPr>
-                <w:rFonts w:cstheme="minorHAnsi"/>
-                <w:color w:val="000000"/>
-              </w:rPr>
-              <w:t>tex</w:t>
-            </w:r>
-            <w:proofErr w:type="spellEnd"/>
-            <w:r>
-              <w:rPr>
-                <w:rFonts w:cstheme="minorHAnsi"/>
-                <w:color w:val="000000"/>
-              </w:rPr>
-              <w:t xml:space="preserve"> co-</w:t>
-            </w:r>
-            <w:proofErr w:type="spellStart"/>
-            <w:r>
-              <w:rPr>
-                <w:rFonts w:cstheme="minorHAnsi"/>
-                <w:color w:val="000000"/>
-              </w:rPr>
-              <w:t>ords</w:t>
-            </w:r>
-            <w:proofErr w:type="spellEnd"/>
-            <w:r>
-              <w:rPr>
-                <w:rFonts w:cstheme="minorHAnsi"/>
-                <w:color w:val="000000"/>
-              </w:rPr>
-              <w:t xml:space="preserve"> are never set</w:t>
-            </w:r>
-          </w:p>
-          <w:p>
-            <w:pPr>
-              <w:pStyle w:val="ListParagraph"/>
-              <w:numPr>
-                <w:ilvl w:val="0"/>
-                <w:numId w:val="2"/>
-              </w:numPr>
-              <w:spacing w:line="256" w:lineRule="auto"/>
-              <w:rPr>
-                <w:rFonts w:cstheme="minorHAnsi"/>
-                <w:color w:val="000000"/>
-              </w:rPr>
-            </w:pPr>
-            <w:r>
-              <w:rPr>
-                <w:rFonts w:cstheme="minorHAnsi"/>
-                <w:color w:val="000000"/>
-              </w:rPr>
-              <w:t xml:space="preserve">Started trying to </w:t>
-            </w:r>
-            <w:proofErr w:type="spellStart"/>
-            <w:r>
-              <w:rPr>
-                <w:rFonts w:cstheme="minorHAnsi"/>
-                <w:color w:val="000000"/>
-              </w:rPr>
-              <w:t>to</w:t>
-            </w:r>
-            <w:proofErr w:type="spellEnd"/>
-            <w:r>
-              <w:rPr>
-                <w:rFonts w:cstheme="minorHAnsi"/>
-                <w:color w:val="000000"/>
-              </w:rPr>
-              <w:t xml:space="preserve"> figure out what to set them to</w:t>
-            </w:r>
-          </w:p>
-          <w:p>
-            <w:pPr>
-              <w:pStyle w:val="ListParagraph"/>
-              <w:numPr>
-                <w:ilvl w:val="0"/>
-                <w:numId w:val="2"/>
-              </w:numPr>
-              <w:spacing w:line="256" w:lineRule="auto"/>
-              <w:rPr>
-                <w:rFonts w:cstheme="minorHAnsi"/>
-                <w:color w:val="000000"/>
-              </w:rPr>
-            </w:pPr>
-            <w:r>
-              <w:rPr>
-                <w:rFonts w:cstheme="minorHAnsi"/>
-                <w:color w:val="000000"/>
-              </w:rPr>
-              <w:t xml:space="preserve">Changed include directories to be relative </w:t>
-            </w:r>
-            <w:proofErr w:type="spellStart"/>
-            <w:r>
-              <w:rPr>
-                <w:rFonts w:cstheme="minorHAnsi"/>
-                <w:color w:val="000000"/>
-              </w:rPr>
-              <w:t>filepaths</w:t>
-            </w:r>
-            <w:proofErr w:type="spellEnd"/>
-            <w:r>
-              <w:rPr>
-                <w:rFonts w:cstheme="minorHAnsi"/>
-                <w:color w:val="000000"/>
-              </w:rPr>
-              <w:t xml:space="preserve"> </w:t>
+              <w:t>Messed around with blend map values for quite awhile whilst not being able to get more than one texture loading at a time</w:t>
+            </w:r>
+          </w:p>
+          <w:p>
+            <w:pPr>
+              <w:pStyle w:val="ListParagraph"/>
+              <w:numPr>
+                <w:ilvl w:val="0"/>
+                <w:numId w:val="2"/>
+              </w:numPr>
+              <w:spacing w:line="256" w:lineRule="auto"/>
+              <w:rPr>
+                <w:rFonts w:cstheme="minorHAnsi"/>
+                <w:color w:val="000000"/>
+              </w:rPr>
+            </w:pPr>
+            <w:r>
+              <w:rPr>
+                <w:rFonts w:cstheme="minorHAnsi"/>
+                <w:color w:val="000000"/>
+              </w:rPr>
+              <w:t>Discovered blend map tex co-ords are never set</w:t>
+            </w:r>
+          </w:p>
+          <w:p>
+            <w:pPr>
+              <w:pStyle w:val="ListParagraph"/>
+              <w:numPr>
+                <w:ilvl w:val="0"/>
+                <w:numId w:val="2"/>
+              </w:numPr>
+              <w:spacing w:line="256" w:lineRule="auto"/>
+              <w:rPr>
+                <w:rFonts w:cstheme="minorHAnsi"/>
+                <w:color w:val="000000"/>
+              </w:rPr>
+            </w:pPr>
+            <w:r>
+              <w:rPr>
+                <w:rFonts w:cstheme="minorHAnsi"/>
+                <w:color w:val="000000"/>
+              </w:rPr>
+              <w:t>Started trying to to figure out what to set them to</w:t>
+            </w:r>
+          </w:p>
+          <w:p>
+            <w:pPr>
+              <w:pStyle w:val="ListParagraph"/>
+              <w:numPr>
+                <w:ilvl w:val="0"/>
+                <w:numId w:val="2"/>
+              </w:numPr>
+              <w:spacing w:line="256" w:lineRule="auto"/>
+              <w:rPr>
+                <w:rFonts w:cstheme="minorHAnsi"/>
+                <w:color w:val="000000"/>
+              </w:rPr>
+            </w:pPr>
+            <w:r>
+              <w:rPr>
+                <w:rFonts w:cstheme="minorHAnsi"/>
+                <w:color w:val="000000"/>
+              </w:rPr>
+              <w:t xml:space="preserve">Changed include directories to be relative filepaths </w:t>
             </w:r>
           </w:p>
         </w:tc>
@@ -3237,60 +2476,28 @@
                 <w:rFonts w:cstheme="minorHAnsi"/>
                 <w:color w:val="000000"/>
               </w:rPr>
-              <w:t xml:space="preserve">g x and z the wrong way around for the u and v in blend map </w:t>
-            </w:r>
-            <w:proofErr w:type="spellStart"/>
-            <w:r>
-              <w:rPr>
-                <w:rFonts w:cstheme="minorHAnsi"/>
-                <w:color w:val="000000"/>
-              </w:rPr>
-              <w:t>tex</w:t>
-            </w:r>
-            <w:proofErr w:type="spellEnd"/>
-            <w:r>
-              <w:rPr>
-                <w:rFonts w:cstheme="minorHAnsi"/>
-                <w:color w:val="000000"/>
-              </w:rPr>
-              <w:t xml:space="preserve"> co-ord.</w:t>
-            </w:r>
-          </w:p>
-          <w:p>
-            <w:pPr>
-              <w:pStyle w:val="ListParagraph"/>
-              <w:numPr>
-                <w:ilvl w:val="0"/>
-                <w:numId w:val="2"/>
-              </w:numPr>
-              <w:spacing w:line="256" w:lineRule="auto"/>
-              <w:rPr>
-                <w:rFonts w:cstheme="minorHAnsi"/>
-                <w:color w:val="000000"/>
-              </w:rPr>
-            </w:pPr>
-            <w:r>
-              <w:rPr>
-                <w:rFonts w:cstheme="minorHAnsi"/>
-                <w:color w:val="000000"/>
-              </w:rPr>
-              <w:t xml:space="preserve">Implemented some equations to get a </w:t>
-            </w:r>
-            <w:proofErr w:type="spellStart"/>
-            <w:r>
-              <w:rPr>
-                <w:rFonts w:cstheme="minorHAnsi"/>
-                <w:color w:val="000000"/>
-              </w:rPr>
-              <w:t>smotth</w:t>
-            </w:r>
-            <w:proofErr w:type="spellEnd"/>
-            <w:r>
-              <w:rPr>
-                <w:rFonts w:cstheme="minorHAnsi"/>
-                <w:color w:val="000000"/>
-              </w:rPr>
-              <w:t xml:space="preserve"> gradient between </w:t>
+              <w:t>g x and z the wrong way around for the u and v in blend map tex co-ord.</w:t>
+            </w:r>
+          </w:p>
+          <w:p>
+            <w:pPr>
+              <w:pStyle w:val="ListParagraph"/>
+              <w:numPr>
+                <w:ilvl w:val="0"/>
+                <w:numId w:val="2"/>
+              </w:numPr>
+              <w:spacing w:line="256" w:lineRule="auto"/>
+              <w:rPr>
+                <w:rFonts w:cstheme="minorHAnsi"/>
+                <w:color w:val="000000"/>
+              </w:rPr>
+            </w:pPr>
+            <w:r>
+              <w:rPr>
+                <w:rFonts w:cstheme="minorHAnsi"/>
+                <w:color w:val="000000"/>
+              </w:rPr>
+              <w:t xml:space="preserve">Implemented some equations to get a smotth gradient between </w:t>
             </w:r>
             <w:r>
               <w:rPr>
@@ -3318,71 +2525,7 @@
                 <w:rFonts w:cstheme="minorHAnsi"/>
                 <w:color w:val="000000"/>
               </w:rPr>
-              <w:t xml:space="preserve">Tried to do the slightly random u and v for </w:t>
-            </w:r>
-            <w:proofErr w:type="spellStart"/>
-            <w:r>
-              <w:rPr>
-                <w:rFonts w:cstheme="minorHAnsi"/>
-                <w:color w:val="000000"/>
-              </w:rPr>
-              <w:t>tex</w:t>
-            </w:r>
-            <w:proofErr w:type="spellEnd"/>
-            <w:r>
-              <w:rPr>
-                <w:rFonts w:cstheme="minorHAnsi"/>
-                <w:color w:val="000000"/>
-              </w:rPr>
-              <w:t xml:space="preserve"> co-</w:t>
-            </w:r>
-            <w:proofErr w:type="spellStart"/>
-            <w:r>
-              <w:rPr>
-                <w:rFonts w:cstheme="minorHAnsi"/>
-                <w:color w:val="000000"/>
-              </w:rPr>
-              <w:t>ord</w:t>
-            </w:r>
-            <w:proofErr w:type="spellEnd"/>
-            <w:r>
-              <w:rPr>
-                <w:rFonts w:cstheme="minorHAnsi"/>
-                <w:color w:val="000000"/>
-              </w:rPr>
-              <w:t xml:space="preserve"> but not sure I understand </w:t>
-            </w:r>
-            <w:proofErr w:type="spellStart"/>
-            <w:r>
-              <w:rPr>
-                <w:rFonts w:cstheme="minorHAnsi"/>
-                <w:color w:val="000000"/>
-              </w:rPr>
-              <w:t>c++</w:t>
-            </w:r>
-            <w:proofErr w:type="spellEnd"/>
-            <w:r>
-              <w:rPr>
-                <w:rFonts w:cstheme="minorHAnsi"/>
-                <w:color w:val="000000"/>
-              </w:rPr>
-              <w:t xml:space="preserve"> </w:t>
-            </w:r>
-            <w:proofErr w:type="gramStart"/>
-            <w:r>
-              <w:rPr>
-                <w:rFonts w:cstheme="minorHAnsi"/>
-                <w:color w:val="000000"/>
-              </w:rPr>
-              <w:t>rand(</w:t>
-            </w:r>
-            <w:proofErr w:type="gramEnd"/>
-            <w:r>
-              <w:rPr>
-                <w:rFonts w:cstheme="minorHAnsi"/>
-                <w:color w:val="000000"/>
-              </w:rPr>
-              <w:t>) function</w:t>
+              <w:t>Tried to do the slightly random u and v for tex co-ord but not sure I understand c++ rand() function</w:t>
             </w:r>
           </w:p>
         </w:tc>
@@ -3433,69 +2576,28 @@
                 <w:rFonts w:cstheme="minorHAnsi"/>
                 <w:color w:val="000000"/>
               </w:rPr>
-              <w:t xml:space="preserve">Finished up some of the implementations for </w:t>
-            </w:r>
-            <w:proofErr w:type="spellStart"/>
-            <w:r>
-              <w:rPr>
-                <w:rFonts w:cstheme="minorHAnsi"/>
-                <w:color w:val="000000"/>
-              </w:rPr>
-              <w:t>skyNode</w:t>
-            </w:r>
-            <w:proofErr w:type="spellEnd"/>
-          </w:p>
-          <w:p>
-            <w:pPr>
-              <w:pStyle w:val="ListParagraph"/>
-              <w:numPr>
-                <w:ilvl w:val="0"/>
-                <w:numId w:val="2"/>
-              </w:numPr>
-              <w:spacing w:line="256" w:lineRule="auto"/>
-              <w:rPr>
-                <w:rFonts w:cstheme="minorHAnsi"/>
-                <w:color w:val="000000"/>
-              </w:rPr>
-            </w:pPr>
-            <w:r>
-              <w:rPr>
-                <w:rFonts w:cstheme="minorHAnsi"/>
-                <w:color w:val="000000"/>
-              </w:rPr>
-              <w:t xml:space="preserve">Changed </w:t>
-            </w:r>
-            <w:proofErr w:type="spellStart"/>
-            <w:r>
-              <w:rPr>
-                <w:rFonts w:cstheme="minorHAnsi"/>
-                <w:color w:val="000000"/>
-              </w:rPr>
-              <w:t>DDStexture</w:t>
-            </w:r>
-            <w:proofErr w:type="spellEnd"/>
-            <w:r>
-              <w:rPr>
-                <w:rFonts w:cstheme="minorHAnsi"/>
-                <w:color w:val="000000"/>
-              </w:rPr>
-              <w:t xml:space="preserve"> implementations in terrain and sky to use the </w:t>
-            </w:r>
-            <w:proofErr w:type="spellStart"/>
-            <w:r>
-              <w:rPr>
-                <w:rFonts w:cstheme="minorHAnsi"/>
-                <w:color w:val="000000"/>
-              </w:rPr>
-              <w:t>sizeof</w:t>
-            </w:r>
-            <w:proofErr w:type="spellEnd"/>
-            <w:r>
-              <w:rPr>
-                <w:rFonts w:cstheme="minorHAnsi"/>
-                <w:color w:val="000000"/>
-              </w:rPr>
-              <w:t xml:space="preserve"> array rather than coded value</w:t>
+              <w:t>Finished up some of the implementations for skyNode</w:t>
+            </w:r>
+          </w:p>
+          <w:p>
+            <w:pPr>
+              <w:pStyle w:val="ListParagraph"/>
+              <w:numPr>
+                <w:ilvl w:val="0"/>
+                <w:numId w:val="2"/>
+              </w:numPr>
+              <w:spacing w:line="256" w:lineRule="auto"/>
+              <w:rPr>
+                <w:rFonts w:cstheme="minorHAnsi"/>
+                <w:color w:val="000000"/>
+              </w:rPr>
+            </w:pPr>
+            <w:r>
+              <w:rPr>
+                <w:rFonts w:cstheme="minorHAnsi"/>
+                <w:color w:val="000000"/>
+              </w:rPr>
+              <w:t>Changed DDStexture implementations in terrain and sky to use the sizeof array rather than coded value</w:t>
             </w:r>
           </w:p>
           <w:p>
@@ -3579,60 +2681,28 @@
                 <w:rFonts w:cstheme="minorHAnsi"/>
                 <w:color w:val="000000"/>
               </w:rPr>
-              <w:t xml:space="preserve">Changed name to </w:t>
-            </w:r>
-            <w:proofErr w:type="spellStart"/>
-            <w:r>
-              <w:rPr>
-                <w:rFonts w:cstheme="minorHAnsi"/>
-                <w:color w:val="000000"/>
-              </w:rPr>
-              <w:t>SkyVertex</w:t>
-            </w:r>
-            <w:proofErr w:type="spellEnd"/>
-            <w:r>
-              <w:rPr>
-                <w:rFonts w:cstheme="minorHAnsi"/>
-                <w:color w:val="000000"/>
-              </w:rPr>
-              <w:t xml:space="preserve"> for skies vertices</w:t>
-            </w:r>
-          </w:p>
-          <w:p>
-            <w:pPr>
-              <w:pStyle w:val="ListParagraph"/>
-              <w:numPr>
-                <w:ilvl w:val="0"/>
-                <w:numId w:val="2"/>
-              </w:numPr>
-              <w:spacing w:line="256" w:lineRule="auto"/>
-              <w:rPr>
-                <w:rFonts w:cstheme="minorHAnsi"/>
-                <w:color w:val="000000"/>
-              </w:rPr>
-            </w:pPr>
-            <w:r>
-              <w:rPr>
-                <w:rFonts w:cstheme="minorHAnsi"/>
-                <w:color w:val="000000"/>
-              </w:rPr>
-              <w:t xml:space="preserve">New error in </w:t>
-            </w:r>
-            <w:proofErr w:type="spellStart"/>
-            <w:r>
-              <w:rPr>
-                <w:rFonts w:cstheme="minorHAnsi"/>
-                <w:color w:val="000000"/>
-              </w:rPr>
-              <w:t>wchar.h</w:t>
-            </w:r>
-            <w:proofErr w:type="spellEnd"/>
-            <w:r>
-              <w:rPr>
-                <w:rFonts w:cstheme="minorHAnsi"/>
-                <w:color w:val="000000"/>
-              </w:rPr>
-              <w:t xml:space="preserve"> </w:t>
+              <w:t>Changed name to SkyVertex for skies vertices</w:t>
+            </w:r>
+          </w:p>
+          <w:p>
+            <w:pPr>
+              <w:pStyle w:val="ListParagraph"/>
+              <w:numPr>
+                <w:ilvl w:val="0"/>
+                <w:numId w:val="2"/>
+              </w:numPr>
+              <w:spacing w:line="256" w:lineRule="auto"/>
+              <w:rPr>
+                <w:rFonts w:cstheme="minorHAnsi"/>
+                <w:color w:val="000000"/>
+              </w:rPr>
+            </w:pPr>
+            <w:r>
+              <w:rPr>
+                <w:rFonts w:cstheme="minorHAnsi"/>
+                <w:color w:val="000000"/>
+              </w:rPr>
+              <w:t xml:space="preserve">New error in wchar.h </w:t>
             </w:r>
             <w:r>
               <w:rPr>
@@ -3699,60 +2769,28 @@
                 <w:rFonts w:cstheme="minorHAnsi"/>
                 <w:color w:val="000000"/>
               </w:rPr>
-              <w:t xml:space="preserve">Figured out the error, the </w:t>
-            </w:r>
-            <w:proofErr w:type="spellStart"/>
-            <w:r>
-              <w:rPr>
-                <w:rFonts w:cstheme="minorHAnsi"/>
-                <w:color w:val="000000"/>
-              </w:rPr>
-              <w:t>skyNode</w:t>
-            </w:r>
-            <w:proofErr w:type="spellEnd"/>
-            <w:r>
-              <w:rPr>
-                <w:rFonts w:cstheme="minorHAnsi"/>
-                <w:color w:val="000000"/>
-              </w:rPr>
-              <w:t xml:space="preserve"> constructor was wrong tried to redo some functionality already done in its parent class</w:t>
-            </w:r>
-          </w:p>
-          <w:p>
-            <w:pPr>
-              <w:pStyle w:val="ListParagraph"/>
-              <w:numPr>
-                <w:ilvl w:val="0"/>
-                <w:numId w:val="2"/>
-              </w:numPr>
-              <w:spacing w:line="256" w:lineRule="auto"/>
-              <w:rPr>
-                <w:rFonts w:cstheme="minorHAnsi"/>
-                <w:color w:val="000000"/>
-              </w:rPr>
-            </w:pPr>
-            <w:r>
-              <w:rPr>
-                <w:rFonts w:cstheme="minorHAnsi"/>
-                <w:color w:val="000000"/>
-              </w:rPr>
-              <w:t xml:space="preserve">It compiles and runs but there is a big issue with the </w:t>
-            </w:r>
-            <w:proofErr w:type="spellStart"/>
-            <w:r>
-              <w:rPr>
-                <w:rFonts w:cstheme="minorHAnsi"/>
-                <w:color w:val="000000"/>
-              </w:rPr>
-              <w:t>skyNode</w:t>
-            </w:r>
-            <w:proofErr w:type="spellEnd"/>
-            <w:r>
-              <w:rPr>
-                <w:rFonts w:cstheme="minorHAnsi"/>
-                <w:color w:val="000000"/>
-              </w:rPr>
-              <w:t xml:space="preserve"> it seems</w:t>
+              <w:t>Figured out the error, the skyNode constructor was wrong tried to redo some functionality already done in its parent class</w:t>
+            </w:r>
+          </w:p>
+          <w:p>
+            <w:pPr>
+              <w:pStyle w:val="ListParagraph"/>
+              <w:numPr>
+                <w:ilvl w:val="0"/>
+                <w:numId w:val="2"/>
+              </w:numPr>
+              <w:spacing w:line="256" w:lineRule="auto"/>
+              <w:rPr>
+                <w:rFonts w:cstheme="minorHAnsi"/>
+                <w:color w:val="000000"/>
+              </w:rPr>
+            </w:pPr>
+            <w:r>
+              <w:rPr>
+                <w:rFonts w:cstheme="minorHAnsi"/>
+                <w:color w:val="000000"/>
+              </w:rPr>
+              <w:t>It compiles and runs but there is a big issue with the skyNode it seems</w:t>
             </w:r>
           </w:p>
           <w:p>
@@ -3842,23 +2880,7 @@
                 <w:rFonts w:cstheme="minorHAnsi"/>
                 <w:color w:val="000000"/>
               </w:rPr>
-              <w:t xml:space="preserve">With </w:t>
-            </w:r>
-            <w:proofErr w:type="spellStart"/>
-            <w:r>
-              <w:rPr>
-                <w:rFonts w:cstheme="minorHAnsi"/>
-                <w:color w:val="000000"/>
-              </w:rPr>
-              <w:t>skynode</w:t>
-            </w:r>
-            <w:proofErr w:type="spellEnd"/>
-            <w:r>
-              <w:rPr>
-                <w:rFonts w:cstheme="minorHAnsi"/>
-                <w:color w:val="000000"/>
-              </w:rPr>
-              <w:t xml:space="preserve">: </w:t>
+              <w:t xml:space="preserve">With skynode: </w:t>
             </w:r>
           </w:p>
           <w:p>
@@ -3947,23 +2969,7 @@
                 <w:rFonts w:cstheme="minorHAnsi"/>
                 <w:color w:val="000000"/>
               </w:rPr>
-              <w:t xml:space="preserve">Without </w:t>
-            </w:r>
-            <w:proofErr w:type="spellStart"/>
-            <w:r>
-              <w:rPr>
-                <w:rFonts w:cstheme="minorHAnsi"/>
-                <w:color w:val="000000"/>
-              </w:rPr>
-              <w:t>skynode</w:t>
-            </w:r>
-            <w:proofErr w:type="spellEnd"/>
-            <w:r>
-              <w:rPr>
-                <w:rFonts w:cstheme="minorHAnsi"/>
-                <w:color w:val="000000"/>
-              </w:rPr>
-              <w:t>:</w:t>
+              <w:t>Without skynode:</w:t>
             </w:r>
             <w:r>
               <w:rPr>
@@ -4010,23 +3016,7 @@
                 <w:rFonts w:cstheme="minorHAnsi"/>
                 <w:color w:val="000000"/>
               </w:rPr>
-              <w:t xml:space="preserve">Think the issue is to do with </w:t>
-            </w:r>
-            <w:proofErr w:type="spellStart"/>
-            <w:r>
-              <w:rPr>
-                <w:rFonts w:cstheme="minorHAnsi"/>
-                <w:color w:val="000000"/>
-              </w:rPr>
-              <w:t>createDDS</w:t>
-            </w:r>
-            <w:proofErr w:type="spellEnd"/>
-            <w:r>
-              <w:rPr>
-                <w:rFonts w:cstheme="minorHAnsi"/>
-                <w:color w:val="000000"/>
-              </w:rPr>
-              <w:t xml:space="preserve"> texture or </w:t>
+              <w:t xml:space="preserve">Think the issue is to do with createDDS texture or </w:t>
             </w:r>
             <w:r>
               <w:rPr>
@@ -4183,17 +3173,8 @@
                 <w:rFonts w:cstheme="minorHAnsi"/>
                 <w:color w:val="000000"/>
               </w:rPr>
-              <w:t xml:space="preserve">Some areas still referenced vertex when they should reference </w:t>
-            </w:r>
-            <w:proofErr w:type="spellStart"/>
-            <w:r>
-              <w:rPr>
-                <w:rFonts w:cstheme="minorHAnsi"/>
-                <w:color w:val="000000"/>
-              </w:rPr>
-              <w:t>SkyVertex</w:t>
-            </w:r>
-            <w:proofErr w:type="spellEnd"/>
+              <w:t>Some areas still referenced vertex when they should reference SkyVertex</w:t>
+            </w:r>
           </w:p>
         </w:tc>
       </w:tr>
@@ -4381,23 +3362,7 @@
                 <w:rFonts w:cstheme="minorHAnsi"/>
                 <w:color w:val="000000"/>
               </w:rPr>
-              <w:t xml:space="preserve">Implemented a </w:t>
-            </w:r>
-            <w:proofErr w:type="spellStart"/>
-            <w:r>
-              <w:rPr>
-                <w:rFonts w:cstheme="minorHAnsi"/>
-                <w:color w:val="000000"/>
-              </w:rPr>
-              <w:t>cameraHover</w:t>
-            </w:r>
-            <w:proofErr w:type="spellEnd"/>
-            <w:r>
-              <w:rPr>
-                <w:rFonts w:cstheme="minorHAnsi"/>
-                <w:color w:val="000000"/>
-              </w:rPr>
-              <w:t xml:space="preserve"> method, it crashes</w:t>
+              <w:t>Implemented a cameraHover method, it crashes</w:t>
             </w:r>
           </w:p>
           <w:p>
@@ -4413,44 +3378,19 @@
                 <w:color w:val="000000"/>
               </w:rPr>
             </w:pPr>
-            <w:proofErr w:type="spellStart"/>
-            <w:r>
-              <w:rPr>
-                <w:rFonts w:cstheme="minorHAnsi"/>
-                <w:color w:val="000000"/>
-              </w:rPr>
-              <w:t>CameraZ</w:t>
-            </w:r>
-            <w:proofErr w:type="spellEnd"/>
-            <w:r>
-              <w:rPr>
-                <w:rFonts w:cstheme="minorHAnsi"/>
-                <w:color w:val="000000"/>
-              </w:rPr>
-              <w:t xml:space="preserve"> = </w:t>
-            </w:r>
-            <w:r>
-              <w:rPr>
-                <w:rFonts w:cstheme="minorHAnsi"/>
-                <w:color w:val="000000"/>
-              </w:rPr>
-              <w:t xml:space="preserve">-1007026176 using </w:t>
-            </w:r>
-            <w:proofErr w:type="spellStart"/>
-            <w:r>
-              <w:rPr>
-                <w:rFonts w:cstheme="minorHAnsi"/>
-                <w:color w:val="000000"/>
-              </w:rPr>
-              <w:t>XMVectorGetIntZ</w:t>
-            </w:r>
-            <w:proofErr w:type="spellEnd"/>
-            <w:r>
-              <w:rPr>
-                <w:rFonts w:cstheme="minorHAnsi"/>
-                <w:color w:val="000000"/>
-              </w:rPr>
-              <w:t xml:space="preserve"> for some reason</w:t>
+            <w:r>
+              <w:rPr>
+                <w:rFonts w:cstheme="minorHAnsi"/>
+                <w:color w:val="000000"/>
+              </w:rPr>
+              <w:t xml:space="preserve">CameraZ = </w:t>
+            </w:r>
+            <w:r>
+              <w:rPr>
+                <w:rFonts w:cstheme="minorHAnsi"/>
+                <w:color w:val="000000"/>
+              </w:rPr>
+              <w:t>-1007026176 using XMVectorGetIntZ for some reason</w:t>
             </w:r>
           </w:p>
           <w:p>
@@ -4471,23 +3411,7 @@
                 <w:rFonts w:cstheme="minorHAnsi"/>
                 <w:color w:val="000000"/>
               </w:rPr>
-              <w:t xml:space="preserve">Fix: use </w:t>
-            </w:r>
-            <w:proofErr w:type="spellStart"/>
-            <w:r>
-              <w:rPr>
-                <w:rFonts w:cstheme="minorHAnsi"/>
-                <w:color w:val="000000"/>
-              </w:rPr>
-              <w:t>XMVectorGetZ</w:t>
-            </w:r>
-            <w:proofErr w:type="spellEnd"/>
-            <w:r>
-              <w:rPr>
-                <w:rFonts w:cstheme="minorHAnsi"/>
-                <w:color w:val="000000"/>
-              </w:rPr>
-              <w:t>, this gives the correct value so something strange was happening before, not sure what since the x value worked.</w:t>
+              <w:t>Fix: use XMVectorGetZ, this gives the correct value so something strange was happening before, not sure what since the x value worked.</w:t>
             </w:r>
           </w:p>
           <w:p>
@@ -4503,22 +3427,13 @@
                 <w:color w:val="000000"/>
               </w:rPr>
             </w:pPr>
-            <w:proofErr w:type="gramStart"/>
             <w:r>
               <w:rPr>
                 <w:rFonts w:cstheme="minorHAnsi"/>
                 <w:color w:val="000000"/>
               </w:rPr>
               <w:lastRenderedPageBreak/>
-              <w:t>Hey</w:t>
-            </w:r>
-            <w:proofErr w:type="gramEnd"/>
-            <w:r>
-              <w:rPr>
-                <w:rFonts w:cstheme="minorHAnsi"/>
-                <w:color w:val="000000"/>
-              </w:rPr>
-              <w:t xml:space="preserve"> it actually seems to work, didn’t expect the code for getting a y point to work first try</w:t>
+              <w:t>Hey it actually seems to work, didn’t expect the code for getting a y point to work first try</w:t>
             </w:r>
             <w:r>
               <w:rPr>
@@ -4588,23 +3503,7 @@
                 <w:rFonts w:cstheme="minorHAnsi"/>
                 <w:color w:val="000000"/>
               </w:rPr>
-              <w:t xml:space="preserve">Thought It may be that it didn’t know what to do if dx and </w:t>
-            </w:r>
-            <w:proofErr w:type="spellStart"/>
-            <w:r>
-              <w:rPr>
-                <w:rFonts w:cstheme="minorHAnsi"/>
-                <w:color w:val="000000"/>
-              </w:rPr>
-              <w:t>dz</w:t>
-            </w:r>
-            <w:proofErr w:type="spellEnd"/>
-            <w:r>
-              <w:rPr>
-                <w:rFonts w:cstheme="minorHAnsi"/>
-                <w:color w:val="000000"/>
-              </w:rPr>
-              <w:t xml:space="preserve"> were the same so added &lt;= but doesn’t fix the issue</w:t>
+              <w:t>Thought It may be that it didn’t know what to do if dx and dz were the same so added &lt;= but doesn’t fix the issue</w:t>
             </w:r>
             <w:r>
               <w:rPr>
@@ -4712,23 +3611,7 @@
                 <w:rFonts w:cstheme="minorHAnsi"/>
                 <w:color w:val="000000"/>
               </w:rPr>
-              <w:t xml:space="preserve">, </w:t>
-            </w:r>
-            <w:proofErr w:type="gramStart"/>
-            <w:r>
-              <w:rPr>
-                <w:rFonts w:cstheme="minorHAnsi"/>
-                <w:color w:val="000000"/>
-              </w:rPr>
-              <w:t>however</w:t>
-            </w:r>
-            <w:proofErr w:type="gramEnd"/>
-            <w:r>
-              <w:rPr>
-                <w:rFonts w:cstheme="minorHAnsi"/>
-                <w:color w:val="000000"/>
-              </w:rPr>
-              <w:t xml:space="preserve"> does not loop around the terrain</w:t>
+              <w:t>, however does not loop around the terrain</w:t>
             </w:r>
             <w:r>
               <w:rPr>
@@ -4818,23 +3701,7 @@
                 <w:rFonts w:cstheme="minorHAnsi"/>
                 <w:color w:val="000000"/>
               </w:rPr>
-              <w:t>Started setting up moveable mesh node class “</w:t>
-            </w:r>
-            <w:proofErr w:type="spellStart"/>
-            <w:r>
-              <w:rPr>
-                <w:rFonts w:cstheme="minorHAnsi"/>
-                <w:color w:val="000000"/>
-              </w:rPr>
-              <w:t>MoveableNode</w:t>
-            </w:r>
-            <w:proofErr w:type="spellEnd"/>
-            <w:r>
-              <w:rPr>
-                <w:rFonts w:cstheme="minorHAnsi"/>
-                <w:color w:val="000000"/>
-              </w:rPr>
-              <w:t>”</w:t>
+              <w:t>Started setting up moveable mesh node class “MoveableNode”</w:t>
             </w:r>
           </w:p>
           <w:p>
@@ -4855,23 +3722,7 @@
                 <w:rFonts w:cstheme="minorHAnsi"/>
                 <w:color w:val="000000"/>
               </w:rPr>
-              <w:t xml:space="preserve">Added a tree, lighting is really weird with it </w:t>
-            </w:r>
-            <w:proofErr w:type="spellStart"/>
-            <w:r>
-              <w:rPr>
-                <w:rFonts w:cstheme="minorHAnsi"/>
-                <w:color w:val="000000"/>
-              </w:rPr>
-              <w:t>tho</w:t>
-            </w:r>
-            <w:proofErr w:type="spellEnd"/>
-            <w:r>
-              <w:rPr>
-                <w:rFonts w:cstheme="minorHAnsi"/>
-                <w:color w:val="000000"/>
-              </w:rPr>
-              <w:t>, any bits in shadow are fully white</w:t>
+              <w:t>Added a tree, lighting is really weird with it tho, any bits in shadow are fully white</w:t>
             </w:r>
             <w:r>
               <w:rPr>
@@ -4929,23 +3780,7 @@
                 <w:rFonts w:cstheme="minorHAnsi"/>
                 <w:color w:val="000000"/>
               </w:rPr>
-              <w:t xml:space="preserve">Tried some more assets from turbo squid and all have issues with lighting, not a shader issue as </w:t>
-            </w:r>
-            <w:proofErr w:type="spellStart"/>
-            <w:r>
-              <w:rPr>
-                <w:rFonts w:cstheme="minorHAnsi"/>
-                <w:color w:val="000000"/>
-              </w:rPr>
-              <w:t>Meshnodes</w:t>
-            </w:r>
-            <w:proofErr w:type="spellEnd"/>
-            <w:r>
-              <w:rPr>
-                <w:rFonts w:cstheme="minorHAnsi"/>
-                <w:color w:val="000000"/>
-              </w:rPr>
-              <w:t xml:space="preserve"> do not use shaders.</w:t>
+              <w:t>Tried some more assets from turbo squid and all have issues with lighting, not a shader issue as Meshnodes do not use shaders.</w:t>
             </w:r>
           </w:p>
           <w:p>
@@ -4966,23 +3801,7 @@
                 <w:rFonts w:cstheme="minorHAnsi"/>
                 <w:color w:val="000000"/>
               </w:rPr>
-              <w:t xml:space="preserve">Tried setting up an assets folder to put all assets in, changed </w:t>
-            </w:r>
-            <w:proofErr w:type="spellStart"/>
-            <w:r>
-              <w:rPr>
-                <w:rFonts w:cstheme="minorHAnsi"/>
-                <w:color w:val="000000"/>
-              </w:rPr>
-              <w:t>filepaths</w:t>
-            </w:r>
-            <w:proofErr w:type="spellEnd"/>
-            <w:r>
-              <w:rPr>
-                <w:rFonts w:cstheme="minorHAnsi"/>
-                <w:color w:val="000000"/>
-              </w:rPr>
-              <w:t xml:space="preserve"> throughout project but get error: MSB3703 so I’m just going to not bother with a neater file setup for now</w:t>
+              <w:t>Tried setting up an assets folder to put all assets in, changed filepaths throughout project but get error: MSB3703 so I’m just going to not bother with a neater file setup for now</w:t>
             </w:r>
           </w:p>
           <w:p>
@@ -5054,23 +3873,7 @@
                 <w:rFonts w:cstheme="minorHAnsi"/>
                 <w:color w:val="000000"/>
               </w:rPr>
-              <w:t xml:space="preserve">When I try and add a </w:t>
-            </w:r>
-            <w:proofErr w:type="spellStart"/>
-            <w:r>
-              <w:rPr>
-                <w:rFonts w:cstheme="minorHAnsi"/>
-                <w:color w:val="000000"/>
-              </w:rPr>
-              <w:t>moveableNode</w:t>
-            </w:r>
-            <w:proofErr w:type="spellEnd"/>
-            <w:r>
-              <w:rPr>
-                <w:rFonts w:cstheme="minorHAnsi"/>
-                <w:color w:val="000000"/>
-              </w:rPr>
-              <w:t xml:space="preserve"> get another odd error with error code C2338. I</w:t>
+              <w:t>When I try and add a moveableNode get another odd error with error code C2338. I</w:t>
             </w:r>
             <w:r>
               <w:rPr>
@@ -5084,23 +3887,7 @@
                 <w:rFonts w:cstheme="minorHAnsi"/>
                 <w:color w:val="000000"/>
               </w:rPr>
-              <w:t xml:space="preserve">think it could be to do with my constructor </w:t>
-            </w:r>
-            <w:proofErr w:type="spellStart"/>
-            <w:r>
-              <w:rPr>
-                <w:rFonts w:cstheme="minorHAnsi"/>
-                <w:color w:val="000000"/>
-              </w:rPr>
-              <w:t>im</w:t>
-            </w:r>
-            <w:proofErr w:type="spellEnd"/>
-            <w:r>
-              <w:rPr>
-                <w:rFonts w:cstheme="minorHAnsi"/>
-                <w:color w:val="000000"/>
-              </w:rPr>
-              <w:t xml:space="preserve"> not too sure.</w:t>
+              <w:t>think it could be to do with my constructor im not too sure.</w:t>
             </w:r>
           </w:p>
           <w:p>
@@ -5121,23 +3908,7 @@
                 <w:rFonts w:cstheme="minorHAnsi"/>
                 <w:color w:val="000000"/>
               </w:rPr>
-              <w:t xml:space="preserve">Redone some </w:t>
-            </w:r>
-            <w:proofErr w:type="spellStart"/>
-            <w:r>
-              <w:rPr>
-                <w:rFonts w:cstheme="minorHAnsi"/>
-                <w:color w:val="000000"/>
-              </w:rPr>
-              <w:t>terrainNode</w:t>
-            </w:r>
-            <w:proofErr w:type="spellEnd"/>
-            <w:r>
-              <w:rPr>
-                <w:rFonts w:cstheme="minorHAnsi"/>
-                <w:color w:val="000000"/>
-              </w:rPr>
-              <w:t xml:space="preserve"> code to be a bit neater</w:t>
+              <w:t>Redone some terrainNode code to be a bit neater</w:t>
             </w:r>
           </w:p>
           <w:p>
@@ -5165,23 +3936,7 @@
                 <w:rFonts w:cstheme="minorHAnsi"/>
                 <w:color w:val="000000"/>
               </w:rPr>
-              <w:t xml:space="preserve"> </w:t>
-            </w:r>
-            <w:proofErr w:type="spellStart"/>
-            <w:r>
-              <w:rPr>
-                <w:rFonts w:cstheme="minorHAnsi"/>
-                <w:color w:val="000000"/>
-              </w:rPr>
-              <w:t>GetHeightAtPoint</w:t>
-            </w:r>
-            <w:proofErr w:type="spellEnd"/>
-            <w:r>
-              <w:rPr>
-                <w:rFonts w:cstheme="minorHAnsi"/>
-                <w:color w:val="000000"/>
-              </w:rPr>
-              <w:t xml:space="preserve"> function to return an XMFloat3 instead, if no conditions are met will return current x and z but y of 0</w:t>
+              <w:t xml:space="preserve"> GetHeightAtPoint function to return an XMFloat3 instead, if no conditions are met will return current x and z but y of 0</w:t>
             </w:r>
           </w:p>
           <w:p>
@@ -5231,181 +3986,29 @@
                 <w:sz w:val="18"/>
                 <w:szCs w:val="18"/>
               </w:rPr>
-              <w:t xml:space="preserve">You've instantiated </w:t>
-            </w:r>
-            <w:proofErr w:type="gramStart"/>
-            <w:r>
-              <w:rPr>
-                <w:rFonts w:ascii="Segoe UI" w:hAnsi="Segoe UI" w:cs="Segoe UI"/>
-                <w:sz w:val="18"/>
+              <w:t>You've instantiated std::aligned_storage&lt;Len, Align&gt; with an extended alignment (in other words, Align &gt; alignof(max_align_t)). Before VS 2017 15.8, the member type would non-conformingly have an alignment of only alignof(max_align_t). VS 2017 15.8 was fixed to handle this correctly, but the fix inherently changes layout and breaks binary compatibility (*only* for uses of aligned_storage with extended alignments). Please define either (1) _ENABLE_EXTENDED_ALIGNED_STORAGE to acknowledge that you understand this message and that you actually want a type with an extended alignment, or (2) _DISABLE_EXTENDED_ALIGNED_STORAGE to silence this message and get the old non-conformant behavior.”</w:t>
+            </w:r>
+          </w:p>
+          <w:p>
+            <w:pPr>
+              <w:pStyle w:val="ListParagraph"/>
+              <w:numPr>
+                <w:ilvl w:val="0"/>
+                <w:numId w:val="3"/>
+              </w:numPr>
+              <w:spacing w:line="256" w:lineRule="auto"/>
+              <w:rPr>
+                <w:rFonts w:cstheme="minorHAnsi"/>
+                <w:color w:val="000000"/>
+              </w:rPr>
+            </w:pPr>
+            <w:r>
+              <w:rPr>
+                <w:rFonts w:cstheme="minorHAnsi"/>
                 <w:szCs w:val="18"/>
               </w:rPr>
-              <w:t>std::</w:t>
-            </w:r>
-            <w:proofErr w:type="spellStart"/>
-            <w:proofErr w:type="gramEnd"/>
-            <w:r>
-              <w:rPr>
-                <w:rFonts w:ascii="Segoe UI" w:hAnsi="Segoe UI" w:cs="Segoe UI"/>
-                <w:sz w:val="18"/>
-                <w:szCs w:val="18"/>
-              </w:rPr>
-              <w:t>aligned_storage</w:t>
-            </w:r>
-            <w:proofErr w:type="spellEnd"/>
-            <w:r>
-              <w:rPr>
-                <w:rFonts w:ascii="Segoe UI" w:hAnsi="Segoe UI" w:cs="Segoe UI"/>
-                <w:sz w:val="18"/>
-                <w:szCs w:val="18"/>
-              </w:rPr>
-              <w:t xml:space="preserve">&lt;Len, Align&gt; with an extended alignment (in other words, Align &gt; </w:t>
-            </w:r>
-            <w:proofErr w:type="spellStart"/>
-            <w:r>
-              <w:rPr>
-                <w:rFonts w:ascii="Segoe UI" w:hAnsi="Segoe UI" w:cs="Segoe UI"/>
-                <w:sz w:val="18"/>
-                <w:szCs w:val="18"/>
-              </w:rPr>
-              <w:t>alignof</w:t>
-            </w:r>
-            <w:proofErr w:type="spellEnd"/>
-            <w:r>
-              <w:rPr>
-                <w:rFonts w:ascii="Segoe UI" w:hAnsi="Segoe UI" w:cs="Segoe UI"/>
-                <w:sz w:val="18"/>
-                <w:szCs w:val="18"/>
-              </w:rPr>
-              <w:t>(</w:t>
-            </w:r>
-            <w:proofErr w:type="spellStart"/>
-            <w:r>
-              <w:rPr>
-                <w:rFonts w:ascii="Segoe UI" w:hAnsi="Segoe UI" w:cs="Segoe UI"/>
-                <w:sz w:val="18"/>
-                <w:szCs w:val="18"/>
-              </w:rPr>
-              <w:t>max_align_t</w:t>
-            </w:r>
-            <w:proofErr w:type="spellEnd"/>
-            <w:r>
-              <w:rPr>
-                <w:rFonts w:ascii="Segoe UI" w:hAnsi="Segoe UI" w:cs="Segoe UI"/>
-                <w:sz w:val="18"/>
-                <w:szCs w:val="18"/>
-              </w:rPr>
-              <w:t xml:space="preserve">)). Before VS 2017 15.8, the member type would non-conformingly have an alignment of only </w:t>
-            </w:r>
-            <w:proofErr w:type="spellStart"/>
-            <w:r>
-              <w:rPr>
-                <w:rFonts w:ascii="Segoe UI" w:hAnsi="Segoe UI" w:cs="Segoe UI"/>
-                <w:sz w:val="18"/>
-                <w:szCs w:val="18"/>
-              </w:rPr>
-              <w:t>alignof</w:t>
-            </w:r>
-            <w:proofErr w:type="spellEnd"/>
-            <w:r>
-              <w:rPr>
-                <w:rFonts w:ascii="Segoe UI" w:hAnsi="Segoe UI" w:cs="Segoe UI"/>
-                <w:sz w:val="18"/>
-                <w:szCs w:val="18"/>
-              </w:rPr>
-              <w:t>(</w:t>
-            </w:r>
-            <w:proofErr w:type="spellStart"/>
-            <w:r>
-              <w:rPr>
-                <w:rFonts w:ascii="Segoe UI" w:hAnsi="Segoe UI" w:cs="Segoe UI"/>
-                <w:sz w:val="18"/>
-                <w:szCs w:val="18"/>
-              </w:rPr>
-              <w:t>max_align_t</w:t>
-            </w:r>
-            <w:proofErr w:type="spellEnd"/>
-            <w:r>
-              <w:rPr>
-                <w:rFonts w:ascii="Segoe UI" w:hAnsi="Segoe UI" w:cs="Segoe UI"/>
-                <w:sz w:val="18"/>
-                <w:szCs w:val="18"/>
-              </w:rPr>
-              <w:t xml:space="preserve">). VS 2017 15.8 was fixed to handle this correctly, but the fix inherently changes layout and breaks binary compatibility (*only* for uses of </w:t>
-            </w:r>
-            <w:proofErr w:type="spellStart"/>
-            <w:r>
-              <w:rPr>
-                <w:rFonts w:ascii="Segoe UI" w:hAnsi="Segoe UI" w:cs="Segoe UI"/>
-                <w:sz w:val="18"/>
-                <w:szCs w:val="18"/>
-              </w:rPr>
-              <w:t>aligned_storage</w:t>
-            </w:r>
-            <w:proofErr w:type="spellEnd"/>
-            <w:r>
-              <w:rPr>
-                <w:rFonts w:ascii="Segoe UI" w:hAnsi="Segoe UI" w:cs="Segoe UI"/>
-                <w:sz w:val="18"/>
-                <w:szCs w:val="18"/>
-              </w:rPr>
-              <w:t xml:space="preserve"> with extended alignments). Please define either (1) _ENABLE_EXTENDED_ALIGNED_STORAGE to acknowledge that you understand this message and that you actually want a type with an extended alignment, or (2) _DISABLE_EXTENDED_ALIGNED_STORAGE to silence this message and get the old non-conformant </w:t>
-            </w:r>
-            <w:proofErr w:type="spellStart"/>
-            <w:r>
-              <w:rPr>
-                <w:rFonts w:ascii="Segoe UI" w:hAnsi="Segoe UI" w:cs="Segoe UI"/>
-                <w:sz w:val="18"/>
-                <w:szCs w:val="18"/>
-              </w:rPr>
-              <w:t>behavior</w:t>
-            </w:r>
-            <w:proofErr w:type="spellEnd"/>
-            <w:r>
-              <w:rPr>
-                <w:rFonts w:ascii="Segoe UI" w:hAnsi="Segoe UI" w:cs="Segoe UI"/>
-                <w:sz w:val="18"/>
-                <w:szCs w:val="18"/>
-              </w:rPr>
-              <w:t>.”</w:t>
-            </w:r>
-          </w:p>
-          <w:p>
-            <w:pPr>
-              <w:pStyle w:val="ListParagraph"/>
-              <w:numPr>
-                <w:ilvl w:val="0"/>
-                <w:numId w:val="3"/>
-              </w:numPr>
-              <w:spacing w:line="256" w:lineRule="auto"/>
-              <w:rPr>
-                <w:rFonts w:cstheme="minorHAnsi"/>
-                <w:color w:val="000000"/>
-              </w:rPr>
-            </w:pPr>
-            <w:r>
-              <w:rPr>
-                <w:rFonts w:cstheme="minorHAnsi"/>
-                <w:szCs w:val="18"/>
-              </w:rPr>
               <w:lastRenderedPageBreak/>
-              <w:t xml:space="preserve">I have tried defining either of them </w:t>
-            </w:r>
-            <w:proofErr w:type="gramStart"/>
-            <w:r>
-              <w:rPr>
-                <w:rFonts w:cstheme="minorHAnsi"/>
-                <w:szCs w:val="18"/>
-              </w:rPr>
-              <w:t>and</w:t>
-            </w:r>
-            <w:proofErr w:type="gramEnd"/>
-            <w:r>
-              <w:rPr>
-                <w:rFonts w:cstheme="minorHAnsi"/>
-                <w:szCs w:val="18"/>
-              </w:rPr>
-              <w:t xml:space="preserve"> still get the error so who knows.</w:t>
+              <w:t>I have tried defining either of them and still get the error so who knows.</w:t>
             </w:r>
           </w:p>
         </w:tc>
@@ -5431,10 +4034,7 @@
           </w:tcPr>
           <w:p>
             <w:r>
-              <w:t>11:00</w:t>
-            </w:r>
-            <w:r>
-              <w:t>(S)</w:t>
+              <w:t>2:00</w:t>
             </w:r>
             <w:bookmarkStart w:id="0" w:name="_GoBack"/>
             <w:bookmarkEnd w:id="0"/>
@@ -5462,23 +4062,7 @@
                 <w:rFonts w:cstheme="minorHAnsi"/>
                 <w:color w:val="000000"/>
               </w:rPr>
-              <w:t xml:space="preserve">Tried adding ability to specify a moveable node and </w:t>
-            </w:r>
-            <w:proofErr w:type="spellStart"/>
-            <w:r>
-              <w:rPr>
-                <w:rFonts w:cstheme="minorHAnsi"/>
-                <w:color w:val="000000"/>
-              </w:rPr>
-              <w:t>and</w:t>
-            </w:r>
-            <w:proofErr w:type="spellEnd"/>
-            <w:r>
-              <w:rPr>
-                <w:rFonts w:cstheme="minorHAnsi"/>
-                <w:color w:val="000000"/>
-              </w:rPr>
-              <w:t xml:space="preserve"> offset in camera class however seems to have caused a bunch of </w:t>
+              <w:t xml:space="preserve">Tried adding ability to specify a moveable node and and offset in camera class however seems to have caused a bunch of </w:t>
             </w:r>
             <w:r>
               <w:rPr>
@@ -5492,23 +4076,7 @@
                 <w:rFonts w:cstheme="minorHAnsi"/>
                 <w:color w:val="000000"/>
               </w:rPr>
-              <w:t xml:space="preserve"> issues, “identifier camera is undeclared” in the </w:t>
-            </w:r>
-            <w:proofErr w:type="spellStart"/>
-            <w:r>
-              <w:rPr>
-                <w:rFonts w:cstheme="minorHAnsi"/>
-                <w:color w:val="000000"/>
-              </w:rPr>
-              <w:t>directXFramework</w:t>
-            </w:r>
-            <w:proofErr w:type="spellEnd"/>
-            <w:r>
-              <w:rPr>
-                <w:rFonts w:cstheme="minorHAnsi"/>
-                <w:color w:val="000000"/>
-              </w:rPr>
-              <w:t xml:space="preserve"> yet nothing has changed here.</w:t>
+              <w:t xml:space="preserve"> issues, “identifier camera is undeclared” in the directXFramework yet nothing has changed here.</w:t>
             </w:r>
           </w:p>
           <w:p>
@@ -5566,21 +4134,12 @@
                 <w:color w:val="000000"/>
               </w:rPr>
             </w:pPr>
-            <w:proofErr w:type="gramStart"/>
-            <w:r>
-              <w:rPr>
-                <w:rFonts w:cstheme="minorHAnsi"/>
-                <w:color w:val="000000"/>
-              </w:rPr>
-              <w:t>Reverted back</w:t>
-            </w:r>
-            <w:proofErr w:type="gramEnd"/>
-            <w:r>
-              <w:rPr>
-                <w:rFonts w:cstheme="minorHAnsi"/>
-                <w:color w:val="000000"/>
-              </w:rPr>
-              <w:t xml:space="preserve"> to changes after 08/04/19…</w:t>
+            <w:r>
+              <w:rPr>
+                <w:rFonts w:cstheme="minorHAnsi"/>
+                <w:color w:val="000000"/>
+              </w:rPr>
+              <w:t>Reverted back to changes after 08/04/19…</w:t>
             </w:r>
           </w:p>
           <w:p>
@@ -5601,23 +4160,7 @@
                 <w:rFonts w:cstheme="minorHAnsi"/>
                 <w:color w:val="000000"/>
               </w:rPr>
-              <w:t xml:space="preserve">Copy pasted some of the changes for </w:t>
-            </w:r>
-            <w:proofErr w:type="spellStart"/>
-            <w:r>
-              <w:rPr>
-                <w:rFonts w:cstheme="minorHAnsi"/>
-                <w:color w:val="000000"/>
-              </w:rPr>
-              <w:t>terrainnode</w:t>
-            </w:r>
-            <w:proofErr w:type="spellEnd"/>
-            <w:r>
-              <w:rPr>
-                <w:rFonts w:cstheme="minorHAnsi"/>
-                <w:color w:val="000000"/>
-              </w:rPr>
-              <w:t xml:space="preserve"> code neatness and button to hover camera</w:t>
+              <w:t>Copy pasted some of the changes for terrainnode code neatness and button to hover camera</w:t>
             </w:r>
           </w:p>
           <w:p>
@@ -5633,6 +4176,13 @@
                 <w:color w:val="000000"/>
               </w:rPr>
             </w:pPr>
+            <w:r>
+              <w:rPr>
+                <w:rFonts w:cstheme="minorHAnsi"/>
+                <w:color w:val="000000"/>
+              </w:rPr>
+              <w:t>Setup git repo to make reverts easier and to not have to juggle multiple copies</w:t>
+            </w:r>
           </w:p>
         </w:tc>
       </w:tr>

</xml_diff>

<commit_message>
Reimplemented MoveableNode still issues
</commit_message>
<xml_diff>
--- a/Implementation log.docx
+++ b/Implementation log.docx
@@ -8,7 +8,15 @@
         <w:pStyle w:val="Heading1"/>
       </w:pPr>
       <w:r>
-        <w:t>G2:- Work log</w:t>
+        <w:t>G</w:t>
+      </w:r>
+      <w:proofErr w:type="gramStart"/>
+      <w:r>
+        <w:t>2:-</w:t>
+      </w:r>
+      <w:proofErr w:type="gramEnd"/>
+      <w:r>
+        <w:t xml:space="preserve"> Work log</w:t>
       </w:r>
     </w:p>
     <w:tbl>
@@ -127,8 +135,13 @@
               </w:numPr>
             </w:pPr>
             <w:r>
-              <w:t>Started implementing class that overrides from scenenode</w:t>
-            </w:r>
+              <w:t xml:space="preserve">Started implementing class that overrides from </w:t>
+            </w:r>
+            <w:proofErr w:type="spellStart"/>
+            <w:r>
+              <w:t>scenenode</w:t>
+            </w:r>
+            <w:proofErr w:type="spellEnd"/>
           </w:p>
           <w:p>
             <w:pPr>
@@ -241,7 +254,15 @@
               </w:numPr>
             </w:pPr>
             <w:r>
-              <w:t>Update issue of not being able to multiply an xmmatrix by an xmfloat4x4</w:t>
+              <w:t xml:space="preserve">Update issue of not being able to multiply an </w:t>
+            </w:r>
+            <w:proofErr w:type="spellStart"/>
+            <w:r>
+              <w:t>xmmatrix</w:t>
+            </w:r>
+            <w:proofErr w:type="spellEnd"/>
+            <w:r>
+              <w:t xml:space="preserve"> by an xmfloat4x4</w:t>
             </w:r>
           </w:p>
         </w:tc>
@@ -287,7 +308,23 @@
                 <w:rFonts w:cstheme="minorHAnsi"/>
                 <w:color w:val="000000"/>
               </w:rPr>
-              <w:t>XMLoadFloat4x4 :- turns a float4x4 into an FXMATRIX</w:t>
+              <w:t>XMLoadFloat4x</w:t>
+            </w:r>
+            <w:proofErr w:type="gramStart"/>
+            <w:r>
+              <w:rPr>
+                <w:rFonts w:cstheme="minorHAnsi"/>
+                <w:color w:val="000000"/>
+              </w:rPr>
+              <w:t>4 :</w:t>
+            </w:r>
+            <w:proofErr w:type="gramEnd"/>
+            <w:r>
+              <w:rPr>
+                <w:rFonts w:cstheme="minorHAnsi"/>
+                <w:color w:val="000000"/>
+              </w:rPr>
+              <w:t>- turns a float4x4 into an FXMATRIX</w:t>
             </w:r>
           </w:p>
           <w:p>
@@ -306,7 +343,23 @@
                 <w:rFonts w:cstheme="minorHAnsi"/>
                 <w:color w:val="000000"/>
               </w:rPr>
-              <w:t>Messed about with folders due to uni computers not having enough space to save my work</w:t>
+              <w:t xml:space="preserve">Messed about with folders due to </w:t>
+            </w:r>
+            <w:proofErr w:type="spellStart"/>
+            <w:r>
+              <w:rPr>
+                <w:rFonts w:cstheme="minorHAnsi"/>
+                <w:color w:val="000000"/>
+              </w:rPr>
+              <w:t>uni</w:t>
+            </w:r>
+            <w:proofErr w:type="spellEnd"/>
+            <w:r>
+              <w:rPr>
+                <w:rFonts w:cstheme="minorHAnsi"/>
+                <w:color w:val="000000"/>
+              </w:rPr>
+              <w:t xml:space="preserve"> computers not having enough space to save my work</w:t>
             </w:r>
           </w:p>
         </w:tc>
@@ -351,12 +404,21 @@
                 <w:color w:val="000000"/>
               </w:rPr>
             </w:pPr>
-            <w:r>
-              <w:rPr>
-                <w:rFonts w:cstheme="minorHAnsi"/>
-                <w:color w:val="000000"/>
-              </w:rPr>
-              <w:t>Rewatched lecture recording to try and understand better</w:t>
+            <w:proofErr w:type="spellStart"/>
+            <w:r>
+              <w:rPr>
+                <w:rFonts w:cstheme="minorHAnsi"/>
+                <w:color w:val="000000"/>
+              </w:rPr>
+              <w:t>Rewatched</w:t>
+            </w:r>
+            <w:proofErr w:type="spellEnd"/>
+            <w:r>
+              <w:rPr>
+                <w:rFonts w:cstheme="minorHAnsi"/>
+                <w:color w:val="000000"/>
+              </w:rPr>
+              <w:t xml:space="preserve"> lecture recording to try and understand better</w:t>
             </w:r>
           </w:p>
           <w:p>
@@ -376,7 +438,23 @@
                 <w:rFonts w:cstheme="minorHAnsi"/>
                 <w:color w:val="000000"/>
               </w:rPr>
-              <w:t>Setup a scenegraph in graphics2.cpp</w:t>
+              <w:t xml:space="preserve">Setup a </w:t>
+            </w:r>
+            <w:proofErr w:type="spellStart"/>
+            <w:r>
+              <w:rPr>
+                <w:rFonts w:cstheme="minorHAnsi"/>
+                <w:color w:val="000000"/>
+              </w:rPr>
+              <w:t>scenegraph</w:t>
+            </w:r>
+            <w:proofErr w:type="spellEnd"/>
+            <w:r>
+              <w:rPr>
+                <w:rFonts w:cstheme="minorHAnsi"/>
+                <w:color w:val="000000"/>
+              </w:rPr>
+              <w:t xml:space="preserve"> in graphics2.cpp</w:t>
             </w:r>
           </w:p>
           <w:p>
@@ -423,7 +501,23 @@
                 <w:rFonts w:cstheme="minorHAnsi"/>
                 <w:color w:val="000000"/>
               </w:rPr>
-              <w:t>, “No default constructor in scenenode exists”</w:t>
+              <w:t xml:space="preserve">, “No default constructor in </w:t>
+            </w:r>
+            <w:proofErr w:type="spellStart"/>
+            <w:r>
+              <w:rPr>
+                <w:rFonts w:cstheme="minorHAnsi"/>
+                <w:color w:val="000000"/>
+              </w:rPr>
+              <w:t>scenenode</w:t>
+            </w:r>
+            <w:proofErr w:type="spellEnd"/>
+            <w:r>
+              <w:rPr>
+                <w:rFonts w:cstheme="minorHAnsi"/>
+                <w:color w:val="000000"/>
+              </w:rPr>
+              <w:t xml:space="preserve"> exists”</w:t>
             </w:r>
           </w:p>
           <w:p>
@@ -443,8 +537,25 @@
                 <w:rFonts w:cstheme="minorHAnsi"/>
                 <w:color w:val="000000"/>
               </w:rPr>
-              <w:t xml:space="preserve">Only able to make a constructor if inherited, do not understand what : </w:t>
-            </w:r>
+              <w:t xml:space="preserve">Only able to make a constructor if inherited, do not understand </w:t>
+            </w:r>
+            <w:proofErr w:type="gramStart"/>
+            <w:r>
+              <w:rPr>
+                <w:rFonts w:cstheme="minorHAnsi"/>
+                <w:color w:val="000000"/>
+              </w:rPr>
+              <w:t>what :</w:t>
+            </w:r>
+            <w:proofErr w:type="gramEnd"/>
+            <w:r>
+              <w:rPr>
+                <w:rFonts w:cstheme="minorHAnsi"/>
+                <w:color w:val="000000"/>
+              </w:rPr>
+              <w:t xml:space="preserve"> </w:t>
+            </w:r>
+            <w:proofErr w:type="spellStart"/>
             <w:r>
               <w:rPr>
                 <w:rFonts w:ascii="Consolas" w:hAnsi="Consolas" w:cs="Consolas"/>
@@ -454,6 +565,7 @@
               </w:rPr>
               <w:t>SceneNode</w:t>
             </w:r>
+            <w:proofErr w:type="spellEnd"/>
             <w:r>
               <w:rPr>
                 <w:rFonts w:ascii="Consolas" w:hAnsi="Consolas" w:cs="Consolas"/>
@@ -463,6 +575,7 @@
               </w:rPr>
               <w:t>(</w:t>
             </w:r>
+            <w:proofErr w:type="spellStart"/>
             <w:r>
               <w:rPr>
                 <w:rFonts w:ascii="Consolas" w:hAnsi="Consolas" w:cs="Consolas"/>
@@ -470,15 +583,25 @@
                 <w:sz w:val="19"/>
                 <w:szCs w:val="19"/>
               </w:rPr>
-              <w:t>L"Root"</w:t>
-            </w:r>
+              <w:t>L"Root</w:t>
+            </w:r>
+            <w:proofErr w:type="spellEnd"/>
             <w:r>
               <w:rPr>
                 <w:rFonts w:ascii="Consolas" w:hAnsi="Consolas" w:cs="Consolas"/>
-                <w:color w:val="000000"/>
+                <w:color w:val="A31515"/>
                 <w:sz w:val="19"/>
                 <w:szCs w:val="19"/>
               </w:rPr>
+              <w:t>"</w:t>
+            </w:r>
+            <w:r>
+              <w:rPr>
+                <w:rFonts w:ascii="Consolas" w:hAnsi="Consolas" w:cs="Consolas"/>
+                <w:color w:val="000000"/>
+                <w:sz w:val="19"/>
+                <w:szCs w:val="19"/>
+              </w:rPr>
               <w:t xml:space="preserve">) {}; </w:t>
             </w:r>
             <w:r>
@@ -528,12 +651,21 @@
               </w:rPr>
               <w:t xml:space="preserve">Nope, cannot build as: </w:t>
             </w:r>
-            <w:r>
-              <w:rPr>
-                <w:rFonts w:cstheme="minorHAnsi"/>
-                <w:color w:val="000000"/>
-              </w:rPr>
-              <w:t>Cube::Cube(DirectX::XMFLOAT4) already has a body</w:t>
+            <w:proofErr w:type="gramStart"/>
+            <w:r>
+              <w:rPr>
+                <w:rFonts w:cstheme="minorHAnsi"/>
+                <w:color w:val="000000"/>
+              </w:rPr>
+              <w:t>Cube::</w:t>
+            </w:r>
+            <w:proofErr w:type="gramEnd"/>
+            <w:r>
+              <w:rPr>
+                <w:rFonts w:cstheme="minorHAnsi"/>
+                <w:color w:val="000000"/>
+              </w:rPr>
+              <w:t>Cube(DirectX::XMFLOAT4) already has a body</w:t>
             </w:r>
           </w:p>
         </w:tc>
@@ -620,7 +752,23 @@
                 <w:rFonts w:cstheme="minorHAnsi"/>
                 <w:color w:val="000000"/>
               </w:rPr>
-              <w:t>Ask wayne about shader, and inherited constructor</w:t>
+              <w:t xml:space="preserve">Ask </w:t>
+            </w:r>
+            <w:proofErr w:type="spellStart"/>
+            <w:r>
+              <w:rPr>
+                <w:rFonts w:cstheme="minorHAnsi"/>
+                <w:color w:val="000000"/>
+              </w:rPr>
+              <w:t>wayne</w:t>
+            </w:r>
+            <w:proofErr w:type="spellEnd"/>
+            <w:r>
+              <w:rPr>
+                <w:rFonts w:cstheme="minorHAnsi"/>
+                <w:color w:val="000000"/>
+              </w:rPr>
+              <w:t xml:space="preserve"> about shader, and inherited constructor</w:t>
             </w:r>
           </w:p>
         </w:tc>
@@ -754,7 +902,23 @@
                 <w:rFonts w:cstheme="minorHAnsi"/>
                 <w:color w:val="000000"/>
               </w:rPr>
-              <w:t>Fixed one issue where all my for loops in scene node were getting a vector size of 0, however still no cube displayed.</w:t>
+              <w:t xml:space="preserve">Fixed one issue where all </w:t>
+            </w:r>
+            <w:proofErr w:type="gramStart"/>
+            <w:r>
+              <w:rPr>
+                <w:rFonts w:cstheme="minorHAnsi"/>
+                <w:color w:val="000000"/>
+              </w:rPr>
+              <w:t>my</w:t>
+            </w:r>
+            <w:proofErr w:type="gramEnd"/>
+            <w:r>
+              <w:rPr>
+                <w:rFonts w:cstheme="minorHAnsi"/>
+                <w:color w:val="000000"/>
+              </w:rPr>
+              <w:t xml:space="preserve"> for loops in scene node were getting a vector size of 0, however still no cube displayed.</w:t>
             </w:r>
           </w:p>
         </w:tc>
@@ -822,7 +986,23 @@
                 <w:rFonts w:cstheme="minorHAnsi"/>
                 <w:color w:val="000000"/>
               </w:rPr>
-              <w:t>New: Realised that I should be using directxframework view and projection transformation</w:t>
+              <w:t xml:space="preserve">New: Realised that I should be using </w:t>
+            </w:r>
+            <w:proofErr w:type="spellStart"/>
+            <w:r>
+              <w:rPr>
+                <w:rFonts w:cstheme="minorHAnsi"/>
+                <w:color w:val="000000"/>
+              </w:rPr>
+              <w:t>directxframework</w:t>
+            </w:r>
+            <w:proofErr w:type="spellEnd"/>
+            <w:r>
+              <w:rPr>
+                <w:rFonts w:cstheme="minorHAnsi"/>
+                <w:color w:val="000000"/>
+              </w:rPr>
+              <w:t xml:space="preserve"> view and projection transformation</w:t>
             </w:r>
           </w:p>
         </w:tc>
@@ -865,12 +1045,85 @@
                 <w:color w:val="000000"/>
               </w:rPr>
             </w:pPr>
-            <w:r>
-              <w:rPr>
-                <w:rFonts w:cstheme="minorHAnsi"/>
-                <w:color w:val="000000"/>
-              </w:rPr>
-              <w:t>Wstring .c_str function converts wstring into a w_chart array so that createWICtexture does not have issues</w:t>
+            <w:proofErr w:type="spellStart"/>
+            <w:r>
+              <w:rPr>
+                <w:rFonts w:cstheme="minorHAnsi"/>
+                <w:color w:val="000000"/>
+              </w:rPr>
+              <w:t>Wstring</w:t>
+            </w:r>
+            <w:proofErr w:type="spellEnd"/>
+            <w:r>
+              <w:rPr>
+                <w:rFonts w:cstheme="minorHAnsi"/>
+                <w:color w:val="000000"/>
+              </w:rPr>
+              <w:t xml:space="preserve"> .</w:t>
+            </w:r>
+            <w:proofErr w:type="spellStart"/>
+            <w:r>
+              <w:rPr>
+                <w:rFonts w:cstheme="minorHAnsi"/>
+                <w:color w:val="000000"/>
+              </w:rPr>
+              <w:t>c_str</w:t>
+            </w:r>
+            <w:proofErr w:type="spellEnd"/>
+            <w:r>
+              <w:rPr>
+                <w:rFonts w:cstheme="minorHAnsi"/>
+                <w:color w:val="000000"/>
+              </w:rPr>
+              <w:t xml:space="preserve"> function converts </w:t>
+            </w:r>
+            <w:proofErr w:type="spellStart"/>
+            <w:r>
+              <w:rPr>
+                <w:rFonts w:cstheme="minorHAnsi"/>
+                <w:color w:val="000000"/>
+              </w:rPr>
+              <w:t>wstring</w:t>
+            </w:r>
+            <w:proofErr w:type="spellEnd"/>
+            <w:r>
+              <w:rPr>
+                <w:rFonts w:cstheme="minorHAnsi"/>
+                <w:color w:val="000000"/>
+              </w:rPr>
+              <w:t xml:space="preserve"> into a </w:t>
+            </w:r>
+            <w:proofErr w:type="spellStart"/>
+            <w:r>
+              <w:rPr>
+                <w:rFonts w:cstheme="minorHAnsi"/>
+                <w:color w:val="000000"/>
+              </w:rPr>
+              <w:t>w_chart</w:t>
+            </w:r>
+            <w:proofErr w:type="spellEnd"/>
+            <w:r>
+              <w:rPr>
+                <w:rFonts w:cstheme="minorHAnsi"/>
+                <w:color w:val="000000"/>
+              </w:rPr>
+              <w:t xml:space="preserve"> array so that </w:t>
+            </w:r>
+            <w:proofErr w:type="spellStart"/>
+            <w:r>
+              <w:rPr>
+                <w:rFonts w:cstheme="minorHAnsi"/>
+                <w:color w:val="000000"/>
+              </w:rPr>
+              <w:t>createWICtexture</w:t>
+            </w:r>
+            <w:proofErr w:type="spellEnd"/>
+            <w:r>
+              <w:rPr>
+                <w:rFonts w:cstheme="minorHAnsi"/>
+                <w:color w:val="000000"/>
+              </w:rPr>
+              <w:t xml:space="preserve"> does not have issues</w:t>
             </w:r>
           </w:p>
           <w:p>
@@ -948,12 +1201,21 @@
                 <w:color w:val="000000"/>
               </w:rPr>
             </w:pPr>
-            <w:r>
-              <w:rPr>
-                <w:rFonts w:cstheme="minorHAnsi"/>
-                <w:color w:val="000000"/>
-              </w:rPr>
-              <w:t>Hey it works the plane is now displayed!</w:t>
+            <w:proofErr w:type="gramStart"/>
+            <w:r>
+              <w:rPr>
+                <w:rFonts w:cstheme="minorHAnsi"/>
+                <w:color w:val="000000"/>
+              </w:rPr>
+              <w:t>Hey</w:t>
+            </w:r>
+            <w:proofErr w:type="gramEnd"/>
+            <w:r>
+              <w:rPr>
+                <w:rFonts w:cstheme="minorHAnsi"/>
+                <w:color w:val="000000"/>
+              </w:rPr>
+              <w:t xml:space="preserve"> it works the plane is now displayed!</w:t>
             </w:r>
           </w:p>
         </w:tc>
@@ -1072,7 +1334,23 @@
                 <w:rFonts w:cstheme="minorHAnsi"/>
                 <w:color w:val="000000"/>
               </w:rPr>
-              <w:t>Started making the TerrainNode class</w:t>
+              <w:t xml:space="preserve">Started making the </w:t>
+            </w:r>
+            <w:proofErr w:type="spellStart"/>
+            <w:r>
+              <w:rPr>
+                <w:rFonts w:cstheme="minorHAnsi"/>
+                <w:color w:val="000000"/>
+              </w:rPr>
+              <w:t>TerrainNode</w:t>
+            </w:r>
+            <w:proofErr w:type="spellEnd"/>
+            <w:r>
+              <w:rPr>
+                <w:rFonts w:cstheme="minorHAnsi"/>
+                <w:color w:val="000000"/>
+              </w:rPr>
+              <w:t xml:space="preserve"> class</w:t>
             </w:r>
             <w:r>
               <w:rPr>
@@ -1224,7 +1502,23 @@
                 <w:rFonts w:cstheme="minorHAnsi"/>
                 <w:color w:val="000000"/>
               </w:rPr>
-              <w:t>Errors about PS, fixed by changing buildshader code</w:t>
+              <w:t xml:space="preserve">Errors about PS, fixed by changing </w:t>
+            </w:r>
+            <w:proofErr w:type="spellStart"/>
+            <w:r>
+              <w:rPr>
+                <w:rFonts w:cstheme="minorHAnsi"/>
+                <w:color w:val="000000"/>
+              </w:rPr>
+              <w:t>buildshader</w:t>
+            </w:r>
+            <w:proofErr w:type="spellEnd"/>
+            <w:r>
+              <w:rPr>
+                <w:rFonts w:cstheme="minorHAnsi"/>
+                <w:color w:val="000000"/>
+              </w:rPr>
+              <w:t xml:space="preserve"> code</w:t>
             </w:r>
           </w:p>
           <w:p>
@@ -1412,28 +1706,60 @@
                 <w:rFonts w:cstheme="minorHAnsi"/>
                 <w:color w:val="000000"/>
               </w:rPr>
-              <w:t>Issue: viewtransformation is never initialised</w:t>
-            </w:r>
-          </w:p>
-          <w:p>
-            <w:pPr>
-              <w:pStyle w:val="ListParagraph"/>
-              <w:numPr>
-                <w:ilvl w:val="0"/>
-                <w:numId w:val="2"/>
-              </w:numPr>
-              <w:spacing w:line="256" w:lineRule="auto"/>
-              <w:rPr>
-                <w:rFonts w:cstheme="minorHAnsi"/>
-                <w:color w:val="000000"/>
-              </w:rPr>
-            </w:pPr>
-            <w:r>
-              <w:rPr>
-                <w:rFonts w:cstheme="minorHAnsi"/>
-                <w:color w:val="000000"/>
-              </w:rPr>
-              <w:t>Fix: viewtransformation was only ever set in initialise, need</w:t>
+              <w:t xml:space="preserve">Issue: </w:t>
+            </w:r>
+            <w:proofErr w:type="spellStart"/>
+            <w:r>
+              <w:rPr>
+                <w:rFonts w:cstheme="minorHAnsi"/>
+                <w:color w:val="000000"/>
+              </w:rPr>
+              <w:t>viewtransformation</w:t>
+            </w:r>
+            <w:proofErr w:type="spellEnd"/>
+            <w:r>
+              <w:rPr>
+                <w:rFonts w:cstheme="minorHAnsi"/>
+                <w:color w:val="000000"/>
+              </w:rPr>
+              <w:t xml:space="preserve"> is never initialised</w:t>
+            </w:r>
+          </w:p>
+          <w:p>
+            <w:pPr>
+              <w:pStyle w:val="ListParagraph"/>
+              <w:numPr>
+                <w:ilvl w:val="0"/>
+                <w:numId w:val="2"/>
+              </w:numPr>
+              <w:spacing w:line="256" w:lineRule="auto"/>
+              <w:rPr>
+                <w:rFonts w:cstheme="minorHAnsi"/>
+                <w:color w:val="000000"/>
+              </w:rPr>
+            </w:pPr>
+            <w:r>
+              <w:rPr>
+                <w:rFonts w:cstheme="minorHAnsi"/>
+                <w:color w:val="000000"/>
+              </w:rPr>
+              <w:t xml:space="preserve">Fix: </w:t>
+            </w:r>
+            <w:proofErr w:type="spellStart"/>
+            <w:r>
+              <w:rPr>
+                <w:rFonts w:cstheme="minorHAnsi"/>
+                <w:color w:val="000000"/>
+              </w:rPr>
+              <w:t>viewtransformation</w:t>
+            </w:r>
+            <w:proofErr w:type="spellEnd"/>
+            <w:r>
+              <w:rPr>
+                <w:rFonts w:cstheme="minorHAnsi"/>
+                <w:color w:val="000000"/>
+              </w:rPr>
+              <w:t xml:space="preserve"> was only ever set in initialise, need</w:t>
             </w:r>
             <w:r>
               <w:rPr>
@@ -1622,8 +1948,83 @@
                 <w:rFonts w:cstheme="minorHAnsi"/>
                 <w:color w:val="000000"/>
               </w:rPr>
-              <w:t>Fix: drawindexed should call _indices.size() as should indexbuffer setup whereas vertexbuffer should use _vertices.size</w:t>
-            </w:r>
+              <w:t xml:space="preserve">Fix: </w:t>
+            </w:r>
+            <w:proofErr w:type="spellStart"/>
+            <w:r>
+              <w:rPr>
+                <w:rFonts w:cstheme="minorHAnsi"/>
+                <w:color w:val="000000"/>
+              </w:rPr>
+              <w:t>drawindexed</w:t>
+            </w:r>
+            <w:proofErr w:type="spellEnd"/>
+            <w:r>
+              <w:rPr>
+                <w:rFonts w:cstheme="minorHAnsi"/>
+                <w:color w:val="000000"/>
+              </w:rPr>
+              <w:t xml:space="preserve"> should call _</w:t>
+            </w:r>
+            <w:proofErr w:type="spellStart"/>
+            <w:proofErr w:type="gramStart"/>
+            <w:r>
+              <w:rPr>
+                <w:rFonts w:cstheme="minorHAnsi"/>
+                <w:color w:val="000000"/>
+              </w:rPr>
+              <w:t>indices.size</w:t>
+            </w:r>
+            <w:proofErr w:type="spellEnd"/>
+            <w:proofErr w:type="gramEnd"/>
+            <w:r>
+              <w:rPr>
+                <w:rFonts w:cstheme="minorHAnsi"/>
+                <w:color w:val="000000"/>
+              </w:rPr>
+              <w:t xml:space="preserve">() as should </w:t>
+            </w:r>
+            <w:proofErr w:type="spellStart"/>
+            <w:r>
+              <w:rPr>
+                <w:rFonts w:cstheme="minorHAnsi"/>
+                <w:color w:val="000000"/>
+              </w:rPr>
+              <w:t>indexbuffer</w:t>
+            </w:r>
+            <w:proofErr w:type="spellEnd"/>
+            <w:r>
+              <w:rPr>
+                <w:rFonts w:cstheme="minorHAnsi"/>
+                <w:color w:val="000000"/>
+              </w:rPr>
+              <w:t xml:space="preserve"> setup whereas </w:t>
+            </w:r>
+            <w:proofErr w:type="spellStart"/>
+            <w:r>
+              <w:rPr>
+                <w:rFonts w:cstheme="minorHAnsi"/>
+                <w:color w:val="000000"/>
+              </w:rPr>
+              <w:t>vertexbuffer</w:t>
+            </w:r>
+            <w:proofErr w:type="spellEnd"/>
+            <w:r>
+              <w:rPr>
+                <w:rFonts w:cstheme="minorHAnsi"/>
+                <w:color w:val="000000"/>
+              </w:rPr>
+              <w:t xml:space="preserve"> should use _</w:t>
+            </w:r>
+            <w:proofErr w:type="spellStart"/>
+            <w:r>
+              <w:rPr>
+                <w:rFonts w:cstheme="minorHAnsi"/>
+                <w:color w:val="000000"/>
+              </w:rPr>
+              <w:t>vertices.size</w:t>
+            </w:r>
+            <w:proofErr w:type="spellEnd"/>
           </w:p>
           <w:p>
             <w:pPr>
@@ -1685,7 +2086,23 @@
                 <w:rFonts w:cstheme="minorHAnsi"/>
                 <w:color w:val="000000"/>
               </w:rPr>
-              <w:t>Had issue of multiplying two unsigned ints by each other, then looping through the result</w:t>
+              <w:t xml:space="preserve">Had issue of multiplying two unsigned </w:t>
+            </w:r>
+            <w:proofErr w:type="spellStart"/>
+            <w:r>
+              <w:rPr>
+                <w:rFonts w:cstheme="minorHAnsi"/>
+                <w:color w:val="000000"/>
+              </w:rPr>
+              <w:t>ints</w:t>
+            </w:r>
+            <w:proofErr w:type="spellEnd"/>
+            <w:r>
+              <w:rPr>
+                <w:rFonts w:cstheme="minorHAnsi"/>
+                <w:color w:val="000000"/>
+              </w:rPr>
+              <w:t xml:space="preserve"> by each other, then looping through the result</w:t>
             </w:r>
           </w:p>
           <w:p>
@@ -1727,7 +2144,55 @@
                 <w:rFonts w:cstheme="minorHAnsi"/>
                 <w:color w:val="000000"/>
               </w:rPr>
-              <w:t>Tried to fix and theres other issues – it kinda displayes one quadrant but very odd</w:t>
+              <w:t xml:space="preserve">Tried to fix and </w:t>
+            </w:r>
+            <w:proofErr w:type="spellStart"/>
+            <w:r>
+              <w:rPr>
+                <w:rFonts w:cstheme="minorHAnsi"/>
+                <w:color w:val="000000"/>
+              </w:rPr>
+              <w:t>theres</w:t>
+            </w:r>
+            <w:proofErr w:type="spellEnd"/>
+            <w:r>
+              <w:rPr>
+                <w:rFonts w:cstheme="minorHAnsi"/>
+                <w:color w:val="000000"/>
+              </w:rPr>
+              <w:t xml:space="preserve"> other issues – it </w:t>
+            </w:r>
+            <w:proofErr w:type="spellStart"/>
+            <w:r>
+              <w:rPr>
+                <w:rFonts w:cstheme="minorHAnsi"/>
+                <w:color w:val="000000"/>
+              </w:rPr>
+              <w:t>kinda</w:t>
+            </w:r>
+            <w:proofErr w:type="spellEnd"/>
+            <w:r>
+              <w:rPr>
+                <w:rFonts w:cstheme="minorHAnsi"/>
+                <w:color w:val="000000"/>
+              </w:rPr>
+              <w:t xml:space="preserve"> </w:t>
+            </w:r>
+            <w:proofErr w:type="spellStart"/>
+            <w:r>
+              <w:rPr>
+                <w:rFonts w:cstheme="minorHAnsi"/>
+                <w:color w:val="000000"/>
+              </w:rPr>
+              <w:t>displayes</w:t>
+            </w:r>
+            <w:proofErr w:type="spellEnd"/>
+            <w:r>
+              <w:rPr>
+                <w:rFonts w:cstheme="minorHAnsi"/>
+                <w:color w:val="000000"/>
+              </w:rPr>
+              <w:t xml:space="preserve"> one quadrant but very odd</w:t>
             </w:r>
           </w:p>
         </w:tc>
@@ -1871,71 +2336,146 @@
                 <w:rFonts w:cstheme="minorHAnsi"/>
                 <w:color w:val="000000"/>
               </w:rPr>
-              <w:t>Issue: Cbuffer expected by the shader was very different to the cbuffer being passed in</w:t>
-            </w:r>
-          </w:p>
-          <w:p>
-            <w:pPr>
-              <w:pStyle w:val="ListParagraph"/>
-              <w:numPr>
-                <w:ilvl w:val="0"/>
-                <w:numId w:val="2"/>
-              </w:numPr>
-              <w:spacing w:line="256" w:lineRule="auto"/>
-              <w:rPr>
-                <w:rFonts w:cstheme="minorHAnsi"/>
-                <w:color w:val="000000"/>
-              </w:rPr>
-            </w:pPr>
-            <w:r>
-              <w:rPr>
-                <w:rFonts w:cstheme="minorHAnsi"/>
-                <w:color w:val="000000"/>
-              </w:rPr>
-              <w:t>Issue: Trouble getting camerapostion</w:t>
-            </w:r>
-          </w:p>
-          <w:p>
-            <w:pPr>
-              <w:pStyle w:val="ListParagraph"/>
-              <w:numPr>
-                <w:ilvl w:val="0"/>
-                <w:numId w:val="2"/>
-              </w:numPr>
-              <w:spacing w:line="256" w:lineRule="auto"/>
-              <w:rPr>
-                <w:rFonts w:cstheme="minorHAnsi"/>
-                <w:color w:val="000000"/>
-              </w:rPr>
-            </w:pPr>
-            <w:r>
-              <w:rPr>
-                <w:rFonts w:cstheme="minorHAnsi"/>
-                <w:color w:val="000000"/>
-              </w:rPr>
-              <w:t>Fix: Call directxframework to get the camera postion</w:t>
-            </w:r>
-          </w:p>
-          <w:p>
-            <w:pPr>
-              <w:pStyle w:val="ListParagraph"/>
-              <w:numPr>
-                <w:ilvl w:val="0"/>
-                <w:numId w:val="2"/>
-              </w:numPr>
-              <w:spacing w:line="256" w:lineRule="auto"/>
-              <w:rPr>
-                <w:rFonts w:cstheme="minorHAnsi"/>
-                <w:color w:val="000000"/>
-              </w:rPr>
-            </w:pPr>
-            <w:r>
-              <w:rPr>
-                <w:rFonts w:cstheme="minorHAnsi"/>
-                <w:color w:val="000000"/>
-              </w:rPr>
-              <w:t>Fix: Can now pass in appropriate stuff for the cbuffer</w:t>
-            </w:r>
+              <w:t xml:space="preserve">Issue: </w:t>
+            </w:r>
+            <w:proofErr w:type="spellStart"/>
+            <w:r>
+              <w:rPr>
+                <w:rFonts w:cstheme="minorHAnsi"/>
+                <w:color w:val="000000"/>
+              </w:rPr>
+              <w:t>Cbuffer</w:t>
+            </w:r>
+            <w:proofErr w:type="spellEnd"/>
+            <w:r>
+              <w:rPr>
+                <w:rFonts w:cstheme="minorHAnsi"/>
+                <w:color w:val="000000"/>
+              </w:rPr>
+              <w:t xml:space="preserve"> expected by the shader was very different to the </w:t>
+            </w:r>
+            <w:proofErr w:type="spellStart"/>
+            <w:r>
+              <w:rPr>
+                <w:rFonts w:cstheme="minorHAnsi"/>
+                <w:color w:val="000000"/>
+              </w:rPr>
+              <w:t>cbuffer</w:t>
+            </w:r>
+            <w:proofErr w:type="spellEnd"/>
+            <w:r>
+              <w:rPr>
+                <w:rFonts w:cstheme="minorHAnsi"/>
+                <w:color w:val="000000"/>
+              </w:rPr>
+              <w:t xml:space="preserve"> being passed in</w:t>
+            </w:r>
+          </w:p>
+          <w:p>
+            <w:pPr>
+              <w:pStyle w:val="ListParagraph"/>
+              <w:numPr>
+                <w:ilvl w:val="0"/>
+                <w:numId w:val="2"/>
+              </w:numPr>
+              <w:spacing w:line="256" w:lineRule="auto"/>
+              <w:rPr>
+                <w:rFonts w:cstheme="minorHAnsi"/>
+                <w:color w:val="000000"/>
+              </w:rPr>
+            </w:pPr>
+            <w:r>
+              <w:rPr>
+                <w:rFonts w:cstheme="minorHAnsi"/>
+                <w:color w:val="000000"/>
+              </w:rPr>
+              <w:t xml:space="preserve">Issue: Trouble getting </w:t>
+            </w:r>
+            <w:proofErr w:type="spellStart"/>
+            <w:r>
+              <w:rPr>
+                <w:rFonts w:cstheme="minorHAnsi"/>
+                <w:color w:val="000000"/>
+              </w:rPr>
+              <w:t>camerapostion</w:t>
+            </w:r>
+            <w:proofErr w:type="spellEnd"/>
+          </w:p>
+          <w:p>
+            <w:pPr>
+              <w:pStyle w:val="ListParagraph"/>
+              <w:numPr>
+                <w:ilvl w:val="0"/>
+                <w:numId w:val="2"/>
+              </w:numPr>
+              <w:spacing w:line="256" w:lineRule="auto"/>
+              <w:rPr>
+                <w:rFonts w:cstheme="minorHAnsi"/>
+                <w:color w:val="000000"/>
+              </w:rPr>
+            </w:pPr>
+            <w:r>
+              <w:rPr>
+                <w:rFonts w:cstheme="minorHAnsi"/>
+                <w:color w:val="000000"/>
+              </w:rPr>
+              <w:t xml:space="preserve">Fix: Call </w:t>
+            </w:r>
+            <w:proofErr w:type="spellStart"/>
+            <w:r>
+              <w:rPr>
+                <w:rFonts w:cstheme="minorHAnsi"/>
+                <w:color w:val="000000"/>
+              </w:rPr>
+              <w:t>directxframework</w:t>
+            </w:r>
+            <w:proofErr w:type="spellEnd"/>
+            <w:r>
+              <w:rPr>
+                <w:rFonts w:cstheme="minorHAnsi"/>
+                <w:color w:val="000000"/>
+              </w:rPr>
+              <w:t xml:space="preserve"> to get the camera </w:t>
+            </w:r>
+            <w:proofErr w:type="spellStart"/>
+            <w:r>
+              <w:rPr>
+                <w:rFonts w:cstheme="minorHAnsi"/>
+                <w:color w:val="000000"/>
+              </w:rPr>
+              <w:t>postion</w:t>
+            </w:r>
+            <w:proofErr w:type="spellEnd"/>
+          </w:p>
+          <w:p>
+            <w:pPr>
+              <w:pStyle w:val="ListParagraph"/>
+              <w:numPr>
+                <w:ilvl w:val="0"/>
+                <w:numId w:val="2"/>
+              </w:numPr>
+              <w:spacing w:line="256" w:lineRule="auto"/>
+              <w:rPr>
+                <w:rFonts w:cstheme="minorHAnsi"/>
+                <w:color w:val="000000"/>
+              </w:rPr>
+            </w:pPr>
+            <w:r>
+              <w:rPr>
+                <w:rFonts w:cstheme="minorHAnsi"/>
+                <w:color w:val="000000"/>
+              </w:rPr>
+              <w:t xml:space="preserve">Fix: Can now pass in appropriate stuff for the </w:t>
+            </w:r>
+            <w:proofErr w:type="spellStart"/>
+            <w:r>
+              <w:rPr>
+                <w:rFonts w:cstheme="minorHAnsi"/>
+                <w:color w:val="000000"/>
+              </w:rPr>
+              <w:t>cbuffer</w:t>
+            </w:r>
+            <w:proofErr w:type="spellEnd"/>
           </w:p>
           <w:p>
             <w:pPr>
@@ -1956,7 +2496,23 @@
                 <w:color w:val="000000"/>
               </w:rPr>
               <w:lastRenderedPageBreak/>
-              <w:t>Issue: normals not actually set for any vertices</w:t>
+              <w:t xml:space="preserve">Issue: </w:t>
+            </w:r>
+            <w:proofErr w:type="spellStart"/>
+            <w:r>
+              <w:rPr>
+                <w:rFonts w:cstheme="minorHAnsi"/>
+                <w:color w:val="000000"/>
+              </w:rPr>
+              <w:t>normals</w:t>
+            </w:r>
+            <w:proofErr w:type="spellEnd"/>
+            <w:r>
+              <w:rPr>
+                <w:rFonts w:cstheme="minorHAnsi"/>
+                <w:color w:val="000000"/>
+              </w:rPr>
+              <w:t xml:space="preserve"> not actually set for any vertices</w:t>
             </w:r>
           </w:p>
           <w:p>
@@ -2050,28 +2606,53 @@
                 <w:rFonts w:cstheme="minorHAnsi"/>
                 <w:color w:val="000000"/>
               </w:rPr>
-              <w:t>Managed to implement the content from the tutorials fairly painless</w:t>
-            </w:r>
-          </w:p>
-          <w:p>
-            <w:pPr>
-              <w:pStyle w:val="ListParagraph"/>
-              <w:numPr>
-                <w:ilvl w:val="0"/>
-                <w:numId w:val="2"/>
-              </w:numPr>
-              <w:spacing w:line="256" w:lineRule="auto"/>
-              <w:rPr>
-                <w:rFonts w:cstheme="minorHAnsi"/>
-                <w:color w:val="000000"/>
-              </w:rPr>
-            </w:pPr>
-            <w:r>
-              <w:rPr>
-                <w:rFonts w:cstheme="minorHAnsi"/>
-                <w:color w:val="000000"/>
-              </w:rPr>
-              <w:t>Having many issue trying to get a nice blend map going</w:t>
+              <w:t xml:space="preserve">Managed to implement the content from the tutorials </w:t>
+            </w:r>
+            <w:proofErr w:type="gramStart"/>
+            <w:r>
+              <w:rPr>
+                <w:rFonts w:cstheme="minorHAnsi"/>
+                <w:color w:val="000000"/>
+              </w:rPr>
+              <w:t>fairly painless</w:t>
+            </w:r>
+            <w:proofErr w:type="gramEnd"/>
+          </w:p>
+          <w:p>
+            <w:pPr>
+              <w:pStyle w:val="ListParagraph"/>
+              <w:numPr>
+                <w:ilvl w:val="0"/>
+                <w:numId w:val="2"/>
+              </w:numPr>
+              <w:spacing w:line="256" w:lineRule="auto"/>
+              <w:rPr>
+                <w:rFonts w:cstheme="minorHAnsi"/>
+                <w:color w:val="000000"/>
+              </w:rPr>
+            </w:pPr>
+            <w:r>
+              <w:rPr>
+                <w:rFonts w:cstheme="minorHAnsi"/>
+                <w:color w:val="000000"/>
+              </w:rPr>
+              <w:t xml:space="preserve">Having many </w:t>
+            </w:r>
+            <w:proofErr w:type="gramStart"/>
+            <w:r>
+              <w:rPr>
+                <w:rFonts w:cstheme="minorHAnsi"/>
+                <w:color w:val="000000"/>
+              </w:rPr>
+              <w:t>issue</w:t>
+            </w:r>
+            <w:proofErr w:type="gramEnd"/>
+            <w:r>
+              <w:rPr>
+                <w:rFonts w:cstheme="minorHAnsi"/>
+                <w:color w:val="000000"/>
+              </w:rPr>
+              <w:t xml:space="preserve"> trying to get a nice blend map going</w:t>
             </w:r>
             <w:r>
               <w:rPr>
@@ -2157,7 +2738,23 @@
                 <w:rFonts w:cstheme="minorHAnsi"/>
                 <w:color w:val="000000"/>
               </w:rPr>
-              <w:t>Started adding the skyNode class</w:t>
+              <w:t xml:space="preserve">Started adding the </w:t>
+            </w:r>
+            <w:proofErr w:type="spellStart"/>
+            <w:r>
+              <w:rPr>
+                <w:rFonts w:cstheme="minorHAnsi"/>
+                <w:color w:val="000000"/>
+              </w:rPr>
+              <w:t>skyNode</w:t>
+            </w:r>
+            <w:proofErr w:type="spellEnd"/>
+            <w:r>
+              <w:rPr>
+                <w:rFonts w:cstheme="minorHAnsi"/>
+                <w:color w:val="000000"/>
+              </w:rPr>
+              <w:t xml:space="preserve"> class</w:t>
             </w:r>
           </w:p>
           <w:p>
@@ -2199,7 +2796,23 @@
                 <w:rFonts w:cstheme="minorHAnsi"/>
                 <w:color w:val="000000"/>
               </w:rPr>
-              <w:t>May have to scrap some of these changes as Ive somehow broken it quite badly</w:t>
+              <w:t xml:space="preserve">May have to scrap some of these changes as </w:t>
+            </w:r>
+            <w:proofErr w:type="spellStart"/>
+            <w:r>
+              <w:rPr>
+                <w:rFonts w:cstheme="minorHAnsi"/>
+                <w:color w:val="000000"/>
+              </w:rPr>
+              <w:t>Ive</w:t>
+            </w:r>
+            <w:proofErr w:type="spellEnd"/>
+            <w:r>
+              <w:rPr>
+                <w:rFonts w:cstheme="minorHAnsi"/>
+                <w:color w:val="000000"/>
+              </w:rPr>
+              <w:t xml:space="preserve"> somehow broken it quite badly</w:t>
             </w:r>
             <w:r>
               <w:rPr>
@@ -2234,14 +2847,71 @@
                 <w:rFonts w:cstheme="minorHAnsi"/>
                 <w:color w:val="000000"/>
               </w:rPr>
-              <w:t>Okay after reverting to an old copy then trying add the new changes it appears be the skynode somehow causing an error in initialising a grid for a terrainnode</w:t>
-            </w:r>
-            <w:r>
-              <w:rPr>
-                <w:rFonts w:cstheme="minorHAnsi"/>
-                <w:color w:val="000000"/>
-              </w:rPr>
-              <w:t>. Excluding the skynode class for now.</w:t>
+              <w:t xml:space="preserve">Okay after reverting to an old copy then trying </w:t>
+            </w:r>
+            <w:proofErr w:type="gramStart"/>
+            <w:r>
+              <w:rPr>
+                <w:rFonts w:cstheme="minorHAnsi"/>
+                <w:color w:val="000000"/>
+              </w:rPr>
+              <w:t>add</w:t>
+            </w:r>
+            <w:proofErr w:type="gramEnd"/>
+            <w:r>
+              <w:rPr>
+                <w:rFonts w:cstheme="minorHAnsi"/>
+                <w:color w:val="000000"/>
+              </w:rPr>
+              <w:t xml:space="preserve"> the new changes it appears be the </w:t>
+            </w:r>
+            <w:proofErr w:type="spellStart"/>
+            <w:r>
+              <w:rPr>
+                <w:rFonts w:cstheme="minorHAnsi"/>
+                <w:color w:val="000000"/>
+              </w:rPr>
+              <w:t>skynode</w:t>
+            </w:r>
+            <w:proofErr w:type="spellEnd"/>
+            <w:r>
+              <w:rPr>
+                <w:rFonts w:cstheme="minorHAnsi"/>
+                <w:color w:val="000000"/>
+              </w:rPr>
+              <w:t xml:space="preserve"> somehow causing an error in initialising a grid for a </w:t>
+            </w:r>
+            <w:proofErr w:type="spellStart"/>
+            <w:r>
+              <w:rPr>
+                <w:rFonts w:cstheme="minorHAnsi"/>
+                <w:color w:val="000000"/>
+              </w:rPr>
+              <w:t>terrainnode</w:t>
+            </w:r>
+            <w:proofErr w:type="spellEnd"/>
+            <w:r>
+              <w:rPr>
+                <w:rFonts w:cstheme="minorHAnsi"/>
+                <w:color w:val="000000"/>
+              </w:rPr>
+              <w:t xml:space="preserve">. Excluding the </w:t>
+            </w:r>
+            <w:proofErr w:type="spellStart"/>
+            <w:r>
+              <w:rPr>
+                <w:rFonts w:cstheme="minorHAnsi"/>
+                <w:color w:val="000000"/>
+              </w:rPr>
+              <w:t>skynode</w:t>
+            </w:r>
+            <w:proofErr w:type="spellEnd"/>
+            <w:r>
+              <w:rPr>
+                <w:rFonts w:cstheme="minorHAnsi"/>
+                <w:color w:val="000000"/>
+              </w:rPr>
+              <w:t xml:space="preserve"> class for now.</w:t>
             </w:r>
           </w:p>
           <w:p>
@@ -2269,29 +2939,56 @@
                 <w:rFonts w:cstheme="minorHAnsi"/>
                 <w:color w:val="000000"/>
               </w:rPr>
-              <w:t xml:space="preserve"> compared to &lt;= vector.size rather than just &lt;</w:t>
-            </w:r>
-          </w:p>
-          <w:p>
-            <w:pPr>
-              <w:pStyle w:val="ListParagraph"/>
-              <w:numPr>
-                <w:ilvl w:val="0"/>
-                <w:numId w:val="2"/>
-              </w:numPr>
-              <w:spacing w:line="256" w:lineRule="auto"/>
-              <w:rPr>
-                <w:rFonts w:cstheme="minorHAnsi"/>
-                <w:color w:val="000000"/>
-              </w:rPr>
-            </w:pPr>
-            <w:r>
-              <w:rPr>
-                <w:rFonts w:cstheme="minorHAnsi"/>
-                <w:color w:val="000000"/>
-              </w:rPr>
-              <w:t>Somewhat better last row of the grid now still messy code tho</w:t>
-            </w:r>
+              <w:t xml:space="preserve"> compared to &lt;= </w:t>
+            </w:r>
+            <w:proofErr w:type="spellStart"/>
+            <w:proofErr w:type="gramStart"/>
+            <w:r>
+              <w:rPr>
+                <w:rFonts w:cstheme="minorHAnsi"/>
+                <w:color w:val="000000"/>
+              </w:rPr>
+              <w:t>vector.size</w:t>
+            </w:r>
+            <w:proofErr w:type="spellEnd"/>
+            <w:proofErr w:type="gramEnd"/>
+            <w:r>
+              <w:rPr>
+                <w:rFonts w:cstheme="minorHAnsi"/>
+                <w:color w:val="000000"/>
+              </w:rPr>
+              <w:t xml:space="preserve"> rather than just &lt;</w:t>
+            </w:r>
+          </w:p>
+          <w:p>
+            <w:pPr>
+              <w:pStyle w:val="ListParagraph"/>
+              <w:numPr>
+                <w:ilvl w:val="0"/>
+                <w:numId w:val="2"/>
+              </w:numPr>
+              <w:spacing w:line="256" w:lineRule="auto"/>
+              <w:rPr>
+                <w:rFonts w:cstheme="minorHAnsi"/>
+                <w:color w:val="000000"/>
+              </w:rPr>
+            </w:pPr>
+            <w:r>
+              <w:rPr>
+                <w:rFonts w:cstheme="minorHAnsi"/>
+                <w:color w:val="000000"/>
+              </w:rPr>
+              <w:t xml:space="preserve">Somewhat better last row of the grid now still messy code </w:t>
+            </w:r>
+            <w:proofErr w:type="spellStart"/>
+            <w:r>
+              <w:rPr>
+                <w:rFonts w:cstheme="minorHAnsi"/>
+                <w:color w:val="000000"/>
+              </w:rPr>
+              <w:t>tho</w:t>
+            </w:r>
+            <w:proofErr w:type="spellEnd"/>
           </w:p>
         </w:tc>
       </w:tr>
@@ -2341,70 +3038,150 @@
                 <w:rFonts w:cstheme="minorHAnsi"/>
                 <w:color w:val="000000"/>
               </w:rPr>
-              <w:t>Messed around with blend map values for quite awhile whilst not being able to get more than one texture loading at a time</w:t>
-            </w:r>
-          </w:p>
-          <w:p>
-            <w:pPr>
-              <w:pStyle w:val="ListParagraph"/>
-              <w:numPr>
-                <w:ilvl w:val="0"/>
-                <w:numId w:val="2"/>
-              </w:numPr>
-              <w:spacing w:line="256" w:lineRule="auto"/>
-              <w:rPr>
-                <w:rFonts w:cstheme="minorHAnsi"/>
-                <w:color w:val="000000"/>
-              </w:rPr>
-            </w:pPr>
-            <w:r>
-              <w:rPr>
-                <w:rFonts w:cstheme="minorHAnsi"/>
-                <w:color w:val="000000"/>
-              </w:rPr>
-              <w:t>Discovered blend map tex co-ords are never set</w:t>
-            </w:r>
-          </w:p>
-          <w:p>
-            <w:pPr>
-              <w:pStyle w:val="ListParagraph"/>
-              <w:numPr>
-                <w:ilvl w:val="0"/>
-                <w:numId w:val="2"/>
-              </w:numPr>
-              <w:spacing w:line="256" w:lineRule="auto"/>
-              <w:rPr>
-                <w:rFonts w:cstheme="minorHAnsi"/>
-                <w:color w:val="000000"/>
-              </w:rPr>
-            </w:pPr>
-            <w:r>
-              <w:rPr>
-                <w:rFonts w:cstheme="minorHAnsi"/>
-                <w:color w:val="000000"/>
-              </w:rPr>
-              <w:t>Started trying to to figure out what to set them to</w:t>
-            </w:r>
-          </w:p>
-          <w:p>
-            <w:pPr>
-              <w:pStyle w:val="ListParagraph"/>
-              <w:numPr>
-                <w:ilvl w:val="0"/>
-                <w:numId w:val="2"/>
-              </w:numPr>
-              <w:spacing w:line="256" w:lineRule="auto"/>
-              <w:rPr>
-                <w:rFonts w:cstheme="minorHAnsi"/>
-                <w:color w:val="000000"/>
-              </w:rPr>
-            </w:pPr>
-            <w:r>
-              <w:rPr>
-                <w:rFonts w:cstheme="minorHAnsi"/>
-                <w:color w:val="000000"/>
-              </w:rPr>
-              <w:t xml:space="preserve">Changed include directories to be relative filepaths </w:t>
+              <w:t xml:space="preserve">Messed around with blend map values for quite </w:t>
+            </w:r>
+            <w:proofErr w:type="spellStart"/>
+            <w:r>
+              <w:rPr>
+                <w:rFonts w:cstheme="minorHAnsi"/>
+                <w:color w:val="000000"/>
+              </w:rPr>
+              <w:t>awhile</w:t>
+            </w:r>
+            <w:proofErr w:type="spellEnd"/>
+            <w:r>
+              <w:rPr>
+                <w:rFonts w:cstheme="minorHAnsi"/>
+                <w:color w:val="000000"/>
+              </w:rPr>
+              <w:t xml:space="preserve"> whilst not being able to get more than one texture loading at a time</w:t>
+            </w:r>
+          </w:p>
+          <w:p>
+            <w:pPr>
+              <w:pStyle w:val="ListParagraph"/>
+              <w:numPr>
+                <w:ilvl w:val="0"/>
+                <w:numId w:val="2"/>
+              </w:numPr>
+              <w:spacing w:line="256" w:lineRule="auto"/>
+              <w:rPr>
+                <w:rFonts w:cstheme="minorHAnsi"/>
+                <w:color w:val="000000"/>
+              </w:rPr>
+            </w:pPr>
+            <w:r>
+              <w:rPr>
+                <w:rFonts w:cstheme="minorHAnsi"/>
+                <w:color w:val="000000"/>
+              </w:rPr>
+              <w:t xml:space="preserve">Discovered blend map </w:t>
+            </w:r>
+            <w:proofErr w:type="spellStart"/>
+            <w:r>
+              <w:rPr>
+                <w:rFonts w:cstheme="minorHAnsi"/>
+                <w:color w:val="000000"/>
+              </w:rPr>
+              <w:t>tex</w:t>
+            </w:r>
+            <w:proofErr w:type="spellEnd"/>
+            <w:r>
+              <w:rPr>
+                <w:rFonts w:cstheme="minorHAnsi"/>
+                <w:color w:val="000000"/>
+              </w:rPr>
+              <w:t xml:space="preserve"> co-</w:t>
+            </w:r>
+            <w:proofErr w:type="spellStart"/>
+            <w:r>
+              <w:rPr>
+                <w:rFonts w:cstheme="minorHAnsi"/>
+                <w:color w:val="000000"/>
+              </w:rPr>
+              <w:t>ords</w:t>
+            </w:r>
+            <w:proofErr w:type="spellEnd"/>
+            <w:r>
+              <w:rPr>
+                <w:rFonts w:cstheme="minorHAnsi"/>
+                <w:color w:val="000000"/>
+              </w:rPr>
+              <w:t xml:space="preserve"> are never set</w:t>
+            </w:r>
+          </w:p>
+          <w:p>
+            <w:pPr>
+              <w:pStyle w:val="ListParagraph"/>
+              <w:numPr>
+                <w:ilvl w:val="0"/>
+                <w:numId w:val="2"/>
+              </w:numPr>
+              <w:spacing w:line="256" w:lineRule="auto"/>
+              <w:rPr>
+                <w:rFonts w:cstheme="minorHAnsi"/>
+                <w:color w:val="000000"/>
+              </w:rPr>
+            </w:pPr>
+            <w:r>
+              <w:rPr>
+                <w:rFonts w:cstheme="minorHAnsi"/>
+                <w:color w:val="000000"/>
+              </w:rPr>
+              <w:t xml:space="preserve">Started trying to </w:t>
+            </w:r>
+            <w:proofErr w:type="spellStart"/>
+            <w:r>
+              <w:rPr>
+                <w:rFonts w:cstheme="minorHAnsi"/>
+                <w:color w:val="000000"/>
+              </w:rPr>
+              <w:t>to</w:t>
+            </w:r>
+            <w:proofErr w:type="spellEnd"/>
+            <w:r>
+              <w:rPr>
+                <w:rFonts w:cstheme="minorHAnsi"/>
+                <w:color w:val="000000"/>
+              </w:rPr>
+              <w:t xml:space="preserve"> figure out what to set them to</w:t>
+            </w:r>
+          </w:p>
+          <w:p>
+            <w:pPr>
+              <w:pStyle w:val="ListParagraph"/>
+              <w:numPr>
+                <w:ilvl w:val="0"/>
+                <w:numId w:val="2"/>
+              </w:numPr>
+              <w:spacing w:line="256" w:lineRule="auto"/>
+              <w:rPr>
+                <w:rFonts w:cstheme="minorHAnsi"/>
+                <w:color w:val="000000"/>
+              </w:rPr>
+            </w:pPr>
+            <w:r>
+              <w:rPr>
+                <w:rFonts w:cstheme="minorHAnsi"/>
+                <w:color w:val="000000"/>
+              </w:rPr>
+              <w:t xml:space="preserve">Changed include directories to be relative </w:t>
+            </w:r>
+            <w:proofErr w:type="spellStart"/>
+            <w:r>
+              <w:rPr>
+                <w:rFonts w:cstheme="minorHAnsi"/>
+                <w:color w:val="000000"/>
+              </w:rPr>
+              <w:t>filepaths</w:t>
+            </w:r>
+            <w:proofErr w:type="spellEnd"/>
+            <w:r>
+              <w:rPr>
+                <w:rFonts w:cstheme="minorHAnsi"/>
+                <w:color w:val="000000"/>
+              </w:rPr>
+              <w:t xml:space="preserve"> </w:t>
             </w:r>
           </w:p>
         </w:tc>
@@ -2476,28 +3253,60 @@
                 <w:rFonts w:cstheme="minorHAnsi"/>
                 <w:color w:val="000000"/>
               </w:rPr>
-              <w:t>g x and z the wrong way around for the u and v in blend map tex co-ord.</w:t>
-            </w:r>
-          </w:p>
-          <w:p>
-            <w:pPr>
-              <w:pStyle w:val="ListParagraph"/>
-              <w:numPr>
-                <w:ilvl w:val="0"/>
-                <w:numId w:val="2"/>
-              </w:numPr>
-              <w:spacing w:line="256" w:lineRule="auto"/>
-              <w:rPr>
-                <w:rFonts w:cstheme="minorHAnsi"/>
-                <w:color w:val="000000"/>
-              </w:rPr>
-            </w:pPr>
-            <w:r>
-              <w:rPr>
-                <w:rFonts w:cstheme="minorHAnsi"/>
-                <w:color w:val="000000"/>
-              </w:rPr>
-              <w:t xml:space="preserve">Implemented some equations to get a smotth gradient between </w:t>
+              <w:t xml:space="preserve">g x and z the wrong way around for the u and v in blend map </w:t>
+            </w:r>
+            <w:proofErr w:type="spellStart"/>
+            <w:r>
+              <w:rPr>
+                <w:rFonts w:cstheme="minorHAnsi"/>
+                <w:color w:val="000000"/>
+              </w:rPr>
+              <w:t>tex</w:t>
+            </w:r>
+            <w:proofErr w:type="spellEnd"/>
+            <w:r>
+              <w:rPr>
+                <w:rFonts w:cstheme="minorHAnsi"/>
+                <w:color w:val="000000"/>
+              </w:rPr>
+              <w:t xml:space="preserve"> co-ord.</w:t>
+            </w:r>
+          </w:p>
+          <w:p>
+            <w:pPr>
+              <w:pStyle w:val="ListParagraph"/>
+              <w:numPr>
+                <w:ilvl w:val="0"/>
+                <w:numId w:val="2"/>
+              </w:numPr>
+              <w:spacing w:line="256" w:lineRule="auto"/>
+              <w:rPr>
+                <w:rFonts w:cstheme="minorHAnsi"/>
+                <w:color w:val="000000"/>
+              </w:rPr>
+            </w:pPr>
+            <w:r>
+              <w:rPr>
+                <w:rFonts w:cstheme="minorHAnsi"/>
+                <w:color w:val="000000"/>
+              </w:rPr>
+              <w:t xml:space="preserve">Implemented some equations to get a </w:t>
+            </w:r>
+            <w:proofErr w:type="spellStart"/>
+            <w:r>
+              <w:rPr>
+                <w:rFonts w:cstheme="minorHAnsi"/>
+                <w:color w:val="000000"/>
+              </w:rPr>
+              <w:t>smotth</w:t>
+            </w:r>
+            <w:proofErr w:type="spellEnd"/>
+            <w:r>
+              <w:rPr>
+                <w:rFonts w:cstheme="minorHAnsi"/>
+                <w:color w:val="000000"/>
+              </w:rPr>
+              <w:t xml:space="preserve"> gradient between </w:t>
             </w:r>
             <w:r>
               <w:rPr>
@@ -2525,7 +3334,71 @@
                 <w:rFonts w:cstheme="minorHAnsi"/>
                 <w:color w:val="000000"/>
               </w:rPr>
-              <w:t>Tried to do the slightly random u and v for tex co-ord but not sure I understand c++ rand() function</w:t>
+              <w:t xml:space="preserve">Tried to do the slightly random u and v for </w:t>
+            </w:r>
+            <w:proofErr w:type="spellStart"/>
+            <w:r>
+              <w:rPr>
+                <w:rFonts w:cstheme="minorHAnsi"/>
+                <w:color w:val="000000"/>
+              </w:rPr>
+              <w:t>tex</w:t>
+            </w:r>
+            <w:proofErr w:type="spellEnd"/>
+            <w:r>
+              <w:rPr>
+                <w:rFonts w:cstheme="minorHAnsi"/>
+                <w:color w:val="000000"/>
+              </w:rPr>
+              <w:t xml:space="preserve"> co-</w:t>
+            </w:r>
+            <w:proofErr w:type="spellStart"/>
+            <w:r>
+              <w:rPr>
+                <w:rFonts w:cstheme="minorHAnsi"/>
+                <w:color w:val="000000"/>
+              </w:rPr>
+              <w:t>ord</w:t>
+            </w:r>
+            <w:proofErr w:type="spellEnd"/>
+            <w:r>
+              <w:rPr>
+                <w:rFonts w:cstheme="minorHAnsi"/>
+                <w:color w:val="000000"/>
+              </w:rPr>
+              <w:t xml:space="preserve"> but not sure I understand </w:t>
+            </w:r>
+            <w:proofErr w:type="spellStart"/>
+            <w:r>
+              <w:rPr>
+                <w:rFonts w:cstheme="minorHAnsi"/>
+                <w:color w:val="000000"/>
+              </w:rPr>
+              <w:t>c++</w:t>
+            </w:r>
+            <w:proofErr w:type="spellEnd"/>
+            <w:r>
+              <w:rPr>
+                <w:rFonts w:cstheme="minorHAnsi"/>
+                <w:color w:val="000000"/>
+              </w:rPr>
+              <w:t xml:space="preserve"> </w:t>
+            </w:r>
+            <w:proofErr w:type="gramStart"/>
+            <w:r>
+              <w:rPr>
+                <w:rFonts w:cstheme="minorHAnsi"/>
+                <w:color w:val="000000"/>
+              </w:rPr>
+              <w:t>rand(</w:t>
+            </w:r>
+            <w:proofErr w:type="gramEnd"/>
+            <w:r>
+              <w:rPr>
+                <w:rFonts w:cstheme="minorHAnsi"/>
+                <w:color w:val="000000"/>
+              </w:rPr>
+              <w:t>) function</w:t>
             </w:r>
           </w:p>
         </w:tc>
@@ -2576,28 +3449,69 @@
                 <w:rFonts w:cstheme="minorHAnsi"/>
                 <w:color w:val="000000"/>
               </w:rPr>
-              <w:t>Finished up some of the implementations for skyNode</w:t>
-            </w:r>
-          </w:p>
-          <w:p>
-            <w:pPr>
-              <w:pStyle w:val="ListParagraph"/>
-              <w:numPr>
-                <w:ilvl w:val="0"/>
-                <w:numId w:val="2"/>
-              </w:numPr>
-              <w:spacing w:line="256" w:lineRule="auto"/>
-              <w:rPr>
-                <w:rFonts w:cstheme="minorHAnsi"/>
-                <w:color w:val="000000"/>
-              </w:rPr>
-            </w:pPr>
-            <w:r>
-              <w:rPr>
-                <w:rFonts w:cstheme="minorHAnsi"/>
-                <w:color w:val="000000"/>
-              </w:rPr>
-              <w:t>Changed DDStexture implementations in terrain and sky to use the sizeof array rather than coded value</w:t>
+              <w:t xml:space="preserve">Finished up some of the implementations for </w:t>
+            </w:r>
+            <w:proofErr w:type="spellStart"/>
+            <w:r>
+              <w:rPr>
+                <w:rFonts w:cstheme="minorHAnsi"/>
+                <w:color w:val="000000"/>
+              </w:rPr>
+              <w:t>skyNode</w:t>
+            </w:r>
+            <w:proofErr w:type="spellEnd"/>
+          </w:p>
+          <w:p>
+            <w:pPr>
+              <w:pStyle w:val="ListParagraph"/>
+              <w:numPr>
+                <w:ilvl w:val="0"/>
+                <w:numId w:val="2"/>
+              </w:numPr>
+              <w:spacing w:line="256" w:lineRule="auto"/>
+              <w:rPr>
+                <w:rFonts w:cstheme="minorHAnsi"/>
+                <w:color w:val="000000"/>
+              </w:rPr>
+            </w:pPr>
+            <w:r>
+              <w:rPr>
+                <w:rFonts w:cstheme="minorHAnsi"/>
+                <w:color w:val="000000"/>
+              </w:rPr>
+              <w:t xml:space="preserve">Changed </w:t>
+            </w:r>
+            <w:proofErr w:type="spellStart"/>
+            <w:r>
+              <w:rPr>
+                <w:rFonts w:cstheme="minorHAnsi"/>
+                <w:color w:val="000000"/>
+              </w:rPr>
+              <w:t>DDStexture</w:t>
+            </w:r>
+            <w:proofErr w:type="spellEnd"/>
+            <w:r>
+              <w:rPr>
+                <w:rFonts w:cstheme="minorHAnsi"/>
+                <w:color w:val="000000"/>
+              </w:rPr>
+              <w:t xml:space="preserve"> implementations in terrain and sky to use the </w:t>
+            </w:r>
+            <w:proofErr w:type="spellStart"/>
+            <w:r>
+              <w:rPr>
+                <w:rFonts w:cstheme="minorHAnsi"/>
+                <w:color w:val="000000"/>
+              </w:rPr>
+              <w:t>sizeof</w:t>
+            </w:r>
+            <w:proofErr w:type="spellEnd"/>
+            <w:r>
+              <w:rPr>
+                <w:rFonts w:cstheme="minorHAnsi"/>
+                <w:color w:val="000000"/>
+              </w:rPr>
+              <w:t xml:space="preserve"> array rather than coded value</w:t>
             </w:r>
           </w:p>
           <w:p>
@@ -2681,28 +3595,60 @@
                 <w:rFonts w:cstheme="minorHAnsi"/>
                 <w:color w:val="000000"/>
               </w:rPr>
-              <w:t>Changed name to SkyVertex for skies vertices</w:t>
-            </w:r>
-          </w:p>
-          <w:p>
-            <w:pPr>
-              <w:pStyle w:val="ListParagraph"/>
-              <w:numPr>
-                <w:ilvl w:val="0"/>
-                <w:numId w:val="2"/>
-              </w:numPr>
-              <w:spacing w:line="256" w:lineRule="auto"/>
-              <w:rPr>
-                <w:rFonts w:cstheme="minorHAnsi"/>
-                <w:color w:val="000000"/>
-              </w:rPr>
-            </w:pPr>
-            <w:r>
-              <w:rPr>
-                <w:rFonts w:cstheme="minorHAnsi"/>
-                <w:color w:val="000000"/>
-              </w:rPr>
-              <w:t xml:space="preserve">New error in wchar.h </w:t>
+              <w:t xml:space="preserve">Changed name to </w:t>
+            </w:r>
+            <w:proofErr w:type="spellStart"/>
+            <w:r>
+              <w:rPr>
+                <w:rFonts w:cstheme="minorHAnsi"/>
+                <w:color w:val="000000"/>
+              </w:rPr>
+              <w:t>SkyVertex</w:t>
+            </w:r>
+            <w:proofErr w:type="spellEnd"/>
+            <w:r>
+              <w:rPr>
+                <w:rFonts w:cstheme="minorHAnsi"/>
+                <w:color w:val="000000"/>
+              </w:rPr>
+              <w:t xml:space="preserve"> for skies vertices</w:t>
+            </w:r>
+          </w:p>
+          <w:p>
+            <w:pPr>
+              <w:pStyle w:val="ListParagraph"/>
+              <w:numPr>
+                <w:ilvl w:val="0"/>
+                <w:numId w:val="2"/>
+              </w:numPr>
+              <w:spacing w:line="256" w:lineRule="auto"/>
+              <w:rPr>
+                <w:rFonts w:cstheme="minorHAnsi"/>
+                <w:color w:val="000000"/>
+              </w:rPr>
+            </w:pPr>
+            <w:r>
+              <w:rPr>
+                <w:rFonts w:cstheme="minorHAnsi"/>
+                <w:color w:val="000000"/>
+              </w:rPr>
+              <w:t xml:space="preserve">New error in </w:t>
+            </w:r>
+            <w:proofErr w:type="spellStart"/>
+            <w:r>
+              <w:rPr>
+                <w:rFonts w:cstheme="minorHAnsi"/>
+                <w:color w:val="000000"/>
+              </w:rPr>
+              <w:t>wchar.h</w:t>
+            </w:r>
+            <w:proofErr w:type="spellEnd"/>
+            <w:r>
+              <w:rPr>
+                <w:rFonts w:cstheme="minorHAnsi"/>
+                <w:color w:val="000000"/>
+              </w:rPr>
+              <w:t xml:space="preserve"> </w:t>
             </w:r>
             <w:r>
               <w:rPr>
@@ -2769,28 +3715,60 @@
                 <w:rFonts w:cstheme="minorHAnsi"/>
                 <w:color w:val="000000"/>
               </w:rPr>
-              <w:t>Figured out the error, the skyNode constructor was wrong tried to redo some functionality already done in its parent class</w:t>
-            </w:r>
-          </w:p>
-          <w:p>
-            <w:pPr>
-              <w:pStyle w:val="ListParagraph"/>
-              <w:numPr>
-                <w:ilvl w:val="0"/>
-                <w:numId w:val="2"/>
-              </w:numPr>
-              <w:spacing w:line="256" w:lineRule="auto"/>
-              <w:rPr>
-                <w:rFonts w:cstheme="minorHAnsi"/>
-                <w:color w:val="000000"/>
-              </w:rPr>
-            </w:pPr>
-            <w:r>
-              <w:rPr>
-                <w:rFonts w:cstheme="minorHAnsi"/>
-                <w:color w:val="000000"/>
-              </w:rPr>
-              <w:t>It compiles and runs but there is a big issue with the skyNode it seems</w:t>
+              <w:t xml:space="preserve">Figured out the error, the </w:t>
+            </w:r>
+            <w:proofErr w:type="spellStart"/>
+            <w:r>
+              <w:rPr>
+                <w:rFonts w:cstheme="minorHAnsi"/>
+                <w:color w:val="000000"/>
+              </w:rPr>
+              <w:t>skyNode</w:t>
+            </w:r>
+            <w:proofErr w:type="spellEnd"/>
+            <w:r>
+              <w:rPr>
+                <w:rFonts w:cstheme="minorHAnsi"/>
+                <w:color w:val="000000"/>
+              </w:rPr>
+              <w:t xml:space="preserve"> constructor was wrong tried to redo some functionality already done in its parent class</w:t>
+            </w:r>
+          </w:p>
+          <w:p>
+            <w:pPr>
+              <w:pStyle w:val="ListParagraph"/>
+              <w:numPr>
+                <w:ilvl w:val="0"/>
+                <w:numId w:val="2"/>
+              </w:numPr>
+              <w:spacing w:line="256" w:lineRule="auto"/>
+              <w:rPr>
+                <w:rFonts w:cstheme="minorHAnsi"/>
+                <w:color w:val="000000"/>
+              </w:rPr>
+            </w:pPr>
+            <w:r>
+              <w:rPr>
+                <w:rFonts w:cstheme="minorHAnsi"/>
+                <w:color w:val="000000"/>
+              </w:rPr>
+              <w:t xml:space="preserve">It compiles and runs but there is a big issue with the </w:t>
+            </w:r>
+            <w:proofErr w:type="spellStart"/>
+            <w:r>
+              <w:rPr>
+                <w:rFonts w:cstheme="minorHAnsi"/>
+                <w:color w:val="000000"/>
+              </w:rPr>
+              <w:t>skyNode</w:t>
+            </w:r>
+            <w:proofErr w:type="spellEnd"/>
+            <w:r>
+              <w:rPr>
+                <w:rFonts w:cstheme="minorHAnsi"/>
+                <w:color w:val="000000"/>
+              </w:rPr>
+              <w:t xml:space="preserve"> it seems</w:t>
             </w:r>
           </w:p>
           <w:p>
@@ -2880,7 +3858,23 @@
                 <w:rFonts w:cstheme="minorHAnsi"/>
                 <w:color w:val="000000"/>
               </w:rPr>
-              <w:t xml:space="preserve">With skynode: </w:t>
+              <w:t xml:space="preserve">With </w:t>
+            </w:r>
+            <w:proofErr w:type="spellStart"/>
+            <w:r>
+              <w:rPr>
+                <w:rFonts w:cstheme="minorHAnsi"/>
+                <w:color w:val="000000"/>
+              </w:rPr>
+              <w:t>skynode</w:t>
+            </w:r>
+            <w:proofErr w:type="spellEnd"/>
+            <w:r>
+              <w:rPr>
+                <w:rFonts w:cstheme="minorHAnsi"/>
+                <w:color w:val="000000"/>
+              </w:rPr>
+              <w:t xml:space="preserve">: </w:t>
             </w:r>
           </w:p>
           <w:p>
@@ -2969,7 +3963,23 @@
                 <w:rFonts w:cstheme="minorHAnsi"/>
                 <w:color w:val="000000"/>
               </w:rPr>
-              <w:t>Without skynode:</w:t>
+              <w:t xml:space="preserve">Without </w:t>
+            </w:r>
+            <w:proofErr w:type="spellStart"/>
+            <w:r>
+              <w:rPr>
+                <w:rFonts w:cstheme="minorHAnsi"/>
+                <w:color w:val="000000"/>
+              </w:rPr>
+              <w:t>skynode</w:t>
+            </w:r>
+            <w:proofErr w:type="spellEnd"/>
+            <w:r>
+              <w:rPr>
+                <w:rFonts w:cstheme="minorHAnsi"/>
+                <w:color w:val="000000"/>
+              </w:rPr>
+              <w:t>:</w:t>
             </w:r>
             <w:r>
               <w:rPr>
@@ -3016,7 +4026,23 @@
                 <w:rFonts w:cstheme="minorHAnsi"/>
                 <w:color w:val="000000"/>
               </w:rPr>
-              <w:t xml:space="preserve">Think the issue is to do with createDDS texture or </w:t>
+              <w:t xml:space="preserve">Think the issue is to do with </w:t>
+            </w:r>
+            <w:proofErr w:type="spellStart"/>
+            <w:r>
+              <w:rPr>
+                <w:rFonts w:cstheme="minorHAnsi"/>
+                <w:color w:val="000000"/>
+              </w:rPr>
+              <w:t>createDDS</w:t>
+            </w:r>
+            <w:proofErr w:type="spellEnd"/>
+            <w:r>
+              <w:rPr>
+                <w:rFonts w:cstheme="minorHAnsi"/>
+                <w:color w:val="000000"/>
+              </w:rPr>
+              <w:t xml:space="preserve"> texture or </w:t>
             </w:r>
             <w:r>
               <w:rPr>
@@ -3173,8 +4199,17 @@
                 <w:rFonts w:cstheme="minorHAnsi"/>
                 <w:color w:val="000000"/>
               </w:rPr>
-              <w:t>Some areas still referenced vertex when they should reference SkyVertex</w:t>
-            </w:r>
+              <w:t xml:space="preserve">Some areas still referenced vertex when they should reference </w:t>
+            </w:r>
+            <w:proofErr w:type="spellStart"/>
+            <w:r>
+              <w:rPr>
+                <w:rFonts w:cstheme="minorHAnsi"/>
+                <w:color w:val="000000"/>
+              </w:rPr>
+              <w:t>SkyVertex</w:t>
+            </w:r>
+            <w:proofErr w:type="spellEnd"/>
           </w:p>
         </w:tc>
       </w:tr>
@@ -3362,7 +4397,23 @@
                 <w:rFonts w:cstheme="minorHAnsi"/>
                 <w:color w:val="000000"/>
               </w:rPr>
-              <w:t>Implemented a cameraHover method, it crashes</w:t>
+              <w:t xml:space="preserve">Implemented a </w:t>
+            </w:r>
+            <w:proofErr w:type="spellStart"/>
+            <w:r>
+              <w:rPr>
+                <w:rFonts w:cstheme="minorHAnsi"/>
+                <w:color w:val="000000"/>
+              </w:rPr>
+              <w:t>cameraHover</w:t>
+            </w:r>
+            <w:proofErr w:type="spellEnd"/>
+            <w:r>
+              <w:rPr>
+                <w:rFonts w:cstheme="minorHAnsi"/>
+                <w:color w:val="000000"/>
+              </w:rPr>
+              <w:t xml:space="preserve"> method, it crashes</w:t>
             </w:r>
           </w:p>
           <w:p>
@@ -3378,19 +4429,44 @@
                 <w:color w:val="000000"/>
               </w:rPr>
             </w:pPr>
-            <w:r>
-              <w:rPr>
-                <w:rFonts w:cstheme="minorHAnsi"/>
-                <w:color w:val="000000"/>
-              </w:rPr>
-              <w:t xml:space="preserve">CameraZ = </w:t>
-            </w:r>
-            <w:r>
-              <w:rPr>
-                <w:rFonts w:cstheme="minorHAnsi"/>
-                <w:color w:val="000000"/>
-              </w:rPr>
-              <w:t>-1007026176 using XMVectorGetIntZ for some reason</w:t>
+            <w:proofErr w:type="spellStart"/>
+            <w:r>
+              <w:rPr>
+                <w:rFonts w:cstheme="minorHAnsi"/>
+                <w:color w:val="000000"/>
+              </w:rPr>
+              <w:t>CameraZ</w:t>
+            </w:r>
+            <w:proofErr w:type="spellEnd"/>
+            <w:r>
+              <w:rPr>
+                <w:rFonts w:cstheme="minorHAnsi"/>
+                <w:color w:val="000000"/>
+              </w:rPr>
+              <w:t xml:space="preserve"> = </w:t>
+            </w:r>
+            <w:r>
+              <w:rPr>
+                <w:rFonts w:cstheme="minorHAnsi"/>
+                <w:color w:val="000000"/>
+              </w:rPr>
+              <w:t xml:space="preserve">-1007026176 using </w:t>
+            </w:r>
+            <w:proofErr w:type="spellStart"/>
+            <w:r>
+              <w:rPr>
+                <w:rFonts w:cstheme="minorHAnsi"/>
+                <w:color w:val="000000"/>
+              </w:rPr>
+              <w:t>XMVectorGetIntZ</w:t>
+            </w:r>
+            <w:proofErr w:type="spellEnd"/>
+            <w:r>
+              <w:rPr>
+                <w:rFonts w:cstheme="minorHAnsi"/>
+                <w:color w:val="000000"/>
+              </w:rPr>
+              <w:t xml:space="preserve"> for some reason</w:t>
             </w:r>
           </w:p>
           <w:p>
@@ -3411,7 +4487,23 @@
                 <w:rFonts w:cstheme="minorHAnsi"/>
                 <w:color w:val="000000"/>
               </w:rPr>
-              <w:t>Fix: use XMVectorGetZ, this gives the correct value so something strange was happening before, not sure what since the x value worked.</w:t>
+              <w:t xml:space="preserve">Fix: use </w:t>
+            </w:r>
+            <w:proofErr w:type="spellStart"/>
+            <w:r>
+              <w:rPr>
+                <w:rFonts w:cstheme="minorHAnsi"/>
+                <w:color w:val="000000"/>
+              </w:rPr>
+              <w:t>XMVectorGetZ</w:t>
+            </w:r>
+            <w:proofErr w:type="spellEnd"/>
+            <w:r>
+              <w:rPr>
+                <w:rFonts w:cstheme="minorHAnsi"/>
+                <w:color w:val="000000"/>
+              </w:rPr>
+              <w:t>, this gives the correct value so something strange was happening before, not sure what since the x value worked.</w:t>
             </w:r>
           </w:p>
           <w:p>
@@ -3427,13 +4519,22 @@
                 <w:color w:val="000000"/>
               </w:rPr>
             </w:pPr>
+            <w:proofErr w:type="gramStart"/>
             <w:r>
               <w:rPr>
                 <w:rFonts w:cstheme="minorHAnsi"/>
                 <w:color w:val="000000"/>
               </w:rPr>
               <w:lastRenderedPageBreak/>
-              <w:t>Hey it actually seems to work, didn’t expect the code for getting a y point to work first try</w:t>
+              <w:t>Hey</w:t>
+            </w:r>
+            <w:proofErr w:type="gramEnd"/>
+            <w:r>
+              <w:rPr>
+                <w:rFonts w:cstheme="minorHAnsi"/>
+                <w:color w:val="000000"/>
+              </w:rPr>
+              <w:t xml:space="preserve"> it actually seems to work, didn’t expect the code for getting a y point to work first try</w:t>
             </w:r>
             <w:r>
               <w:rPr>
@@ -3503,7 +4604,23 @@
                 <w:rFonts w:cstheme="minorHAnsi"/>
                 <w:color w:val="000000"/>
               </w:rPr>
-              <w:t>Thought It may be that it didn’t know what to do if dx and dz were the same so added &lt;= but doesn’t fix the issue</w:t>
+              <w:t xml:space="preserve">Thought It may be that it didn’t know what to do if dx and </w:t>
+            </w:r>
+            <w:proofErr w:type="spellStart"/>
+            <w:r>
+              <w:rPr>
+                <w:rFonts w:cstheme="minorHAnsi"/>
+                <w:color w:val="000000"/>
+              </w:rPr>
+              <w:t>dz</w:t>
+            </w:r>
+            <w:proofErr w:type="spellEnd"/>
+            <w:r>
+              <w:rPr>
+                <w:rFonts w:cstheme="minorHAnsi"/>
+                <w:color w:val="000000"/>
+              </w:rPr>
+              <w:t xml:space="preserve"> were the same so added &lt;= but doesn’t fix the issue</w:t>
             </w:r>
             <w:r>
               <w:rPr>
@@ -3611,7 +4728,23 @@
                 <w:rFonts w:cstheme="minorHAnsi"/>
                 <w:color w:val="000000"/>
               </w:rPr>
-              <w:t>, however does not loop around the terrain</w:t>
+              <w:t xml:space="preserve">, </w:t>
+            </w:r>
+            <w:proofErr w:type="gramStart"/>
+            <w:r>
+              <w:rPr>
+                <w:rFonts w:cstheme="minorHAnsi"/>
+                <w:color w:val="000000"/>
+              </w:rPr>
+              <w:t>however</w:t>
+            </w:r>
+            <w:proofErr w:type="gramEnd"/>
+            <w:r>
+              <w:rPr>
+                <w:rFonts w:cstheme="minorHAnsi"/>
+                <w:color w:val="000000"/>
+              </w:rPr>
+              <w:t xml:space="preserve"> does not loop around the terrain</w:t>
             </w:r>
             <w:r>
               <w:rPr>
@@ -3701,7 +4834,23 @@
                 <w:rFonts w:cstheme="minorHAnsi"/>
                 <w:color w:val="000000"/>
               </w:rPr>
-              <w:t>Started setting up moveable mesh node class “MoveableNode”</w:t>
+              <w:t>Started setting up moveable mesh node class “</w:t>
+            </w:r>
+            <w:proofErr w:type="spellStart"/>
+            <w:r>
+              <w:rPr>
+                <w:rFonts w:cstheme="minorHAnsi"/>
+                <w:color w:val="000000"/>
+              </w:rPr>
+              <w:t>MoveableNode</w:t>
+            </w:r>
+            <w:proofErr w:type="spellEnd"/>
+            <w:r>
+              <w:rPr>
+                <w:rFonts w:cstheme="minorHAnsi"/>
+                <w:color w:val="000000"/>
+              </w:rPr>
+              <w:t>”</w:t>
             </w:r>
           </w:p>
           <w:p>
@@ -3722,7 +4871,39 @@
                 <w:rFonts w:cstheme="minorHAnsi"/>
                 <w:color w:val="000000"/>
               </w:rPr>
-              <w:t>Added a tree, lighting is really weird with it tho, any bits in shadow are fully white</w:t>
+              <w:t xml:space="preserve">Added a tree, lighting is </w:t>
+            </w:r>
+            <w:proofErr w:type="gramStart"/>
+            <w:r>
+              <w:rPr>
+                <w:rFonts w:cstheme="minorHAnsi"/>
+                <w:color w:val="000000"/>
+              </w:rPr>
+              <w:t>really weird</w:t>
+            </w:r>
+            <w:proofErr w:type="gramEnd"/>
+            <w:r>
+              <w:rPr>
+                <w:rFonts w:cstheme="minorHAnsi"/>
+                <w:color w:val="000000"/>
+              </w:rPr>
+              <w:t xml:space="preserve"> with it </w:t>
+            </w:r>
+            <w:proofErr w:type="spellStart"/>
+            <w:r>
+              <w:rPr>
+                <w:rFonts w:cstheme="minorHAnsi"/>
+                <w:color w:val="000000"/>
+              </w:rPr>
+              <w:t>tho</w:t>
+            </w:r>
+            <w:proofErr w:type="spellEnd"/>
+            <w:r>
+              <w:rPr>
+                <w:rFonts w:cstheme="minorHAnsi"/>
+                <w:color w:val="000000"/>
+              </w:rPr>
+              <w:t>, any bits in shadow are fully white</w:t>
             </w:r>
             <w:r>
               <w:rPr>
@@ -3780,7 +4961,23 @@
                 <w:rFonts w:cstheme="minorHAnsi"/>
                 <w:color w:val="000000"/>
               </w:rPr>
-              <w:t>Tried some more assets from turbo squid and all have issues with lighting, not a shader issue as Meshnodes do not use shaders.</w:t>
+              <w:t xml:space="preserve">Tried some more assets from turbo squid and all have issues with lighting, not a shader issue as </w:t>
+            </w:r>
+            <w:proofErr w:type="spellStart"/>
+            <w:r>
+              <w:rPr>
+                <w:rFonts w:cstheme="minorHAnsi"/>
+                <w:color w:val="000000"/>
+              </w:rPr>
+              <w:t>Meshnodes</w:t>
+            </w:r>
+            <w:proofErr w:type="spellEnd"/>
+            <w:r>
+              <w:rPr>
+                <w:rFonts w:cstheme="minorHAnsi"/>
+                <w:color w:val="000000"/>
+              </w:rPr>
+              <w:t xml:space="preserve"> do not use shaders.</w:t>
             </w:r>
           </w:p>
           <w:p>
@@ -3801,7 +4998,23 @@
                 <w:rFonts w:cstheme="minorHAnsi"/>
                 <w:color w:val="000000"/>
               </w:rPr>
-              <w:t>Tried setting up an assets folder to put all assets in, changed filepaths throughout project but get error: MSB3703 so I’m just going to not bother with a neater file setup for now</w:t>
+              <w:t xml:space="preserve">Tried setting up an assets folder to put all assets in, changed </w:t>
+            </w:r>
+            <w:proofErr w:type="spellStart"/>
+            <w:r>
+              <w:rPr>
+                <w:rFonts w:cstheme="minorHAnsi"/>
+                <w:color w:val="000000"/>
+              </w:rPr>
+              <w:t>filepaths</w:t>
+            </w:r>
+            <w:proofErr w:type="spellEnd"/>
+            <w:r>
+              <w:rPr>
+                <w:rFonts w:cstheme="minorHAnsi"/>
+                <w:color w:val="000000"/>
+              </w:rPr>
+              <w:t xml:space="preserve"> throughout project but get error: MSB3703 so I’m just going to not bother with a neater file setup for now</w:t>
             </w:r>
           </w:p>
           <w:p>
@@ -3873,7 +5086,23 @@
                 <w:rFonts w:cstheme="minorHAnsi"/>
                 <w:color w:val="000000"/>
               </w:rPr>
-              <w:t>When I try and add a moveableNode get another odd error with error code C2338. I</w:t>
+              <w:t xml:space="preserve">When I try and add a </w:t>
+            </w:r>
+            <w:proofErr w:type="spellStart"/>
+            <w:r>
+              <w:rPr>
+                <w:rFonts w:cstheme="minorHAnsi"/>
+                <w:color w:val="000000"/>
+              </w:rPr>
+              <w:t>moveableNode</w:t>
+            </w:r>
+            <w:proofErr w:type="spellEnd"/>
+            <w:r>
+              <w:rPr>
+                <w:rFonts w:cstheme="minorHAnsi"/>
+                <w:color w:val="000000"/>
+              </w:rPr>
+              <w:t xml:space="preserve"> get another odd error with error code C2338. I</w:t>
             </w:r>
             <w:r>
               <w:rPr>
@@ -3887,7 +5116,23 @@
                 <w:rFonts w:cstheme="minorHAnsi"/>
                 <w:color w:val="000000"/>
               </w:rPr>
-              <w:t>think it could be to do with my constructor im not too sure.</w:t>
+              <w:t xml:space="preserve">think it could be to do with my constructor </w:t>
+            </w:r>
+            <w:proofErr w:type="spellStart"/>
+            <w:r>
+              <w:rPr>
+                <w:rFonts w:cstheme="minorHAnsi"/>
+                <w:color w:val="000000"/>
+              </w:rPr>
+              <w:t>im</w:t>
+            </w:r>
+            <w:proofErr w:type="spellEnd"/>
+            <w:r>
+              <w:rPr>
+                <w:rFonts w:cstheme="minorHAnsi"/>
+                <w:color w:val="000000"/>
+              </w:rPr>
+              <w:t xml:space="preserve"> not too sure.</w:t>
             </w:r>
           </w:p>
           <w:p>
@@ -3908,7 +5153,23 @@
                 <w:rFonts w:cstheme="minorHAnsi"/>
                 <w:color w:val="000000"/>
               </w:rPr>
-              <w:t>Redone some terrainNode code to be a bit neater</w:t>
+              <w:t xml:space="preserve">Redone some </w:t>
+            </w:r>
+            <w:proofErr w:type="spellStart"/>
+            <w:r>
+              <w:rPr>
+                <w:rFonts w:cstheme="minorHAnsi"/>
+                <w:color w:val="000000"/>
+              </w:rPr>
+              <w:t>terrainNode</w:t>
+            </w:r>
+            <w:proofErr w:type="spellEnd"/>
+            <w:r>
+              <w:rPr>
+                <w:rFonts w:cstheme="minorHAnsi"/>
+                <w:color w:val="000000"/>
+              </w:rPr>
+              <w:t xml:space="preserve"> code to be a bit neater</w:t>
             </w:r>
           </w:p>
           <w:p>
@@ -3936,7 +5197,23 @@
                 <w:rFonts w:cstheme="minorHAnsi"/>
                 <w:color w:val="000000"/>
               </w:rPr>
-              <w:t xml:space="preserve"> GetHeightAtPoint function to return an XMFloat3 instead, if no conditions are met will return current x and z but y of 0</w:t>
+              <w:t xml:space="preserve"> </w:t>
+            </w:r>
+            <w:proofErr w:type="spellStart"/>
+            <w:r>
+              <w:rPr>
+                <w:rFonts w:cstheme="minorHAnsi"/>
+                <w:color w:val="000000"/>
+              </w:rPr>
+              <w:t>GetHeightAtPoint</w:t>
+            </w:r>
+            <w:proofErr w:type="spellEnd"/>
+            <w:r>
+              <w:rPr>
+                <w:rFonts w:cstheme="minorHAnsi"/>
+                <w:color w:val="000000"/>
+              </w:rPr>
+              <w:t xml:space="preserve"> function to return an XMFloat3 instead, if no conditions are met will return current x and z but y of 0</w:t>
             </w:r>
           </w:p>
           <w:p>
@@ -3986,7 +5263,143 @@
                 <w:sz w:val="18"/>
                 <w:szCs w:val="18"/>
               </w:rPr>
-              <w:t>You've instantiated std::aligned_storage&lt;Len, Align&gt; with an extended alignment (in other words, Align &gt; alignof(max_align_t)). Before VS 2017 15.8, the member type would non-conformingly have an alignment of only alignof(max_align_t). VS 2017 15.8 was fixed to handle this correctly, but the fix inherently changes layout and breaks binary compatibility (*only* for uses of aligned_storage with extended alignments). Please define either (1) _ENABLE_EXTENDED_ALIGNED_STORAGE to acknowledge that you understand this message and that you actually want a type with an extended alignment, or (2) _DISABLE_EXTENDED_ALIGNED_STORAGE to silence this message and get the old non-conformant behavior.”</w:t>
+              <w:t xml:space="preserve">You've instantiated </w:t>
+            </w:r>
+            <w:proofErr w:type="gramStart"/>
+            <w:r>
+              <w:rPr>
+                <w:rFonts w:ascii="Segoe UI" w:hAnsi="Segoe UI" w:cs="Segoe UI"/>
+                <w:sz w:val="18"/>
+                <w:szCs w:val="18"/>
+              </w:rPr>
+              <w:t>std::</w:t>
+            </w:r>
+            <w:proofErr w:type="spellStart"/>
+            <w:proofErr w:type="gramEnd"/>
+            <w:r>
+              <w:rPr>
+                <w:rFonts w:ascii="Segoe UI" w:hAnsi="Segoe UI" w:cs="Segoe UI"/>
+                <w:sz w:val="18"/>
+                <w:szCs w:val="18"/>
+              </w:rPr>
+              <w:t>aligned_storage</w:t>
+            </w:r>
+            <w:proofErr w:type="spellEnd"/>
+            <w:r>
+              <w:rPr>
+                <w:rFonts w:ascii="Segoe UI" w:hAnsi="Segoe UI" w:cs="Segoe UI"/>
+                <w:sz w:val="18"/>
+                <w:szCs w:val="18"/>
+              </w:rPr>
+              <w:t xml:space="preserve">&lt;Len, Align&gt; with an extended alignment (in other words, Align &gt; </w:t>
+            </w:r>
+            <w:proofErr w:type="spellStart"/>
+            <w:r>
+              <w:rPr>
+                <w:rFonts w:ascii="Segoe UI" w:hAnsi="Segoe UI" w:cs="Segoe UI"/>
+                <w:sz w:val="18"/>
+                <w:szCs w:val="18"/>
+              </w:rPr>
+              <w:t>alignof</w:t>
+            </w:r>
+            <w:proofErr w:type="spellEnd"/>
+            <w:r>
+              <w:rPr>
+                <w:rFonts w:ascii="Segoe UI" w:hAnsi="Segoe UI" w:cs="Segoe UI"/>
+                <w:sz w:val="18"/>
+                <w:szCs w:val="18"/>
+              </w:rPr>
+              <w:t>(</w:t>
+            </w:r>
+            <w:proofErr w:type="spellStart"/>
+            <w:r>
+              <w:rPr>
+                <w:rFonts w:ascii="Segoe UI" w:hAnsi="Segoe UI" w:cs="Segoe UI"/>
+                <w:sz w:val="18"/>
+                <w:szCs w:val="18"/>
+              </w:rPr>
+              <w:t>max_align_t</w:t>
+            </w:r>
+            <w:proofErr w:type="spellEnd"/>
+            <w:r>
+              <w:rPr>
+                <w:rFonts w:ascii="Segoe UI" w:hAnsi="Segoe UI" w:cs="Segoe UI"/>
+                <w:sz w:val="18"/>
+                <w:szCs w:val="18"/>
+              </w:rPr>
+              <w:t xml:space="preserve">)). Before VS 2017 15.8, the member type would non-conformingly have an alignment of only </w:t>
+            </w:r>
+            <w:proofErr w:type="spellStart"/>
+            <w:r>
+              <w:rPr>
+                <w:rFonts w:ascii="Segoe UI" w:hAnsi="Segoe UI" w:cs="Segoe UI"/>
+                <w:sz w:val="18"/>
+                <w:szCs w:val="18"/>
+              </w:rPr>
+              <w:t>alignof</w:t>
+            </w:r>
+            <w:proofErr w:type="spellEnd"/>
+            <w:r>
+              <w:rPr>
+                <w:rFonts w:ascii="Segoe UI" w:hAnsi="Segoe UI" w:cs="Segoe UI"/>
+                <w:sz w:val="18"/>
+                <w:szCs w:val="18"/>
+              </w:rPr>
+              <w:t>(</w:t>
+            </w:r>
+            <w:proofErr w:type="spellStart"/>
+            <w:r>
+              <w:rPr>
+                <w:rFonts w:ascii="Segoe UI" w:hAnsi="Segoe UI" w:cs="Segoe UI"/>
+                <w:sz w:val="18"/>
+                <w:szCs w:val="18"/>
+              </w:rPr>
+              <w:t>max_align_t</w:t>
+            </w:r>
+            <w:proofErr w:type="spellEnd"/>
+            <w:r>
+              <w:rPr>
+                <w:rFonts w:ascii="Segoe UI" w:hAnsi="Segoe UI" w:cs="Segoe UI"/>
+                <w:sz w:val="18"/>
+                <w:szCs w:val="18"/>
+              </w:rPr>
+              <w:t xml:space="preserve">). VS 2017 15.8 was fixed to handle this correctly, but the fix inherently changes layout and breaks binary compatibility (*only* for uses of </w:t>
+            </w:r>
+            <w:proofErr w:type="spellStart"/>
+            <w:r>
+              <w:rPr>
+                <w:rFonts w:ascii="Segoe UI" w:hAnsi="Segoe UI" w:cs="Segoe UI"/>
+                <w:sz w:val="18"/>
+                <w:szCs w:val="18"/>
+              </w:rPr>
+              <w:t>aligned_storage</w:t>
+            </w:r>
+            <w:proofErr w:type="spellEnd"/>
+            <w:r>
+              <w:rPr>
+                <w:rFonts w:ascii="Segoe UI" w:hAnsi="Segoe UI" w:cs="Segoe UI"/>
+                <w:sz w:val="18"/>
+                <w:szCs w:val="18"/>
+              </w:rPr>
+              <w:t xml:space="preserve"> with extended alignments). Please define either (1) _ENABLE_EXTENDED_ALIGNED_STORAGE to acknowledge that you understand this message and that you actually want a type with an extended alignment, or (2) _DISABLE_EXTENDED_ALIGNED_STORAGE to silence this message and get the old non-conformant </w:t>
+            </w:r>
+            <w:proofErr w:type="spellStart"/>
+            <w:r>
+              <w:rPr>
+                <w:rFonts w:ascii="Segoe UI" w:hAnsi="Segoe UI" w:cs="Segoe UI"/>
+                <w:sz w:val="18"/>
+                <w:szCs w:val="18"/>
+              </w:rPr>
+              <w:t>behavior</w:t>
+            </w:r>
+            <w:proofErr w:type="spellEnd"/>
+            <w:r>
+              <w:rPr>
+                <w:rFonts w:ascii="Segoe UI" w:hAnsi="Segoe UI" w:cs="Segoe UI"/>
+                <w:sz w:val="18"/>
+                <w:szCs w:val="18"/>
+              </w:rPr>
+              <w:t>.”</w:t>
             </w:r>
           </w:p>
           <w:p>
@@ -4008,7 +5421,23 @@
                 <w:szCs w:val="18"/>
               </w:rPr>
               <w:lastRenderedPageBreak/>
-              <w:t>I have tried defining either of them and still get the error so who knows.</w:t>
+              <w:t xml:space="preserve">I have tried defining either of them </w:t>
+            </w:r>
+            <w:proofErr w:type="gramStart"/>
+            <w:r>
+              <w:rPr>
+                <w:rFonts w:cstheme="minorHAnsi"/>
+                <w:szCs w:val="18"/>
+              </w:rPr>
+              <w:t>and</w:t>
+            </w:r>
+            <w:proofErr w:type="gramEnd"/>
+            <w:r>
+              <w:rPr>
+                <w:rFonts w:cstheme="minorHAnsi"/>
+                <w:szCs w:val="18"/>
+              </w:rPr>
+              <w:t xml:space="preserve"> still get the error so who knows.</w:t>
             </w:r>
           </w:p>
         </w:tc>
@@ -4036,152 +5465,421 @@
             <w:r>
               <w:t>2:00</w:t>
             </w:r>
+          </w:p>
+        </w:tc>
+        <w:tc>
+          <w:tcPr>
+            <w:tcW w:w="6597" w:type="dxa"/>
+          </w:tcPr>
+          <w:p>
+            <w:pPr>
+              <w:pStyle w:val="ListParagraph"/>
+              <w:numPr>
+                <w:ilvl w:val="0"/>
+                <w:numId w:val="3"/>
+              </w:numPr>
+              <w:spacing w:line="256" w:lineRule="auto"/>
+              <w:rPr>
+                <w:rFonts w:cstheme="minorHAnsi"/>
+                <w:color w:val="000000"/>
+              </w:rPr>
+            </w:pPr>
+            <w:r>
+              <w:rPr>
+                <w:rFonts w:cstheme="minorHAnsi"/>
+                <w:color w:val="000000"/>
+              </w:rPr>
+              <w:t xml:space="preserve">Tried adding ability to specify a moveable node and </w:t>
+            </w:r>
+            <w:proofErr w:type="spellStart"/>
+            <w:r>
+              <w:rPr>
+                <w:rFonts w:cstheme="minorHAnsi"/>
+                <w:color w:val="000000"/>
+              </w:rPr>
+              <w:t>and</w:t>
+            </w:r>
+            <w:proofErr w:type="spellEnd"/>
+            <w:r>
+              <w:rPr>
+                <w:rFonts w:cstheme="minorHAnsi"/>
+                <w:color w:val="000000"/>
+              </w:rPr>
+              <w:t xml:space="preserve"> offset in camera class however seems to have caused a bunch of </w:t>
+            </w:r>
+            <w:r>
+              <w:rPr>
+                <w:rFonts w:cstheme="minorHAnsi"/>
+                <w:color w:val="000000"/>
+              </w:rPr>
+              <w:t>non-sense</w:t>
+            </w:r>
+            <w:r>
+              <w:rPr>
+                <w:rFonts w:cstheme="minorHAnsi"/>
+                <w:color w:val="000000"/>
+              </w:rPr>
+              <w:t xml:space="preserve"> issues, “identifier camera is undeclared” in the </w:t>
+            </w:r>
+            <w:proofErr w:type="spellStart"/>
+            <w:r>
+              <w:rPr>
+                <w:rFonts w:cstheme="minorHAnsi"/>
+                <w:color w:val="000000"/>
+              </w:rPr>
+              <w:t>directXFramework</w:t>
+            </w:r>
+            <w:proofErr w:type="spellEnd"/>
+            <w:r>
+              <w:rPr>
+                <w:rFonts w:cstheme="minorHAnsi"/>
+                <w:color w:val="000000"/>
+              </w:rPr>
+              <w:t xml:space="preserve"> yet nothing has changed here.</w:t>
+            </w:r>
+          </w:p>
+          <w:p>
+            <w:pPr>
+              <w:pStyle w:val="ListParagraph"/>
+              <w:numPr>
+                <w:ilvl w:val="0"/>
+                <w:numId w:val="3"/>
+              </w:numPr>
+              <w:spacing w:line="256" w:lineRule="auto"/>
+              <w:rPr>
+                <w:rFonts w:cstheme="minorHAnsi"/>
+                <w:color w:val="000000"/>
+              </w:rPr>
+            </w:pPr>
+            <w:r>
+              <w:rPr>
+                <w:rFonts w:cstheme="minorHAnsi"/>
+                <w:color w:val="000000"/>
+              </w:rPr>
+              <w:t>Reverted these changes</w:t>
+            </w:r>
+          </w:p>
+          <w:p>
+            <w:pPr>
+              <w:pStyle w:val="ListParagraph"/>
+              <w:numPr>
+                <w:ilvl w:val="0"/>
+                <w:numId w:val="3"/>
+              </w:numPr>
+              <w:spacing w:line="256" w:lineRule="auto"/>
+              <w:rPr>
+                <w:rFonts w:cstheme="minorHAnsi"/>
+                <w:color w:val="000000"/>
+              </w:rPr>
+            </w:pPr>
+            <w:r>
+              <w:rPr>
+                <w:rFonts w:cstheme="minorHAnsi"/>
+                <w:color w:val="000000"/>
+              </w:rPr>
+              <w:t>Issue is now persisting</w:t>
+            </w:r>
+          </w:p>
+          <w:p>
+            <w:pPr>
+              <w:pStyle w:val="ListParagraph"/>
+              <w:numPr>
+                <w:ilvl w:val="0"/>
+                <w:numId w:val="3"/>
+              </w:numPr>
+              <w:spacing w:line="256" w:lineRule="auto"/>
+              <w:rPr>
+                <w:rFonts w:cstheme="minorHAnsi"/>
+                <w:color w:val="000000"/>
+              </w:rPr>
+            </w:pPr>
+            <w:proofErr w:type="gramStart"/>
+            <w:r>
+              <w:rPr>
+                <w:rFonts w:cstheme="minorHAnsi"/>
+                <w:color w:val="000000"/>
+              </w:rPr>
+              <w:t>Reverted back</w:t>
+            </w:r>
+            <w:proofErr w:type="gramEnd"/>
+            <w:r>
+              <w:rPr>
+                <w:rFonts w:cstheme="minorHAnsi"/>
+                <w:color w:val="000000"/>
+              </w:rPr>
+              <w:t xml:space="preserve"> to changes after 08/04/19…</w:t>
+            </w:r>
+          </w:p>
+          <w:p>
+            <w:pPr>
+              <w:pStyle w:val="ListParagraph"/>
+              <w:numPr>
+                <w:ilvl w:val="0"/>
+                <w:numId w:val="3"/>
+              </w:numPr>
+              <w:spacing w:line="256" w:lineRule="auto"/>
+              <w:rPr>
+                <w:rFonts w:cstheme="minorHAnsi"/>
+                <w:color w:val="000000"/>
+              </w:rPr>
+            </w:pPr>
+            <w:r>
+              <w:rPr>
+                <w:rFonts w:cstheme="minorHAnsi"/>
+                <w:color w:val="000000"/>
+              </w:rPr>
+              <w:t xml:space="preserve">Copy pasted some of the changes for </w:t>
+            </w:r>
+            <w:proofErr w:type="spellStart"/>
+            <w:r>
+              <w:rPr>
+                <w:rFonts w:cstheme="minorHAnsi"/>
+                <w:color w:val="000000"/>
+              </w:rPr>
+              <w:t>terrainnode</w:t>
+            </w:r>
+            <w:proofErr w:type="spellEnd"/>
+            <w:r>
+              <w:rPr>
+                <w:rFonts w:cstheme="minorHAnsi"/>
+                <w:color w:val="000000"/>
+              </w:rPr>
+              <w:t xml:space="preserve"> code neatness and button to hover camera</w:t>
+            </w:r>
+          </w:p>
+          <w:p>
+            <w:pPr>
+              <w:pStyle w:val="ListParagraph"/>
+              <w:numPr>
+                <w:ilvl w:val="0"/>
+                <w:numId w:val="3"/>
+              </w:numPr>
+              <w:spacing w:line="256" w:lineRule="auto"/>
+              <w:rPr>
+                <w:rFonts w:cstheme="minorHAnsi"/>
+                <w:color w:val="000000"/>
+              </w:rPr>
+            </w:pPr>
+            <w:r>
+              <w:rPr>
+                <w:rFonts w:cstheme="minorHAnsi"/>
+                <w:color w:val="000000"/>
+              </w:rPr>
+              <w:t xml:space="preserve">Setup </w:t>
+            </w:r>
+            <w:proofErr w:type="spellStart"/>
+            <w:r>
+              <w:rPr>
+                <w:rFonts w:cstheme="minorHAnsi"/>
+                <w:color w:val="000000"/>
+              </w:rPr>
+              <w:t>git</w:t>
+            </w:r>
+            <w:proofErr w:type="spellEnd"/>
+            <w:r>
+              <w:rPr>
+                <w:rFonts w:cstheme="minorHAnsi"/>
+                <w:color w:val="000000"/>
+              </w:rPr>
+              <w:t xml:space="preserve"> repo to make reverts easier and to not have to juggle multiple copies</w:t>
+            </w:r>
+          </w:p>
+        </w:tc>
+      </w:tr>
+      <w:tr>
+        <w:trPr>
+          <w:trHeight w:val="958"/>
+        </w:trPr>
+        <w:tc>
+          <w:tcPr>
+            <w:tcW w:w="1271" w:type="dxa"/>
+          </w:tcPr>
+          <w:p>
+            <w:r>
+              <w:t>23/04/19</w:t>
+            </w:r>
+          </w:p>
+        </w:tc>
+        <w:tc>
+          <w:tcPr>
+            <w:tcW w:w="1148" w:type="dxa"/>
+          </w:tcPr>
+          <w:p>
+            <w:r>
+              <w:t>1:00</w:t>
+            </w:r>
+          </w:p>
+        </w:tc>
+        <w:tc>
+          <w:tcPr>
+            <w:tcW w:w="6597" w:type="dxa"/>
+          </w:tcPr>
+          <w:p>
+            <w:pPr>
+              <w:pStyle w:val="ListParagraph"/>
+              <w:numPr>
+                <w:ilvl w:val="0"/>
+                <w:numId w:val="3"/>
+              </w:numPr>
+              <w:spacing w:line="256" w:lineRule="auto"/>
+              <w:rPr>
+                <w:rFonts w:cstheme="minorHAnsi"/>
+                <w:color w:val="000000"/>
+              </w:rPr>
+            </w:pPr>
+            <w:r>
+              <w:rPr>
+                <w:rFonts w:cstheme="minorHAnsi"/>
+                <w:color w:val="000000"/>
+              </w:rPr>
+              <w:t>Figured out how to make the normal calculation for the terrain neater</w:t>
+            </w:r>
+          </w:p>
+        </w:tc>
+      </w:tr>
+      <w:tr>
+        <w:trPr>
+          <w:trHeight w:val="958"/>
+        </w:trPr>
+        <w:tc>
+          <w:tcPr>
+            <w:tcW w:w="1271" w:type="dxa"/>
+          </w:tcPr>
+          <w:p>
+            <w:r>
+              <w:t>25/04/19</w:t>
+            </w:r>
+          </w:p>
+        </w:tc>
+        <w:tc>
+          <w:tcPr>
+            <w:tcW w:w="1148" w:type="dxa"/>
+          </w:tcPr>
+          <w:p>
+            <w:r>
+              <w:t>1</w:t>
+            </w:r>
+            <w:r>
+              <w:t>:</w:t>
+            </w:r>
+            <w:r>
+              <w:t>00</w:t>
+            </w:r>
+          </w:p>
+        </w:tc>
+        <w:tc>
+          <w:tcPr>
+            <w:tcW w:w="6597" w:type="dxa"/>
+          </w:tcPr>
+          <w:p>
+            <w:pPr>
+              <w:pStyle w:val="ListParagraph"/>
+              <w:numPr>
+                <w:ilvl w:val="0"/>
+                <w:numId w:val="3"/>
+              </w:numPr>
+              <w:spacing w:line="256" w:lineRule="auto"/>
+              <w:rPr>
+                <w:rFonts w:cstheme="minorHAnsi"/>
+                <w:color w:val="000000"/>
+              </w:rPr>
+            </w:pPr>
+            <w:r>
+              <w:rPr>
+                <w:rFonts w:cstheme="minorHAnsi"/>
+                <w:color w:val="000000"/>
+              </w:rPr>
+              <w:t xml:space="preserve">Reimplemented the </w:t>
+            </w:r>
+            <w:proofErr w:type="spellStart"/>
+            <w:r>
+              <w:rPr>
+                <w:rFonts w:cstheme="minorHAnsi"/>
+                <w:color w:val="000000"/>
+              </w:rPr>
+              <w:t>moveableNode</w:t>
+            </w:r>
+            <w:proofErr w:type="spellEnd"/>
+            <w:r>
+              <w:rPr>
+                <w:rFonts w:cstheme="minorHAnsi"/>
+                <w:color w:val="000000"/>
+              </w:rPr>
+              <w:t xml:space="preserve"> class</w:t>
+            </w:r>
+          </w:p>
+          <w:p>
+            <w:pPr>
+              <w:pStyle w:val="ListParagraph"/>
+              <w:numPr>
+                <w:ilvl w:val="0"/>
+                <w:numId w:val="3"/>
+              </w:numPr>
+              <w:spacing w:line="256" w:lineRule="auto"/>
+              <w:rPr>
+                <w:rFonts w:cstheme="minorHAnsi"/>
+                <w:color w:val="000000"/>
+              </w:rPr>
+            </w:pPr>
+            <w:r>
+              <w:rPr>
+                <w:rFonts w:cstheme="minorHAnsi"/>
+                <w:color w:val="000000"/>
+              </w:rPr>
+              <w:t>Back to the “instantiated with an extended alignment” error again</w:t>
+            </w:r>
+          </w:p>
+          <w:p>
+            <w:pPr>
+              <w:pStyle w:val="ListParagraph"/>
+              <w:numPr>
+                <w:ilvl w:val="0"/>
+                <w:numId w:val="3"/>
+              </w:numPr>
+              <w:spacing w:line="256" w:lineRule="auto"/>
+              <w:rPr>
+                <w:rFonts w:cstheme="minorHAnsi"/>
+                <w:color w:val="000000"/>
+              </w:rPr>
+            </w:pPr>
+            <w:r>
+              <w:rPr>
+                <w:rFonts w:cstheme="minorHAnsi"/>
+                <w:color w:val="000000"/>
+              </w:rPr>
+              <w:t xml:space="preserve">Made </w:t>
+            </w:r>
+            <w:proofErr w:type="spellStart"/>
+            <w:r>
+              <w:rPr>
+                <w:rFonts w:cstheme="minorHAnsi"/>
+                <w:color w:val="000000"/>
+              </w:rPr>
+              <w:t>camerHover</w:t>
+            </w:r>
+            <w:proofErr w:type="spellEnd"/>
+            <w:r>
+              <w:rPr>
+                <w:rFonts w:cstheme="minorHAnsi"/>
+                <w:color w:val="000000"/>
+              </w:rPr>
+              <w:t xml:space="preserve"> return -1 if all else fails for running off e</w:t>
+            </w:r>
+            <w:r>
+              <w:rPr>
+                <w:rFonts w:cstheme="minorHAnsi"/>
+                <w:color w:val="000000"/>
+              </w:rPr>
+              <w:t>dg</w:t>
+            </w:r>
             <w:bookmarkStart w:id="0" w:name="_GoBack"/>
             <w:bookmarkEnd w:id="0"/>
-          </w:p>
-        </w:tc>
-        <w:tc>
-          <w:tcPr>
-            <w:tcW w:w="6597" w:type="dxa"/>
-          </w:tcPr>
-          <w:p>
-            <w:pPr>
-              <w:pStyle w:val="ListParagraph"/>
-              <w:numPr>
-                <w:ilvl w:val="0"/>
-                <w:numId w:val="3"/>
-              </w:numPr>
-              <w:spacing w:line="256" w:lineRule="auto"/>
-              <w:rPr>
-                <w:rFonts w:cstheme="minorHAnsi"/>
-                <w:color w:val="000000"/>
-              </w:rPr>
-            </w:pPr>
-            <w:r>
-              <w:rPr>
-                <w:rFonts w:cstheme="minorHAnsi"/>
-                <w:color w:val="000000"/>
-              </w:rPr>
-              <w:t xml:space="preserve">Tried adding ability to specify a moveable node and and offset in camera class however seems to have caused a bunch of </w:t>
-            </w:r>
-            <w:r>
-              <w:rPr>
-                <w:rFonts w:cstheme="minorHAnsi"/>
-                <w:color w:val="000000"/>
-              </w:rPr>
-              <w:t>non-sense</w:t>
-            </w:r>
-            <w:r>
-              <w:rPr>
-                <w:rFonts w:cstheme="minorHAnsi"/>
-                <w:color w:val="000000"/>
-              </w:rPr>
-              <w:t xml:space="preserve"> issues, “identifier camera is undeclared” in the directXFramework yet nothing has changed here.</w:t>
-            </w:r>
-          </w:p>
-          <w:p>
-            <w:pPr>
-              <w:pStyle w:val="ListParagraph"/>
-              <w:numPr>
-                <w:ilvl w:val="0"/>
-                <w:numId w:val="3"/>
-              </w:numPr>
-              <w:spacing w:line="256" w:lineRule="auto"/>
-              <w:rPr>
-                <w:rFonts w:cstheme="minorHAnsi"/>
-                <w:color w:val="000000"/>
-              </w:rPr>
-            </w:pPr>
-            <w:r>
-              <w:rPr>
-                <w:rFonts w:cstheme="minorHAnsi"/>
-                <w:color w:val="000000"/>
-              </w:rPr>
-              <w:t>Reverted these changes</w:t>
-            </w:r>
-          </w:p>
-          <w:p>
-            <w:pPr>
-              <w:pStyle w:val="ListParagraph"/>
-              <w:numPr>
-                <w:ilvl w:val="0"/>
-                <w:numId w:val="3"/>
-              </w:numPr>
-              <w:spacing w:line="256" w:lineRule="auto"/>
-              <w:rPr>
-                <w:rFonts w:cstheme="minorHAnsi"/>
-                <w:color w:val="000000"/>
-              </w:rPr>
-            </w:pPr>
-            <w:r>
-              <w:rPr>
-                <w:rFonts w:cstheme="minorHAnsi"/>
-                <w:color w:val="000000"/>
-              </w:rPr>
-              <w:t>Issue is now persisting</w:t>
-            </w:r>
-          </w:p>
-          <w:p>
-            <w:pPr>
-              <w:pStyle w:val="ListParagraph"/>
-              <w:numPr>
-                <w:ilvl w:val="0"/>
-                <w:numId w:val="3"/>
-              </w:numPr>
-              <w:spacing w:line="256" w:lineRule="auto"/>
-              <w:rPr>
-                <w:rFonts w:cstheme="minorHAnsi"/>
-                <w:color w:val="000000"/>
-              </w:rPr>
-            </w:pPr>
-            <w:r>
-              <w:rPr>
-                <w:rFonts w:cstheme="minorHAnsi"/>
-                <w:color w:val="000000"/>
-              </w:rPr>
-              <w:t>Reverted back to changes after 08/04/19…</w:t>
-            </w:r>
-          </w:p>
-          <w:p>
-            <w:pPr>
-              <w:pStyle w:val="ListParagraph"/>
-              <w:numPr>
-                <w:ilvl w:val="0"/>
-                <w:numId w:val="3"/>
-              </w:numPr>
-              <w:spacing w:line="256" w:lineRule="auto"/>
-              <w:rPr>
-                <w:rFonts w:cstheme="minorHAnsi"/>
-                <w:color w:val="000000"/>
-              </w:rPr>
-            </w:pPr>
-            <w:r>
-              <w:rPr>
-                <w:rFonts w:cstheme="minorHAnsi"/>
-                <w:color w:val="000000"/>
-              </w:rPr>
-              <w:t>Copy pasted some of the changes for terrainnode code neatness and button to hover camera</w:t>
-            </w:r>
-          </w:p>
-          <w:p>
-            <w:pPr>
-              <w:pStyle w:val="ListParagraph"/>
-              <w:numPr>
-                <w:ilvl w:val="0"/>
-                <w:numId w:val="3"/>
-              </w:numPr>
-              <w:spacing w:line="256" w:lineRule="auto"/>
-              <w:rPr>
-                <w:rFonts w:cstheme="minorHAnsi"/>
-                <w:color w:val="000000"/>
-              </w:rPr>
-            </w:pPr>
-            <w:r>
-              <w:rPr>
-                <w:rFonts w:cstheme="minorHAnsi"/>
-                <w:color w:val="000000"/>
-              </w:rPr>
-              <w:t>Setup git repo to make reverts easier and to not have to juggle multiple copies</w:t>
+            <w:r>
+              <w:rPr>
+                <w:rFonts w:cstheme="minorHAnsi"/>
+                <w:color w:val="000000"/>
+              </w:rPr>
+              <w:t>e of map</w:t>
             </w:r>
           </w:p>
         </w:tc>

</xml_diff>